<commit_message>
Added ComputeConfusionMatrixCallback and some pics in the documentation
</commit_message>
<xml_diff>
--- a/docs/Lucrare disertatie.docx
+++ b/docs/Lucrare disertatie.docx
@@ -2736,7 +2736,23 @@
           <w:sz w:val="24"/>
           <w:szCs w:val="20"/>
         </w:rPr>
-        <w:t>, as it can be seen in Figure 1.1</w:t>
+        <w:t xml:space="preserve">, as it </w:t>
+      </w:r>
+      <w:r>
+        <w:rPr>
+          <w:rFonts w:ascii="Times New Roman" w:eastAsia="SimSun" w:hAnsi="Times New Roman" w:cs="Times New Roman"/>
+          <w:sz w:val="24"/>
+          <w:szCs w:val="20"/>
+        </w:rPr>
+        <w:t>is explained</w:t>
+      </w:r>
+      <w:r>
+        <w:rPr>
+          <w:rFonts w:ascii="Times New Roman" w:eastAsia="SimSun" w:hAnsi="Times New Roman" w:cs="Times New Roman"/>
+          <w:sz w:val="24"/>
+          <w:szCs w:val="20"/>
+        </w:rPr>
+        <w:t xml:space="preserve"> in Figure 1.1</w:t>
       </w:r>
       <w:r>
         <w:rPr>
@@ -3573,7 +3589,23 @@
           <w:sz w:val="24"/>
           <w:szCs w:val="20"/>
         </w:rPr>
-        <w:t xml:space="preserve">The surface of the discs is prone to scratches and accumulation of dust particles, mainly caused by mishandling or improper storage. But even at these lower tracking forces, groove damage was still present. </w:t>
+        <w:t>The surface of the discs is prone to scratches</w:t>
+      </w:r>
+      <w:r>
+        <w:rPr>
+          <w:rFonts w:ascii="Times New Roman" w:eastAsia="SimSun" w:hAnsi="Times New Roman" w:cs="Times New Roman"/>
+          <w:sz w:val="24"/>
+          <w:szCs w:val="20"/>
+        </w:rPr>
+        <w:t xml:space="preserve"> (Fig. 1.4b)</w:t>
+      </w:r>
+      <w:r>
+        <w:rPr>
+          <w:rFonts w:ascii="Times New Roman" w:eastAsia="SimSun" w:hAnsi="Times New Roman" w:cs="Times New Roman"/>
+          <w:sz w:val="24"/>
+          <w:szCs w:val="20"/>
+        </w:rPr>
+        <w:t xml:space="preserve"> and accumulation of dust particles, mainly caused by mishandling or improper storage. But even at these lower tracking forces, groove damage was still present. </w:t>
       </w:r>
       <w:r>
         <w:rPr>
@@ -3605,7 +3637,23 @@
           <w:sz w:val="24"/>
           <w:szCs w:val="20"/>
         </w:rPr>
-        <w:t xml:space="preserve"> out after a few tens or hundreds hours of playing. </w:t>
+        <w:t xml:space="preserve"> out after a few tens or hundreds hours of playing</w:t>
+      </w:r>
+      <w:r>
+        <w:rPr>
+          <w:rFonts w:ascii="Times New Roman" w:eastAsia="SimSun" w:hAnsi="Times New Roman" w:cs="Times New Roman"/>
+          <w:sz w:val="24"/>
+          <w:szCs w:val="20"/>
+        </w:rPr>
+        <w:t xml:space="preserve"> (Fig. 1.5)</w:t>
+      </w:r>
+      <w:r>
+        <w:rPr>
+          <w:rFonts w:ascii="Times New Roman" w:eastAsia="SimSun" w:hAnsi="Times New Roman" w:cs="Times New Roman"/>
+          <w:sz w:val="24"/>
+          <w:szCs w:val="20"/>
+        </w:rPr>
+        <w:t xml:space="preserve">. </w:t>
       </w:r>
       <w:r>
         <w:rPr>
@@ -3751,7 +3799,23 @@
           <w:sz w:val="24"/>
           <w:szCs w:val="20"/>
         </w:rPr>
-        <w:t xml:space="preserve">d to severe groove wear, which </w:t>
+        <w:t>d to severe groove wear</w:t>
+      </w:r>
+      <w:r>
+        <w:rPr>
+          <w:rFonts w:ascii="Times New Roman" w:eastAsia="SimSun" w:hAnsi="Times New Roman" w:cs="Times New Roman"/>
+          <w:sz w:val="24"/>
+          <w:szCs w:val="20"/>
+        </w:rPr>
+        <w:t xml:space="preserve"> (Fig. 1.4c)</w:t>
+      </w:r>
+      <w:r>
+        <w:rPr>
+          <w:rFonts w:ascii="Times New Roman" w:eastAsia="SimSun" w:hAnsi="Times New Roman" w:cs="Times New Roman"/>
+          <w:sz w:val="24"/>
+          <w:szCs w:val="20"/>
+        </w:rPr>
+        <w:t xml:space="preserve">, which </w:t>
       </w:r>
       <w:r>
         <w:rPr>
@@ -3837,34 +3901,126 @@
       <w:r>
         <w:rPr>
           <w:rFonts w:ascii="Times New Roman" w:eastAsia="SimSun" w:hAnsi="Times New Roman" w:cs="Times New Roman"/>
-          <w:sz w:val="24"/>
-          <w:szCs w:val="20"/>
-        </w:rPr>
-        <w:t>[ Pictures of groove</w:t>
-      </w:r>
-      <w:r>
-        <w:rPr>
-          <w:rFonts w:ascii="Times New Roman" w:eastAsia="SimSun" w:hAnsi="Times New Roman" w:cs="Times New Roman"/>
-          <w:sz w:val="24"/>
-          <w:szCs w:val="20"/>
-        </w:rPr>
-        <w:t>s and groove</w:t>
-      </w:r>
-      <w:r>
-        <w:rPr>
-          <w:rFonts w:ascii="Times New Roman" w:eastAsia="SimSun" w:hAnsi="Times New Roman" w:cs="Times New Roman"/>
-          <w:sz w:val="24"/>
-          <w:szCs w:val="20"/>
-        </w:rPr>
-        <w:t xml:space="preserve"> damage ] </w:t>
-      </w:r>
-      <w:r>
-        <w:rPr>
-          <w:rFonts w:ascii="Times New Roman" w:eastAsia="SimSun" w:hAnsi="Times New Roman" w:cs="Times New Roman"/>
-          <w:sz w:val="24"/>
-          <w:szCs w:val="20"/>
-        </w:rPr>
-        <w:tab/>
+          <w:noProof/>
+          <w:sz w:val="24"/>
+          <w:szCs w:val="20"/>
+          <w:lang w:val="ro-RO" w:eastAsia="ro-RO"/>
+        </w:rPr>
+        <w:drawing>
+          <wp:anchor distT="0" distB="0" distL="114300" distR="114300" simplePos="0" relativeHeight="251704320" behindDoc="1" locked="0" layoutInCell="1" allowOverlap="1">
+            <wp:simplePos x="0" y="0"/>
+            <wp:positionH relativeFrom="column">
+              <wp:posOffset>3251200</wp:posOffset>
+            </wp:positionH>
+            <wp:positionV relativeFrom="paragraph">
+              <wp:posOffset>14605</wp:posOffset>
+            </wp:positionV>
+            <wp:extent cx="2745740" cy="2245360"/>
+            <wp:effectExtent l="19050" t="0" r="0" b="0"/>
+            <wp:wrapNone/>
+            <wp:docPr id="9" name="Imagine 67"/>
+            <wp:cNvGraphicFramePr>
+              <a:graphicFrameLocks xmlns:a="http://schemas.openxmlformats.org/drawingml/2006/main" noChangeAspect="1"/>
+            </wp:cNvGraphicFramePr>
+            <a:graphic xmlns:a="http://schemas.openxmlformats.org/drawingml/2006/main">
+              <a:graphicData uri="http://schemas.openxmlformats.org/drawingml/2006/picture">
+                <pic:pic xmlns:pic="http://schemas.openxmlformats.org/drawingml/2006/picture">
+                  <pic:nvPicPr>
+                    <pic:cNvPr id="0" name="Picture 67"/>
+                    <pic:cNvPicPr>
+                      <a:picLocks noChangeAspect="1" noChangeArrowheads="1"/>
+                    </pic:cNvPicPr>
+                  </pic:nvPicPr>
+                  <pic:blipFill>
+                    <a:blip r:embed="rId12"/>
+                    <a:srcRect/>
+                    <a:stretch>
+                      <a:fillRect/>
+                    </a:stretch>
+                  </pic:blipFill>
+                  <pic:spPr bwMode="auto">
+                    <a:xfrm>
+                      <a:off x="0" y="0"/>
+                      <a:ext cx="2745740" cy="2245360"/>
+                    </a:xfrm>
+                    <a:prstGeom prst="rect">
+                      <a:avLst/>
+                    </a:prstGeom>
+                    <a:noFill/>
+                    <a:ln w="9525">
+                      <a:noFill/>
+                      <a:miter lim="800000"/>
+                      <a:headEnd/>
+                      <a:tailEnd/>
+                    </a:ln>
+                  </pic:spPr>
+                </pic:pic>
+              </a:graphicData>
+            </a:graphic>
+          </wp:anchor>
+        </w:drawing>
+      </w:r>
+      <w:r>
+        <w:rPr>
+          <w:rFonts w:ascii="Times New Roman" w:eastAsia="SimSun" w:hAnsi="Times New Roman" w:cs="Times New Roman"/>
+          <w:noProof/>
+          <w:sz w:val="24"/>
+          <w:szCs w:val="20"/>
+          <w:lang w:val="ro-RO" w:eastAsia="ro-RO"/>
+        </w:rPr>
+        <w:drawing>
+          <wp:anchor distT="0" distB="0" distL="114300" distR="114300" simplePos="0" relativeHeight="251702272" behindDoc="1" locked="0" layoutInCell="1" allowOverlap="1">
+            <wp:simplePos x="0" y="0"/>
+            <wp:positionH relativeFrom="column">
+              <wp:posOffset>18390</wp:posOffset>
+            </wp:positionH>
+            <wp:positionV relativeFrom="paragraph">
+              <wp:posOffset>15087</wp:posOffset>
+            </wp:positionV>
+            <wp:extent cx="3075279" cy="2245767"/>
+            <wp:effectExtent l="19050" t="0" r="0" b="0"/>
+            <wp:wrapNone/>
+            <wp:docPr id="13" name="Imagine 13" descr="http://vf-images.s3.amazonaws.com/wp-content/uploads/2014/10/Photo4.png"/>
+            <wp:cNvGraphicFramePr>
+              <a:graphicFrameLocks xmlns:a="http://schemas.openxmlformats.org/drawingml/2006/main" noChangeAspect="1"/>
+            </wp:cNvGraphicFramePr>
+            <a:graphic xmlns:a="http://schemas.openxmlformats.org/drawingml/2006/main">
+              <a:graphicData uri="http://schemas.openxmlformats.org/drawingml/2006/picture">
+                <pic:pic xmlns:pic="http://schemas.openxmlformats.org/drawingml/2006/picture">
+                  <pic:nvPicPr>
+                    <pic:cNvPr id="0" name="Picture 13" descr="http://vf-images.s3.amazonaws.com/wp-content/uploads/2014/10/Photo4.png"/>
+                    <pic:cNvPicPr>
+                      <a:picLocks noChangeAspect="1" noChangeArrowheads="1"/>
+                    </pic:cNvPicPr>
+                  </pic:nvPicPr>
+                  <pic:blipFill>
+                    <a:blip r:embed="rId13"/>
+                    <a:srcRect/>
+                    <a:stretch>
+                      <a:fillRect/>
+                    </a:stretch>
+                  </pic:blipFill>
+                  <pic:spPr bwMode="auto">
+                    <a:xfrm>
+                      <a:off x="0" y="0"/>
+                      <a:ext cx="3075279" cy="2245767"/>
+                    </a:xfrm>
+                    <a:prstGeom prst="rect">
+                      <a:avLst/>
+                    </a:prstGeom>
+                    <a:noFill/>
+                    <a:ln w="9525">
+                      <a:noFill/>
+                      <a:miter lim="800000"/>
+                      <a:headEnd/>
+                      <a:tailEnd/>
+                    </a:ln>
+                  </pic:spPr>
+                </pic:pic>
+              </a:graphicData>
+            </a:graphic>
+          </wp:anchor>
+        </w:drawing>
       </w:r>
     </w:p>
     <w:p>
@@ -3888,6 +4044,724 @@
         </w:tabs>
         <w:ind w:firstLine="708"/>
         <w:jc w:val="both"/>
+        <w:rPr>
+          <w:rFonts w:ascii="Times New Roman" w:eastAsia="SimSun" w:hAnsi="Times New Roman" w:cs="Times New Roman"/>
+          <w:sz w:val="24"/>
+          <w:szCs w:val="20"/>
+        </w:rPr>
+      </w:pPr>
+    </w:p>
+    <w:p>
+      <w:pPr>
+        <w:tabs>
+          <w:tab w:val="left" w:pos="4388"/>
+        </w:tabs>
+        <w:ind w:firstLine="708"/>
+        <w:jc w:val="both"/>
+        <w:rPr>
+          <w:rFonts w:ascii="Times New Roman" w:eastAsia="SimSun" w:hAnsi="Times New Roman" w:cs="Times New Roman"/>
+          <w:sz w:val="24"/>
+          <w:szCs w:val="20"/>
+        </w:rPr>
+      </w:pPr>
+    </w:p>
+    <w:p>
+      <w:pPr>
+        <w:tabs>
+          <w:tab w:val="left" w:pos="4388"/>
+        </w:tabs>
+        <w:ind w:firstLine="708"/>
+        <w:jc w:val="both"/>
+        <w:rPr>
+          <w:rFonts w:ascii="Times New Roman" w:eastAsia="SimSun" w:hAnsi="Times New Roman" w:cs="Times New Roman"/>
+          <w:sz w:val="24"/>
+          <w:szCs w:val="20"/>
+        </w:rPr>
+      </w:pPr>
+    </w:p>
+    <w:p>
+      <w:pPr>
+        <w:tabs>
+          <w:tab w:val="left" w:pos="4388"/>
+        </w:tabs>
+        <w:ind w:firstLine="708"/>
+        <w:jc w:val="both"/>
+        <w:rPr>
+          <w:rFonts w:ascii="Times New Roman" w:eastAsia="SimSun" w:hAnsi="Times New Roman" w:cs="Times New Roman"/>
+          <w:sz w:val="24"/>
+          <w:szCs w:val="20"/>
+        </w:rPr>
+      </w:pPr>
+    </w:p>
+    <w:p>
+      <w:pPr>
+        <w:tabs>
+          <w:tab w:val="left" w:pos="4388"/>
+        </w:tabs>
+        <w:jc w:val="both"/>
+        <w:rPr>
+          <w:rFonts w:ascii="Times New Roman" w:eastAsia="SimSun" w:hAnsi="Times New Roman" w:cs="Times New Roman"/>
+          <w:sz w:val="24"/>
+          <w:szCs w:val="20"/>
+        </w:rPr>
+      </w:pPr>
+    </w:p>
+    <w:p>
+      <w:pPr>
+        <w:tabs>
+          <w:tab w:val="left" w:pos="4388"/>
+        </w:tabs>
+        <w:jc w:val="both"/>
+        <w:rPr>
+          <w:rFonts w:ascii="Times New Roman" w:eastAsia="SimSun" w:hAnsi="Times New Roman" w:cs="Times New Roman"/>
+          <w:sz w:val="24"/>
+          <w:szCs w:val="20"/>
+        </w:rPr>
+      </w:pPr>
+    </w:p>
+    <w:p>
+      <w:pPr>
+        <w:tabs>
+          <w:tab w:val="left" w:pos="4388"/>
+        </w:tabs>
+        <w:jc w:val="both"/>
+        <w:rPr>
+          <w:rFonts w:ascii="Times New Roman" w:eastAsia="SimSun" w:hAnsi="Times New Roman" w:cs="Times New Roman"/>
+          <w:sz w:val="24"/>
+          <w:szCs w:val="20"/>
+        </w:rPr>
+      </w:pPr>
+    </w:p>
+    <w:p>
+      <w:pPr>
+        <w:tabs>
+          <w:tab w:val="left" w:pos="4388"/>
+        </w:tabs>
+        <w:jc w:val="both"/>
+        <w:rPr>
+          <w:rFonts w:ascii="Times New Roman" w:eastAsia="SimSun" w:hAnsi="Times New Roman" w:cs="Times New Roman"/>
+          <w:sz w:val="24"/>
+          <w:szCs w:val="20"/>
+        </w:rPr>
+      </w:pPr>
+    </w:p>
+    <w:p>
+      <w:pPr>
+        <w:tabs>
+          <w:tab w:val="left" w:pos="4388"/>
+        </w:tabs>
+        <w:jc w:val="both"/>
+        <w:rPr>
+          <w:rFonts w:ascii="Times New Roman" w:eastAsia="SimSun" w:hAnsi="Times New Roman" w:cs="Times New Roman"/>
+          <w:sz w:val="24"/>
+          <w:szCs w:val="20"/>
+        </w:rPr>
+      </w:pPr>
+    </w:p>
+    <w:p>
+      <w:pPr>
+        <w:tabs>
+          <w:tab w:val="left" w:pos="4388"/>
+        </w:tabs>
+        <w:jc w:val="both"/>
+        <w:rPr>
+          <w:rFonts w:ascii="Times New Roman" w:eastAsia="SimSun" w:hAnsi="Times New Roman" w:cs="Times New Roman"/>
+          <w:sz w:val="24"/>
+          <w:szCs w:val="20"/>
+        </w:rPr>
+      </w:pPr>
+    </w:p>
+    <w:p>
+      <w:pPr>
+        <w:tabs>
+          <w:tab w:val="left" w:pos="4388"/>
+        </w:tabs>
+        <w:jc w:val="both"/>
+        <w:rPr>
+          <w:rFonts w:ascii="Times New Roman" w:eastAsia="SimSun" w:hAnsi="Times New Roman" w:cs="Times New Roman"/>
+          <w:sz w:val="24"/>
+          <w:szCs w:val="20"/>
+        </w:rPr>
+      </w:pPr>
+    </w:p>
+    <w:p>
+      <w:pPr>
+        <w:tabs>
+          <w:tab w:val="left" w:pos="4388"/>
+        </w:tabs>
+        <w:ind w:left="360"/>
+        <w:jc w:val="center"/>
+        <w:rPr>
+          <w:rFonts w:ascii="Times New Roman" w:eastAsia="SimSun" w:hAnsi="Times New Roman" w:cs="Times New Roman"/>
+          <w:sz w:val="24"/>
+          <w:szCs w:val="20"/>
+        </w:rPr>
+      </w:pPr>
+      <w:r>
+        <w:rPr>
+          <w:rFonts w:ascii="Times New Roman" w:eastAsia="SimSun" w:hAnsi="Times New Roman" w:cs="Times New Roman"/>
+          <w:sz w:val="24"/>
+          <w:szCs w:val="20"/>
+        </w:rPr>
+        <w:t>(a)</w:t>
+      </w:r>
+      <w:r>
+        <w:rPr>
+          <w:rStyle w:val="Referinnotdesubsol"/>
+          <w:rFonts w:ascii="Times New Roman" w:eastAsia="SimSun" w:hAnsi="Times New Roman" w:cs="Times New Roman"/>
+          <w:sz w:val="24"/>
+          <w:szCs w:val="20"/>
+        </w:rPr>
+        <w:footnoteReference w:id="7"/>
+      </w:r>
+      <w:r>
+        <w:rPr>
+          <w:rFonts w:ascii="Times New Roman" w:eastAsia="SimSun" w:hAnsi="Times New Roman" w:cs="Times New Roman"/>
+          <w:sz w:val="24"/>
+          <w:szCs w:val="20"/>
+        </w:rPr>
+        <w:t xml:space="preserve">                                                                                  (b)</w:t>
+      </w:r>
+      <w:r>
+        <w:rPr>
+          <w:rStyle w:val="Referinnotdesubsol"/>
+          <w:rFonts w:ascii="Times New Roman" w:eastAsia="SimSun" w:hAnsi="Times New Roman" w:cs="Times New Roman"/>
+          <w:sz w:val="24"/>
+          <w:szCs w:val="20"/>
+        </w:rPr>
+        <w:footnoteReference w:id="8"/>
+      </w:r>
+    </w:p>
+    <w:p>
+      <w:pPr>
+        <w:tabs>
+          <w:tab w:val="left" w:pos="4388"/>
+        </w:tabs>
+        <w:jc w:val="both"/>
+        <w:rPr>
+          <w:rFonts w:ascii="Times New Roman" w:eastAsia="SimSun" w:hAnsi="Times New Roman" w:cs="Times New Roman"/>
+          <w:sz w:val="24"/>
+          <w:szCs w:val="20"/>
+        </w:rPr>
+      </w:pPr>
+      <w:r>
+        <w:rPr>
+          <w:rFonts w:ascii="Times New Roman" w:eastAsia="SimSun" w:hAnsi="Times New Roman" w:cs="Times New Roman"/>
+          <w:noProof/>
+          <w:sz w:val="24"/>
+          <w:szCs w:val="20"/>
+          <w:lang w:val="ro-RO" w:eastAsia="ro-RO"/>
+        </w:rPr>
+        <w:drawing>
+          <wp:anchor distT="0" distB="0" distL="114300" distR="114300" simplePos="0" relativeHeight="251703296" behindDoc="1" locked="0" layoutInCell="1" allowOverlap="1">
+            <wp:simplePos x="0" y="0"/>
+            <wp:positionH relativeFrom="column">
+              <wp:posOffset>17117</wp:posOffset>
+            </wp:positionH>
+            <wp:positionV relativeFrom="paragraph">
+              <wp:posOffset>138623</wp:posOffset>
+            </wp:positionV>
+            <wp:extent cx="3074008" cy="2059388"/>
+            <wp:effectExtent l="19050" t="0" r="0" b="0"/>
+            <wp:wrapNone/>
+            <wp:docPr id="16" name="Imagine 16" descr="Wear on mono vinyl record."/>
+            <wp:cNvGraphicFramePr>
+              <a:graphicFrameLocks xmlns:a="http://schemas.openxmlformats.org/drawingml/2006/main" noChangeAspect="1"/>
+            </wp:cNvGraphicFramePr>
+            <a:graphic xmlns:a="http://schemas.openxmlformats.org/drawingml/2006/main">
+              <a:graphicData uri="http://schemas.openxmlformats.org/drawingml/2006/picture">
+                <pic:pic xmlns:pic="http://schemas.openxmlformats.org/drawingml/2006/picture">
+                  <pic:nvPicPr>
+                    <pic:cNvPr id="0" name="Picture 16" descr="Wear on mono vinyl record."/>
+                    <pic:cNvPicPr>
+                      <a:picLocks noChangeAspect="1" noChangeArrowheads="1"/>
+                    </pic:cNvPicPr>
+                  </pic:nvPicPr>
+                  <pic:blipFill>
+                    <a:blip r:embed="rId14"/>
+                    <a:srcRect/>
+                    <a:stretch>
+                      <a:fillRect/>
+                    </a:stretch>
+                  </pic:blipFill>
+                  <pic:spPr bwMode="auto">
+                    <a:xfrm>
+                      <a:off x="0" y="0"/>
+                      <a:ext cx="3074008" cy="2059388"/>
+                    </a:xfrm>
+                    <a:prstGeom prst="rect">
+                      <a:avLst/>
+                    </a:prstGeom>
+                    <a:noFill/>
+                    <a:ln w="9525">
+                      <a:noFill/>
+                      <a:miter lim="800000"/>
+                      <a:headEnd/>
+                      <a:tailEnd/>
+                    </a:ln>
+                  </pic:spPr>
+                </pic:pic>
+              </a:graphicData>
+            </a:graphic>
+          </wp:anchor>
+        </w:drawing>
+      </w:r>
+    </w:p>
+    <w:p>
+      <w:pPr>
+        <w:tabs>
+          <w:tab w:val="left" w:pos="4388"/>
+        </w:tabs>
+        <w:jc w:val="both"/>
+        <w:rPr>
+          <w:rFonts w:ascii="Times New Roman" w:eastAsia="SimSun" w:hAnsi="Times New Roman" w:cs="Times New Roman"/>
+          <w:sz w:val="24"/>
+          <w:szCs w:val="20"/>
+        </w:rPr>
+      </w:pPr>
+    </w:p>
+    <w:p>
+      <w:pPr>
+        <w:tabs>
+          <w:tab w:val="left" w:pos="4388"/>
+        </w:tabs>
+        <w:jc w:val="both"/>
+        <w:rPr>
+          <w:rFonts w:ascii="Times New Roman" w:eastAsia="SimSun" w:hAnsi="Times New Roman" w:cs="Times New Roman"/>
+          <w:sz w:val="24"/>
+          <w:szCs w:val="20"/>
+        </w:rPr>
+      </w:pPr>
+    </w:p>
+    <w:p>
+      <w:pPr>
+        <w:tabs>
+          <w:tab w:val="left" w:pos="4388"/>
+        </w:tabs>
+        <w:jc w:val="both"/>
+        <w:rPr>
+          <w:rFonts w:ascii="Times New Roman" w:eastAsia="SimSun" w:hAnsi="Times New Roman" w:cs="Times New Roman"/>
+          <w:sz w:val="24"/>
+          <w:szCs w:val="20"/>
+        </w:rPr>
+      </w:pPr>
+    </w:p>
+    <w:p>
+      <w:pPr>
+        <w:tabs>
+          <w:tab w:val="left" w:pos="4388"/>
+        </w:tabs>
+        <w:jc w:val="both"/>
+        <w:rPr>
+          <w:rFonts w:ascii="Times New Roman" w:eastAsia="SimSun" w:hAnsi="Times New Roman" w:cs="Times New Roman"/>
+          <w:sz w:val="24"/>
+          <w:szCs w:val="20"/>
+        </w:rPr>
+      </w:pPr>
+    </w:p>
+    <w:p>
+      <w:pPr>
+        <w:tabs>
+          <w:tab w:val="left" w:pos="4388"/>
+        </w:tabs>
+        <w:jc w:val="both"/>
+        <w:rPr>
+          <w:rFonts w:ascii="Times New Roman" w:eastAsia="SimSun" w:hAnsi="Times New Roman" w:cs="Times New Roman"/>
+          <w:sz w:val="24"/>
+          <w:szCs w:val="20"/>
+        </w:rPr>
+      </w:pPr>
+    </w:p>
+    <w:p>
+      <w:pPr>
+        <w:tabs>
+          <w:tab w:val="left" w:pos="4388"/>
+        </w:tabs>
+        <w:jc w:val="both"/>
+        <w:rPr>
+          <w:rFonts w:ascii="Times New Roman" w:eastAsia="SimSun" w:hAnsi="Times New Roman" w:cs="Times New Roman"/>
+          <w:sz w:val="24"/>
+          <w:szCs w:val="20"/>
+        </w:rPr>
+      </w:pPr>
+    </w:p>
+    <w:p>
+      <w:pPr>
+        <w:tabs>
+          <w:tab w:val="left" w:pos="4388"/>
+        </w:tabs>
+        <w:ind w:firstLine="708"/>
+        <w:jc w:val="both"/>
+        <w:rPr>
+          <w:rFonts w:ascii="Times New Roman" w:eastAsia="SimSun" w:hAnsi="Times New Roman" w:cs="Times New Roman"/>
+          <w:sz w:val="24"/>
+          <w:szCs w:val="20"/>
+        </w:rPr>
+      </w:pPr>
+    </w:p>
+    <w:p>
+      <w:pPr>
+        <w:tabs>
+          <w:tab w:val="left" w:pos="4388"/>
+        </w:tabs>
+        <w:ind w:firstLine="708"/>
+        <w:jc w:val="both"/>
+        <w:rPr>
+          <w:rFonts w:ascii="Times New Roman" w:eastAsia="SimSun" w:hAnsi="Times New Roman" w:cs="Times New Roman"/>
+          <w:sz w:val="24"/>
+          <w:szCs w:val="20"/>
+        </w:rPr>
+      </w:pPr>
+    </w:p>
+    <w:p>
+      <w:pPr>
+        <w:tabs>
+          <w:tab w:val="left" w:pos="4388"/>
+        </w:tabs>
+        <w:ind w:firstLine="708"/>
+        <w:jc w:val="both"/>
+        <w:rPr>
+          <w:rFonts w:ascii="Times New Roman" w:eastAsia="SimSun" w:hAnsi="Times New Roman" w:cs="Times New Roman"/>
+          <w:sz w:val="40"/>
+          <w:szCs w:val="20"/>
+        </w:rPr>
+      </w:pPr>
+      <w:r>
+        <w:rPr>
+          <w:rFonts w:ascii="Times New Roman" w:eastAsia="SimSun" w:hAnsi="Times New Roman" w:cs="Times New Roman"/>
+          <w:sz w:val="24"/>
+          <w:szCs w:val="20"/>
+        </w:rPr>
+        <w:t xml:space="preserve"> </w:t>
+      </w:r>
+    </w:p>
+    <w:p>
+      <w:pPr>
+        <w:tabs>
+          <w:tab w:val="left" w:pos="4388"/>
+        </w:tabs>
+        <w:ind w:firstLine="708"/>
+        <w:jc w:val="both"/>
+        <w:rPr>
+          <w:rFonts w:ascii="Times New Roman" w:eastAsia="SimSun" w:hAnsi="Times New Roman" w:cs="Times New Roman"/>
+          <w:sz w:val="24"/>
+          <w:szCs w:val="20"/>
+        </w:rPr>
+      </w:pPr>
+    </w:p>
+    <w:p>
+      <w:pPr>
+        <w:tabs>
+          <w:tab w:val="left" w:pos="4388"/>
+        </w:tabs>
+        <w:rPr>
+          <w:rFonts w:ascii="Times New Roman" w:eastAsia="SimSun" w:hAnsi="Times New Roman" w:cs="Times New Roman"/>
+          <w:sz w:val="24"/>
+          <w:szCs w:val="20"/>
+        </w:rPr>
+      </w:pPr>
+    </w:p>
+    <w:p>
+      <w:pPr>
+        <w:tabs>
+          <w:tab w:val="left" w:pos="4388"/>
+        </w:tabs>
+        <w:rPr>
+          <w:rFonts w:ascii="Times New Roman" w:eastAsia="SimSun" w:hAnsi="Times New Roman" w:cs="Times New Roman"/>
+          <w:sz w:val="24"/>
+          <w:szCs w:val="20"/>
+        </w:rPr>
+      </w:pPr>
+      <w:r>
+        <w:rPr>
+          <w:rFonts w:ascii="Times New Roman" w:eastAsia="SimSun" w:hAnsi="Times New Roman" w:cs="Times New Roman"/>
+          <w:sz w:val="24"/>
+          <w:szCs w:val="20"/>
+        </w:rPr>
+        <w:t xml:space="preserve">                                      </w:t>
+      </w:r>
+      <w:r>
+        <w:rPr>
+          <w:rFonts w:ascii="Times New Roman" w:eastAsia="SimSun" w:hAnsi="Times New Roman" w:cs="Times New Roman"/>
+          <w:sz w:val="24"/>
+          <w:szCs w:val="20"/>
+        </w:rPr>
+        <w:t>(c)</w:t>
+      </w:r>
+      <w:r>
+        <w:rPr>
+          <w:rStyle w:val="Referinnotdesubsol"/>
+          <w:rFonts w:ascii="Times New Roman" w:eastAsia="SimSun" w:hAnsi="Times New Roman" w:cs="Times New Roman"/>
+          <w:sz w:val="24"/>
+          <w:szCs w:val="20"/>
+        </w:rPr>
+        <w:footnoteReference w:id="9"/>
+      </w:r>
+      <w:r>
+        <w:rPr>
+          <w:rFonts w:ascii="Times New Roman" w:eastAsia="SimSun" w:hAnsi="Times New Roman" w:cs="Times New Roman"/>
+          <w:sz w:val="24"/>
+          <w:szCs w:val="20"/>
+        </w:rPr>
+        <w:t xml:space="preserve"> </w:t>
+      </w:r>
+    </w:p>
+    <w:p>
+      <w:pPr>
+        <w:tabs>
+          <w:tab w:val="left" w:pos="4388"/>
+        </w:tabs>
+        <w:jc w:val="center"/>
+        <w:rPr>
+          <w:rFonts w:ascii="Times New Roman" w:eastAsia="SimSun" w:hAnsi="Times New Roman" w:cs="Times New Roman"/>
+          <w:sz w:val="24"/>
+          <w:szCs w:val="20"/>
+        </w:rPr>
+      </w:pPr>
+      <w:r>
+        <w:rPr>
+          <w:rFonts w:ascii="Times New Roman" w:eastAsia="SimSun" w:hAnsi="Times New Roman" w:cs="Times New Roman"/>
+          <w:sz w:val="24"/>
+          <w:szCs w:val="20"/>
+        </w:rPr>
+        <w:t>Fig.1.4: Mint-condition groove (a),</w:t>
+      </w:r>
+      <w:r>
+        <w:rPr>
+          <w:rFonts w:ascii="Times New Roman" w:eastAsia="SimSun" w:hAnsi="Times New Roman" w:cs="Times New Roman"/>
+          <w:sz w:val="24"/>
+          <w:szCs w:val="20"/>
+        </w:rPr>
+        <w:t xml:space="preserve"> </w:t>
+      </w:r>
+      <w:r>
+        <w:rPr>
+          <w:rFonts w:ascii="Times New Roman" w:eastAsia="SimSun" w:hAnsi="Times New Roman" w:cs="Times New Roman"/>
+          <w:sz w:val="24"/>
+          <w:szCs w:val="20"/>
+        </w:rPr>
+        <w:t>a deep scratch (b), and heavy groove wear (c)</w:t>
+      </w:r>
+    </w:p>
+    <w:p>
+      <w:pPr>
+        <w:rPr>
+          <w:rFonts w:ascii="Times New Roman" w:eastAsia="SimSun" w:hAnsi="Times New Roman" w:cs="Times New Roman"/>
+          <w:sz w:val="24"/>
+          <w:szCs w:val="20"/>
+        </w:rPr>
+      </w:pPr>
+      <w:r>
+        <w:rPr>
+          <w:rFonts w:ascii="Times New Roman" w:eastAsia="SimSun" w:hAnsi="Times New Roman" w:cs="Times New Roman"/>
+          <w:sz w:val="24"/>
+          <w:szCs w:val="20"/>
+        </w:rPr>
+        <w:br w:type="page"/>
+      </w:r>
+    </w:p>
+    <w:p>
+      <w:pPr>
+        <w:ind w:firstLine="708"/>
+        <w:jc w:val="both"/>
+        <w:rPr>
+          <w:rFonts w:ascii="Times New Roman" w:eastAsia="SimSun" w:hAnsi="Times New Roman" w:cs="Times New Roman"/>
+          <w:sz w:val="24"/>
+          <w:szCs w:val="20"/>
+        </w:rPr>
+      </w:pPr>
+      <w:r>
+        <w:rPr>
+          <w:rFonts w:ascii="Times New Roman" w:eastAsia="SimSun" w:hAnsi="Times New Roman" w:cs="Times New Roman"/>
+          <w:noProof/>
+          <w:sz w:val="24"/>
+          <w:szCs w:val="20"/>
+          <w:lang w:val="ro-RO" w:eastAsia="ro-RO"/>
+        </w:rPr>
+        <w:lastRenderedPageBreak/>
+        <w:drawing>
+          <wp:anchor distT="0" distB="0" distL="114300" distR="114300" simplePos="0" relativeHeight="251705344" behindDoc="1" locked="0" layoutInCell="1" allowOverlap="1">
+            <wp:simplePos x="0" y="0"/>
+            <wp:positionH relativeFrom="page">
+              <wp:align>center</wp:align>
+            </wp:positionH>
+            <wp:positionV relativeFrom="paragraph">
+              <wp:posOffset>3478</wp:posOffset>
+            </wp:positionV>
+            <wp:extent cx="3551086" cy="1773141"/>
+            <wp:effectExtent l="19050" t="0" r="0" b="0"/>
+            <wp:wrapNone/>
+            <wp:docPr id="11" name="Imagine 10" descr="[​IMG]"/>
+            <wp:cNvGraphicFramePr>
+              <a:graphicFrameLocks xmlns:a="http://schemas.openxmlformats.org/drawingml/2006/main" noChangeAspect="1"/>
+            </wp:cNvGraphicFramePr>
+            <a:graphic xmlns:a="http://schemas.openxmlformats.org/drawingml/2006/main">
+              <a:graphicData uri="http://schemas.openxmlformats.org/drawingml/2006/picture">
+                <pic:pic xmlns:pic="http://schemas.openxmlformats.org/drawingml/2006/picture">
+                  <pic:nvPicPr>
+                    <pic:cNvPr id="0" name="Picture 10" descr="[​IMG]"/>
+                    <pic:cNvPicPr>
+                      <a:picLocks noChangeAspect="1" noChangeArrowheads="1"/>
+                    </pic:cNvPicPr>
+                  </pic:nvPicPr>
+                  <pic:blipFill>
+                    <a:blip r:embed="rId15" cstate="print"/>
+                    <a:srcRect/>
+                    <a:stretch>
+                      <a:fillRect/>
+                    </a:stretch>
+                  </pic:blipFill>
+                  <pic:spPr bwMode="auto">
+                    <a:xfrm>
+                      <a:off x="0" y="0"/>
+                      <a:ext cx="3551086" cy="1773141"/>
+                    </a:xfrm>
+                    <a:prstGeom prst="rect">
+                      <a:avLst/>
+                    </a:prstGeom>
+                    <a:noFill/>
+                    <a:ln w="9525">
+                      <a:noFill/>
+                      <a:miter lim="800000"/>
+                      <a:headEnd/>
+                      <a:tailEnd/>
+                    </a:ln>
+                  </pic:spPr>
+                </pic:pic>
+              </a:graphicData>
+            </a:graphic>
+          </wp:anchor>
+        </w:drawing>
+      </w:r>
+    </w:p>
+    <w:p>
+      <w:pPr>
+        <w:ind w:firstLine="708"/>
+        <w:jc w:val="both"/>
+        <w:rPr>
+          <w:rFonts w:ascii="Times New Roman" w:eastAsia="SimSun" w:hAnsi="Times New Roman" w:cs="Times New Roman"/>
+          <w:sz w:val="24"/>
+          <w:szCs w:val="20"/>
+        </w:rPr>
+      </w:pPr>
+    </w:p>
+    <w:p>
+      <w:pPr>
+        <w:ind w:firstLine="708"/>
+        <w:jc w:val="both"/>
+        <w:rPr>
+          <w:rFonts w:ascii="Times New Roman" w:eastAsia="SimSun" w:hAnsi="Times New Roman" w:cs="Times New Roman"/>
+          <w:sz w:val="24"/>
+          <w:szCs w:val="20"/>
+        </w:rPr>
+      </w:pPr>
+    </w:p>
+    <w:p>
+      <w:pPr>
+        <w:ind w:firstLine="708"/>
+        <w:jc w:val="both"/>
+        <w:rPr>
+          <w:rFonts w:ascii="Times New Roman" w:eastAsia="SimSun" w:hAnsi="Times New Roman" w:cs="Times New Roman"/>
+          <w:sz w:val="24"/>
+          <w:szCs w:val="20"/>
+        </w:rPr>
+      </w:pPr>
+    </w:p>
+    <w:p>
+      <w:pPr>
+        <w:ind w:firstLine="708"/>
+        <w:jc w:val="both"/>
+        <w:rPr>
+          <w:rFonts w:ascii="Times New Roman" w:eastAsia="SimSun" w:hAnsi="Times New Roman" w:cs="Times New Roman"/>
+          <w:sz w:val="24"/>
+          <w:szCs w:val="20"/>
+        </w:rPr>
+      </w:pPr>
+    </w:p>
+    <w:p>
+      <w:pPr>
+        <w:ind w:firstLine="708"/>
+        <w:jc w:val="both"/>
+        <w:rPr>
+          <w:rFonts w:ascii="Times New Roman" w:eastAsia="SimSun" w:hAnsi="Times New Roman" w:cs="Times New Roman"/>
+          <w:sz w:val="24"/>
+          <w:szCs w:val="20"/>
+        </w:rPr>
+      </w:pPr>
+    </w:p>
+    <w:p>
+      <w:pPr>
+        <w:ind w:firstLine="708"/>
+        <w:jc w:val="both"/>
+        <w:rPr>
+          <w:rFonts w:ascii="Times New Roman" w:eastAsia="SimSun" w:hAnsi="Times New Roman" w:cs="Times New Roman"/>
+          <w:sz w:val="24"/>
+          <w:szCs w:val="20"/>
+        </w:rPr>
+      </w:pPr>
+    </w:p>
+    <w:p>
+      <w:pPr>
+        <w:ind w:firstLine="708"/>
+        <w:jc w:val="both"/>
+        <w:rPr>
+          <w:rFonts w:ascii="Times New Roman" w:eastAsia="SimSun" w:hAnsi="Times New Roman" w:cs="Times New Roman"/>
+          <w:sz w:val="24"/>
+          <w:szCs w:val="20"/>
+        </w:rPr>
+      </w:pPr>
+    </w:p>
+    <w:p>
+      <w:pPr>
+        <w:ind w:firstLine="708"/>
+        <w:jc w:val="both"/>
+        <w:rPr>
+          <w:rFonts w:ascii="Times New Roman" w:eastAsia="SimSun" w:hAnsi="Times New Roman" w:cs="Times New Roman"/>
+          <w:sz w:val="24"/>
+          <w:szCs w:val="20"/>
+        </w:rPr>
+      </w:pPr>
+    </w:p>
+    <w:p>
+      <w:pPr>
+        <w:ind w:firstLine="708"/>
+        <w:jc w:val="both"/>
+        <w:rPr>
+          <w:rFonts w:ascii="Times New Roman" w:eastAsia="SimSun" w:hAnsi="Times New Roman" w:cs="Times New Roman"/>
+          <w:sz w:val="24"/>
+          <w:szCs w:val="20"/>
+        </w:rPr>
+      </w:pPr>
+    </w:p>
+    <w:p>
+      <w:pPr>
+        <w:jc w:val="center"/>
+        <w:rPr>
+          <w:rFonts w:ascii="Times New Roman" w:eastAsia="SimSun" w:hAnsi="Times New Roman" w:cs="Times New Roman"/>
+          <w:sz w:val="24"/>
+          <w:szCs w:val="20"/>
+        </w:rPr>
+      </w:pPr>
+      <w:r>
+        <w:rPr>
+          <w:rFonts w:ascii="Times New Roman" w:eastAsia="SimSun" w:hAnsi="Times New Roman" w:cs="Times New Roman"/>
+          <w:sz w:val="24"/>
+          <w:szCs w:val="20"/>
+        </w:rPr>
+        <w:t>Fig 1.5: Flat spots on a heavily worn stylus vs a new stylus</w:t>
+      </w:r>
+      <w:r>
+        <w:rPr>
+          <w:rStyle w:val="Referinnotdesubsol"/>
+          <w:rFonts w:ascii="Times New Roman" w:eastAsia="SimSun" w:hAnsi="Times New Roman" w:cs="Times New Roman"/>
+          <w:sz w:val="32"/>
+          <w:szCs w:val="20"/>
+        </w:rPr>
+        <w:footnoteReference w:id="10"/>
+      </w:r>
+    </w:p>
+    <w:p>
+      <w:pPr>
         <w:rPr>
           <w:rFonts w:ascii="Times New Roman" w:eastAsia="SimSun" w:hAnsi="Times New Roman" w:cs="Times New Roman"/>
           <w:sz w:val="24"/>
@@ -4383,6 +5257,27 @@
         </w:rPr>
         <w:t xml:space="preserve"> in the efficiency and accuracy domain, but the application as a whole can also be made more user friendly and usable, by adding a few new features.</w:t>
       </w:r>
+    </w:p>
+    <w:p>
+      <w:pPr>
+        <w:ind w:firstLine="708"/>
+        <w:jc w:val="both"/>
+        <w:rPr>
+          <w:rFonts w:ascii="Times New Roman" w:eastAsia="SimSun" w:hAnsi="Times New Roman" w:cs="Times New Roman"/>
+          <w:sz w:val="24"/>
+          <w:szCs w:val="20"/>
+        </w:rPr>
+      </w:pPr>
+    </w:p>
+    <w:p>
+      <w:pPr>
+        <w:jc w:val="center"/>
+        <w:rPr>
+          <w:rFonts w:ascii="Times New Roman" w:eastAsia="SimSun" w:hAnsi="Times New Roman" w:cs="Times New Roman"/>
+          <w:sz w:val="24"/>
+          <w:szCs w:val="20"/>
+        </w:rPr>
+      </w:pPr>
       <w:r>
         <w:rPr>
           <w:rFonts w:ascii="Times New Roman" w:eastAsia="SimSun" w:hAnsi="Times New Roman" w:cs="Times New Roman"/>
@@ -5353,6 +6248,21 @@
           <w:rFonts w:ascii="Times New Roman" w:hAnsi="Times New Roman" w:cs="Times New Roman"/>
           <w:sz w:val="24"/>
         </w:rPr>
+        <w:t>[examples of the application’s results]</w:t>
+      </w:r>
+    </w:p>
+    <w:p>
+      <w:pPr>
+        <w:rPr>
+          <w:rFonts w:ascii="Times New Roman" w:hAnsi="Times New Roman" w:cs="Times New Roman"/>
+          <w:sz w:val="24"/>
+        </w:rPr>
+      </w:pPr>
+      <w:r>
+        <w:rPr>
+          <w:rFonts w:ascii="Times New Roman" w:hAnsi="Times New Roman" w:cs="Times New Roman"/>
+          <w:sz w:val="24"/>
+        </w:rPr>
         <w:br w:type="page"/>
       </w:r>
     </w:p>
@@ -5546,7 +6456,7 @@
           <w:rFonts w:ascii="Times New Roman" w:hAnsi="Times New Roman" w:cs="Times New Roman"/>
           <w:sz w:val="24"/>
         </w:rPr>
-        <w:footnoteReference w:id="7"/>
+        <w:footnoteReference w:id="11"/>
       </w:r>
       <w:r>
         <w:rPr>
@@ -7575,7 +8485,7 @@
                     </pic:cNvPicPr>
                   </pic:nvPicPr>
                   <pic:blipFill>
-                    <a:blip r:embed="rId12"/>
+                    <a:blip r:embed="rId16"/>
                     <a:srcRect/>
                     <a:stretch>
                       <a:fillRect/>
@@ -9172,10 +10082,10 @@
                     </pic:cNvPicPr>
                   </pic:nvPicPr>
                   <pic:blipFill>
-                    <a:blip r:embed="rId13">
+                    <a:blip r:embed="rId17">
                       <a:extLst>
                         <a:ext uri="{28A0092B-C50C-407E-A947-70E740481C1C}">
-                          <a14:useLocalDpi xmlns:a14="http://schemas.microsoft.com/office/drawing/2010/main" xmlns:wps="http://schemas.microsoft.com/office/word/2010/wordprocessingShape" xmlns:wpi="http://schemas.microsoft.com/office/word/2010/wordprocessingInk" xmlns:wpg="http://schemas.microsoft.com/office/word/2010/wordprocessingGroup" xmlns:w16se="http://schemas.microsoft.com/office/word/2015/wordml/symex" xmlns:w16cid="http://schemas.microsoft.com/office/word/2016/wordml/cid" xmlns:w15="http://schemas.microsoft.com/office/word/2012/wordml" xmlns:w14="http://schemas.microsoft.com/office/word/2010/wordml" xmlns:w="http://schemas.openxmlformats.org/wordprocessingml/2006/main" xmlns:w10="urn:schemas-microsoft-com:office:word" xmlns:wp14="http://schemas.microsoft.com/office/word/2010/wordprocessingDrawing" xmlns:v="urn:schemas-microsoft-com:vml" xmlns:o="urn:schemas-microsoft-com:office:office" xmlns:am3d="http://schemas.microsoft.com/office/drawing/2017/model3d" xmlns:aink="http://schemas.microsoft.com/office/drawing/2016/ink" xmlns:mc="http://schemas.openxmlformats.org/markup-compatibility/2006" xmlns:cx8="http://schemas.microsoft.com/office/drawing/2016/5/14/chartex" xmlns:cx7="http://schemas.microsoft.com/office/drawing/2016/5/13/chartex" xmlns:cx6="http://schemas.microsoft.com/office/drawing/2016/5/12/chartex" xmlns:cx5="http://schemas.microsoft.com/office/drawing/2016/5/11/chartex" xmlns:cx4="http://schemas.microsoft.com/office/drawing/2016/5/10/chartex" xmlns:cx3="http://schemas.microsoft.com/office/drawing/2016/5/9/chartex" xmlns:cx2="http://schemas.microsoft.com/office/drawing/2015/10/21/chartex" xmlns:cx1="http://schemas.microsoft.com/office/drawing/2015/9/8/chartex" xmlns:cx="http://schemas.microsoft.com/office/drawing/2014/chartex" xmlns:wpc="http://schemas.microsoft.com/office/word/2010/wordprocessingCanvas" xmlns="" val="0"/>
+                          <a14:useLocalDpi xmlns="" xmlns:wpc="http://schemas.microsoft.com/office/word/2010/wordprocessingCanvas" xmlns:cx="http://schemas.microsoft.com/office/drawing/2014/chartex" xmlns:cx1="http://schemas.microsoft.com/office/drawing/2015/9/8/chartex" xmlns:cx2="http://schemas.microsoft.com/office/drawing/2015/10/21/chartex" xmlns:cx3="http://schemas.microsoft.com/office/drawing/2016/5/9/chartex" xmlns:cx4="http://schemas.microsoft.com/office/drawing/2016/5/10/chartex" xmlns:cx5="http://schemas.microsoft.com/office/drawing/2016/5/11/chartex" xmlns:cx6="http://schemas.microsoft.com/office/drawing/2016/5/12/chartex" xmlns:cx7="http://schemas.microsoft.com/office/drawing/2016/5/13/chartex" xmlns:cx8="http://schemas.microsoft.com/office/drawing/2016/5/14/chartex" xmlns:mc="http://schemas.openxmlformats.org/markup-compatibility/2006" xmlns:aink="http://schemas.microsoft.com/office/drawing/2016/ink" xmlns:am3d="http://schemas.microsoft.com/office/drawing/2017/model3d" xmlns:o="urn:schemas-microsoft-com:office:office" xmlns:v="urn:schemas-microsoft-com:vml" xmlns:wp14="http://schemas.microsoft.com/office/word/2010/wordprocessingDrawing" xmlns:w10="urn:schemas-microsoft-com:office:word" xmlns:w="http://schemas.openxmlformats.org/wordprocessingml/2006/main" xmlns:w14="http://schemas.microsoft.com/office/word/2010/wordml" xmlns:w15="http://schemas.microsoft.com/office/word/2012/wordml" xmlns:w16cid="http://schemas.microsoft.com/office/word/2016/wordml/cid" xmlns:w16se="http://schemas.microsoft.com/office/word/2015/wordml/symex" xmlns:wpg="http://schemas.microsoft.com/office/word/2010/wordprocessingGroup" xmlns:wpi="http://schemas.microsoft.com/office/word/2010/wordprocessingInk" xmlns:wps="http://schemas.microsoft.com/office/word/2010/wordprocessingShape" xmlns:a14="http://schemas.microsoft.com/office/drawing/2010/main" val="0"/>
                         </a:ext>
                       </a:extLst>
                     </a:blip>
@@ -10727,7 +11637,7 @@
                     </pic:cNvPicPr>
                   </pic:nvPicPr>
                   <pic:blipFill>
-                    <a:blip r:embed="rId14"/>
+                    <a:blip r:embed="rId18"/>
                     <a:srcRect/>
                     <a:stretch>
                       <a:fillRect/>
@@ -10817,7 +11727,7 @@
                     </pic:cNvPicPr>
                   </pic:nvPicPr>
                   <pic:blipFill>
-                    <a:blip r:embed="rId15"/>
+                    <a:blip r:embed="rId19"/>
                     <a:srcRect/>
                     <a:stretch>
                       <a:fillRect/>
@@ -11229,7 +12139,7 @@
                     </pic:cNvPicPr>
                   </pic:nvPicPr>
                   <pic:blipFill>
-                    <a:blip r:embed="rId16"/>
+                    <a:blip r:embed="rId20"/>
                     <a:srcRect/>
                     <a:stretch>
                       <a:fillRect/>
@@ -11520,12 +12430,12 @@
           <w:szCs w:val="20"/>
         </w:rPr>
         <w:sectPr>
-          <w:headerReference w:type="even" r:id="rId17"/>
-          <w:headerReference w:type="default" r:id="rId18"/>
-          <w:footerReference w:type="even" r:id="rId19"/>
-          <w:footerReference w:type="default" r:id="rId20"/>
-          <w:headerReference w:type="first" r:id="rId21"/>
-          <w:footerReference w:type="first" r:id="rId22"/>
+          <w:headerReference w:type="even" r:id="rId21"/>
+          <w:headerReference w:type="default" r:id="rId22"/>
+          <w:footerReference w:type="even" r:id="rId23"/>
+          <w:footerReference w:type="default" r:id="rId24"/>
+          <w:headerReference w:type="first" r:id="rId25"/>
+          <w:footerReference w:type="first" r:id="rId26"/>
           <w:pgSz w:w="12240" w:h="15840"/>
           <w:pgMar w:top="1134" w:right="1418" w:bottom="1134" w:left="1418" w:header="720" w:footer="720" w:gutter="0"/>
           <w:cols w:space="720"/>
@@ -14534,7 +15444,7 @@
           <w:rFonts w:ascii="Times New Roman" w:eastAsia="SimSun" w:hAnsi="Times New Roman" w:cs="Times New Roman"/>
           <w:szCs w:val="20"/>
         </w:rPr>
-        <w:footnoteReference w:id="8"/>
+        <w:footnoteReference w:id="12"/>
       </w:r>
       <w:r>
         <w:rPr>
@@ -14566,7 +15476,7 @@
           <w:rFonts w:ascii="Times New Roman" w:eastAsia="SimSun" w:hAnsi="Times New Roman" w:cs="Times New Roman"/>
           <w:szCs w:val="20"/>
         </w:rPr>
-        <w:footnoteReference w:id="9"/>
+        <w:footnoteReference w:id="13"/>
       </w:r>
       <w:r>
         <w:rPr>
@@ -14778,10 +15688,10 @@
                     </pic:cNvPicPr>
                   </pic:nvPicPr>
                   <pic:blipFill>
-                    <a:blip r:embed="rId23">
+                    <a:blip r:embed="rId27">
                       <a:extLst>
                         <a:ext uri="{28A0092B-C50C-407E-A947-70E740481C1C}">
-                          <a14:useLocalDpi xmlns:a14="http://schemas.microsoft.com/office/drawing/2010/main" xmlns:wps="http://schemas.microsoft.com/office/word/2010/wordprocessingShape" xmlns:wpi="http://schemas.microsoft.com/office/word/2010/wordprocessingInk" xmlns:wpg="http://schemas.microsoft.com/office/word/2010/wordprocessingGroup" xmlns:w16se="http://schemas.microsoft.com/office/word/2015/wordml/symex" xmlns:w16cid="http://schemas.microsoft.com/office/word/2016/wordml/cid" xmlns:w15="http://schemas.microsoft.com/office/word/2012/wordml" xmlns:w14="http://schemas.microsoft.com/office/word/2010/wordml" xmlns:w="http://schemas.openxmlformats.org/wordprocessingml/2006/main" xmlns:w10="urn:schemas-microsoft-com:office:word" xmlns:wp14="http://schemas.microsoft.com/office/word/2010/wordprocessingDrawing" xmlns:v="urn:schemas-microsoft-com:vml" xmlns:o="urn:schemas-microsoft-com:office:office" xmlns:am3d="http://schemas.microsoft.com/office/drawing/2017/model3d" xmlns:aink="http://schemas.microsoft.com/office/drawing/2016/ink" xmlns:mc="http://schemas.openxmlformats.org/markup-compatibility/2006" xmlns:cx8="http://schemas.microsoft.com/office/drawing/2016/5/14/chartex" xmlns:cx7="http://schemas.microsoft.com/office/drawing/2016/5/13/chartex" xmlns:cx6="http://schemas.microsoft.com/office/drawing/2016/5/12/chartex" xmlns:cx5="http://schemas.microsoft.com/office/drawing/2016/5/11/chartex" xmlns:cx4="http://schemas.microsoft.com/office/drawing/2016/5/10/chartex" xmlns:cx3="http://schemas.microsoft.com/office/drawing/2016/5/9/chartex" xmlns:cx2="http://schemas.microsoft.com/office/drawing/2015/10/21/chartex" xmlns:cx1="http://schemas.microsoft.com/office/drawing/2015/9/8/chartex" xmlns:cx="http://schemas.microsoft.com/office/drawing/2014/chartex" xmlns:wpc="http://schemas.microsoft.com/office/word/2010/wordprocessingCanvas" xmlns="" val="0"/>
+                          <a14:useLocalDpi xmlns="" xmlns:wpc="http://schemas.microsoft.com/office/word/2010/wordprocessingCanvas" xmlns:cx="http://schemas.microsoft.com/office/drawing/2014/chartex" xmlns:cx1="http://schemas.microsoft.com/office/drawing/2015/9/8/chartex" xmlns:cx2="http://schemas.microsoft.com/office/drawing/2015/10/21/chartex" xmlns:cx3="http://schemas.microsoft.com/office/drawing/2016/5/9/chartex" xmlns:cx4="http://schemas.microsoft.com/office/drawing/2016/5/10/chartex" xmlns:cx5="http://schemas.microsoft.com/office/drawing/2016/5/11/chartex" xmlns:cx6="http://schemas.microsoft.com/office/drawing/2016/5/12/chartex" xmlns:cx7="http://schemas.microsoft.com/office/drawing/2016/5/13/chartex" xmlns:cx8="http://schemas.microsoft.com/office/drawing/2016/5/14/chartex" xmlns:mc="http://schemas.openxmlformats.org/markup-compatibility/2006" xmlns:aink="http://schemas.microsoft.com/office/drawing/2016/ink" xmlns:am3d="http://schemas.microsoft.com/office/drawing/2017/model3d" xmlns:o="urn:schemas-microsoft-com:office:office" xmlns:v="urn:schemas-microsoft-com:vml" xmlns:wp14="http://schemas.microsoft.com/office/word/2010/wordprocessingDrawing" xmlns:w10="urn:schemas-microsoft-com:office:word" xmlns:w="http://schemas.openxmlformats.org/wordprocessingml/2006/main" xmlns:w14="http://schemas.microsoft.com/office/word/2010/wordml" xmlns:w15="http://schemas.microsoft.com/office/word/2012/wordml" xmlns:w16cid="http://schemas.microsoft.com/office/word/2016/wordml/cid" xmlns:w16se="http://schemas.microsoft.com/office/word/2015/wordml/symex" xmlns:wpg="http://schemas.microsoft.com/office/word/2010/wordprocessingGroup" xmlns:wpi="http://schemas.microsoft.com/office/word/2010/wordprocessingInk" xmlns:wps="http://schemas.microsoft.com/office/word/2010/wordprocessingShape" xmlns:a14="http://schemas.microsoft.com/office/drawing/2010/main" val="0"/>
                         </a:ext>
                       </a:extLst>
                     </a:blip>
@@ -15390,10 +16300,10 @@
                     </pic:cNvPicPr>
                   </pic:nvPicPr>
                   <pic:blipFill>
-                    <a:blip r:embed="rId24">
+                    <a:blip r:embed="rId28">
                       <a:extLst>
                         <a:ext uri="{28A0092B-C50C-407E-A947-70E740481C1C}">
-                          <a14:useLocalDpi xmlns:a14="http://schemas.microsoft.com/office/drawing/2010/main" xmlns:wps="http://schemas.microsoft.com/office/word/2010/wordprocessingShape" xmlns:wpi="http://schemas.microsoft.com/office/word/2010/wordprocessingInk" xmlns:wpg="http://schemas.microsoft.com/office/word/2010/wordprocessingGroup" xmlns:w16se="http://schemas.microsoft.com/office/word/2015/wordml/symex" xmlns:w16cid="http://schemas.microsoft.com/office/word/2016/wordml/cid" xmlns:w15="http://schemas.microsoft.com/office/word/2012/wordml" xmlns:w14="http://schemas.microsoft.com/office/word/2010/wordml" xmlns:w="http://schemas.openxmlformats.org/wordprocessingml/2006/main" xmlns:w10="urn:schemas-microsoft-com:office:word" xmlns:wp14="http://schemas.microsoft.com/office/word/2010/wordprocessingDrawing" xmlns:v="urn:schemas-microsoft-com:vml" xmlns:o="urn:schemas-microsoft-com:office:office" xmlns:am3d="http://schemas.microsoft.com/office/drawing/2017/model3d" xmlns:aink="http://schemas.microsoft.com/office/drawing/2016/ink" xmlns:mc="http://schemas.openxmlformats.org/markup-compatibility/2006" xmlns:cx8="http://schemas.microsoft.com/office/drawing/2016/5/14/chartex" xmlns:cx7="http://schemas.microsoft.com/office/drawing/2016/5/13/chartex" xmlns:cx6="http://schemas.microsoft.com/office/drawing/2016/5/12/chartex" xmlns:cx5="http://schemas.microsoft.com/office/drawing/2016/5/11/chartex" xmlns:cx4="http://schemas.microsoft.com/office/drawing/2016/5/10/chartex" xmlns:cx3="http://schemas.microsoft.com/office/drawing/2016/5/9/chartex" xmlns:cx2="http://schemas.microsoft.com/office/drawing/2015/10/21/chartex" xmlns:cx1="http://schemas.microsoft.com/office/drawing/2015/9/8/chartex" xmlns:cx="http://schemas.microsoft.com/office/drawing/2014/chartex" xmlns:wpc="http://schemas.microsoft.com/office/word/2010/wordprocessingCanvas" xmlns="" val="0"/>
+                          <a14:useLocalDpi xmlns="" xmlns:wpc="http://schemas.microsoft.com/office/word/2010/wordprocessingCanvas" xmlns:cx="http://schemas.microsoft.com/office/drawing/2014/chartex" xmlns:cx1="http://schemas.microsoft.com/office/drawing/2015/9/8/chartex" xmlns:cx2="http://schemas.microsoft.com/office/drawing/2015/10/21/chartex" xmlns:cx3="http://schemas.microsoft.com/office/drawing/2016/5/9/chartex" xmlns:cx4="http://schemas.microsoft.com/office/drawing/2016/5/10/chartex" xmlns:cx5="http://schemas.microsoft.com/office/drawing/2016/5/11/chartex" xmlns:cx6="http://schemas.microsoft.com/office/drawing/2016/5/12/chartex" xmlns:cx7="http://schemas.microsoft.com/office/drawing/2016/5/13/chartex" xmlns:cx8="http://schemas.microsoft.com/office/drawing/2016/5/14/chartex" xmlns:mc="http://schemas.openxmlformats.org/markup-compatibility/2006" xmlns:aink="http://schemas.microsoft.com/office/drawing/2016/ink" xmlns:am3d="http://schemas.microsoft.com/office/drawing/2017/model3d" xmlns:o="urn:schemas-microsoft-com:office:office" xmlns:v="urn:schemas-microsoft-com:vml" xmlns:wp14="http://schemas.microsoft.com/office/word/2010/wordprocessingDrawing" xmlns:w10="urn:schemas-microsoft-com:office:word" xmlns:w="http://schemas.openxmlformats.org/wordprocessingml/2006/main" xmlns:w14="http://schemas.microsoft.com/office/word/2010/wordml" xmlns:w15="http://schemas.microsoft.com/office/word/2012/wordml" xmlns:w16cid="http://schemas.microsoft.com/office/word/2016/wordml/cid" xmlns:w16se="http://schemas.microsoft.com/office/word/2015/wordml/symex" xmlns:wpg="http://schemas.microsoft.com/office/word/2010/wordprocessingGroup" xmlns:wpi="http://schemas.microsoft.com/office/word/2010/wordprocessingInk" xmlns:wps="http://schemas.microsoft.com/office/word/2010/wordprocessingShape" xmlns:a14="http://schemas.microsoft.com/office/drawing/2010/main" val="0"/>
                         </a:ext>
                       </a:extLst>
                     </a:blip>
@@ -18296,7 +19206,9 @@
       </w:pPr>
       <w:r>
         <w:rPr>
-          <w:szCs w:val="20"/>
+          <w:noProof/>
+          <w:szCs w:val="20"/>
+          <w:lang w:val="ro-RO" w:eastAsia="ro-RO"/>
         </w:rPr>
         <w:lastRenderedPageBreak/>
         <w:drawing>
@@ -18333,7 +19245,7 @@
                     </pic:cNvPicPr>
                   </pic:nvPicPr>
                   <pic:blipFill>
-                    <a:blip r:embed="rId25"/>
+                    <a:blip r:embed="rId29"/>
                     <a:srcRect/>
                     <a:stretch>
                       <a:fillRect/>
@@ -18669,7 +19581,7 @@
           <w:szCs w:val="20"/>
           <w:lang w:val="en-US"/>
         </w:rPr>
-        <w:footnoteReference w:id="10"/>
+        <w:footnoteReference w:id="14"/>
       </w:r>
       <w:r>
         <w:rPr>
@@ -19078,7 +19990,7 @@
           <w:sz w:val="24"/>
           <w:szCs w:val="20"/>
         </w:rPr>
-        <w:footnoteReference w:id="11"/>
+        <w:footnoteReference w:id="15"/>
       </w:r>
       <w:r>
         <w:rPr>
@@ -19444,7 +20356,7 @@
                     </pic:cNvPicPr>
                   </pic:nvPicPr>
                   <pic:blipFill>
-                    <a:blip r:embed="rId26"/>
+                    <a:blip r:embed="rId30"/>
                     <a:srcRect/>
                     <a:stretch>
                       <a:fillRect/>
@@ -19552,7 +20464,7 @@
                     </pic:cNvPicPr>
                   </pic:nvPicPr>
                   <pic:blipFill>
-                    <a:blip r:embed="rId27"/>
+                    <a:blip r:embed="rId31"/>
                     <a:srcRect/>
                     <a:stretch>
                       <a:fillRect/>
@@ -20455,6 +21367,9 @@
     <w:p>
       <w:pPr>
         <w:pStyle w:val="Textnotdesubsol"/>
+        <w:rPr>
+          <w:lang w:val="ro-RO"/>
+        </w:rPr>
       </w:pPr>
       <w:r>
         <w:rPr>
@@ -20466,12 +21381,150 @@
         <w:t xml:space="preserve"> </w:t>
       </w:r>
       <w:r>
+        <w:rPr>
+          <w:lang w:val="ro-RO"/>
+        </w:rPr>
+        <w:t>Incredible photos of record grooves under an electron microscope</w:t>
+      </w:r>
+      <w:r>
+        <w:t xml:space="preserve">, </w:t>
+      </w:r>
+      <w:hyperlink r:id="rId5" w:history="1">
+        <w:r>
+          <w:rPr>
+            <w:rStyle w:val="Hyperlink"/>
+          </w:rPr>
+          <w:t>https://thevinylfactory.com/news/incredible-photos-of-record-grooves-under-an-electron-microscope/</w:t>
+        </w:r>
+      </w:hyperlink>
+      <w:r>
+        <w:rPr>
+          <w:lang w:val="ro-RO"/>
+        </w:rPr>
+        <w:t>, retrieved 10.06.2020</w:t>
+      </w:r>
+    </w:p>
+  </w:footnote>
+  <w:footnote w:id="8">
+    <w:p>
+      <w:pPr>
+        <w:pStyle w:val="Textnotdesubsol"/>
+        <w:rPr>
+          <w:lang w:val="ro-RO"/>
+        </w:rPr>
+      </w:pPr>
+      <w:r>
+        <w:rPr>
+          <w:rStyle w:val="Referinnotdesubsol"/>
+        </w:rPr>
+        <w:footnoteRef/>
+      </w:r>
+      <w:r>
+        <w:t xml:space="preserve"> </w:t>
+      </w:r>
+      <w:r>
+        <w:rPr>
+          <w:lang w:val="ro-RO"/>
+        </w:rPr>
+        <w:t>VINYL RECORDS - Review at microscope</w:t>
+      </w:r>
+      <w:r>
+        <w:rPr>
+          <w:lang w:val="ro-RO"/>
+        </w:rPr>
+        <w:t xml:space="preserve">, </w:t>
+      </w:r>
+      <w:hyperlink r:id="rId6" w:history="1">
+        <w:r>
+          <w:rPr>
+            <w:rStyle w:val="Hyperlink"/>
+          </w:rPr>
+          <w:t>https://www.youtube.com/watch?v=NMG59yxJGfs</w:t>
+        </w:r>
+      </w:hyperlink>
+    </w:p>
+  </w:footnote>
+  <w:footnote w:id="9">
+    <w:p>
+      <w:pPr>
+        <w:pStyle w:val="Textnotdesubsol"/>
+      </w:pPr>
+      <w:r>
+        <w:rPr>
+          <w:rStyle w:val="Referinnotdesubsol"/>
+        </w:rPr>
+        <w:footnoteRef/>
+      </w:r>
+      <w:r>
+        <w:t xml:space="preserve"> </w:t>
+      </w:r>
+      <w:r>
+        <w:t xml:space="preserve">Wear in the loud </w:t>
+      </w:r>
+      <w:r>
+        <w:t xml:space="preserve">passages of a mono vinyl record, </w:t>
+      </w:r>
+      <w:hyperlink r:id="rId7" w:history="1">
+        <w:r>
+          <w:rPr>
+            <w:rStyle w:val="Hyperlink"/>
+          </w:rPr>
+          <w:t>http://www.micrographia.com/projec/projapps/viny/viny0200.htm</w:t>
+        </w:r>
+      </w:hyperlink>
+      <w:r>
+        <w:t>, retrieved 10.06.2020</w:t>
+      </w:r>
+    </w:p>
+  </w:footnote>
+  <w:footnote w:id="10">
+    <w:p>
+      <w:pPr>
+        <w:pStyle w:val="Textnotdesubsol"/>
+      </w:pPr>
+      <w:r>
+        <w:rPr>
+          <w:rStyle w:val="Referinnotdesubsol"/>
+        </w:rPr>
+        <w:footnoteRef/>
+      </w:r>
+      <w:r>
+        <w:t xml:space="preserve"> Badly worn stylus vs new stylus, </w:t>
+      </w:r>
+      <w:hyperlink r:id="rId8" w:history="1">
+        <w:r>
+          <w:rPr>
+            <w:rStyle w:val="Hyperlink"/>
+          </w:rPr>
+          <w:t>https://thevinylpress.com/the-finish-line-for-your-phonograph-stylus/</w:t>
+        </w:r>
+      </w:hyperlink>
+      <w:r>
+        <w:t>, retrieved 10.06.2020</w:t>
+      </w:r>
+    </w:p>
+  </w:footnote>
+  <w:footnote w:id="11">
+    <w:p>
+      <w:pPr>
+        <w:pStyle w:val="Textnotdesubsol"/>
+      </w:pPr>
+      <w:r>
+        <w:rPr>
+          <w:rStyle w:val="Referinnotdesubsol"/>
+        </w:rPr>
+        <w:footnoteRef/>
+      </w:r>
+      <w:r>
+        <w:t xml:space="preserve"> </w:t>
+      </w:r>
+      <w:r>
         <w:t>Filter Design</w:t>
       </w:r>
       <w:r>
         <w:t xml:space="preserve">, </w:t>
       </w:r>
-      <w:hyperlink r:id="rId5" w:history="1">
+      <w:hyperlink r:id="rId9" w:history="1">
         <w:r>
           <w:rPr>
             <w:rStyle w:val="Hyperlink"/>
@@ -20484,7 +21537,7 @@
       </w:r>
     </w:p>
   </w:footnote>
-  <w:footnote w:id="8">
+  <w:footnote w:id="12">
     <w:p>
       <w:pPr>
         <w:pStyle w:val="Textnotdesubsol"/>
@@ -20498,7 +21551,7 @@
       <w:r>
         <w:t xml:space="preserve">FFT convolution speed improvements, </w:t>
       </w:r>
-      <w:hyperlink r:id="rId6" w:history="1">
+      <w:hyperlink r:id="rId10" w:history="1">
         <w:r>
           <w:rPr>
             <w:rStyle w:val="Hyperlink"/>
@@ -20511,14 +21564,14 @@
       </w:r>
     </w:p>
   </w:footnote>
-  <w:footnote w:id="9">
+  <w:footnote w:id="13">
     <w:p>
       <w:pPr>
         <w:pStyle w:val="Textnotdesubsol"/>
       </w:pPr>
     </w:p>
   </w:footnote>
-  <w:footnote w:id="10">
+  <w:footnote w:id="14">
     <w:p>
       <w:pPr>
         <w:pStyle w:val="Textnotdesubsol"/>
@@ -20535,10 +21588,7 @@
         <w:footnoteRef/>
       </w:r>
       <w:r>
-        <w:t xml:space="preserve"> </w:t>
-      </w:r>
-      <w:r>
-        <w:t xml:space="preserve">Jason Brownlee, </w:t>
+        <w:t xml:space="preserve"> Jason Brownlee, </w:t>
       </w:r>
       <w:r>
         <w:rPr>
@@ -20556,7 +21606,7 @@
         </w:rPr>
         <w:t xml:space="preserve">, </w:t>
       </w:r>
-      <w:hyperlink r:id="rId7" w:history="1">
+      <w:hyperlink r:id="rId11" w:history="1">
         <w:r>
           <w:rPr>
             <w:rStyle w:val="Hyperlink"/>
@@ -20569,7 +21619,7 @@
       </w:r>
     </w:p>
   </w:footnote>
-  <w:footnote w:id="11">
+  <w:footnote w:id="15">
     <w:p>
       <w:pPr>
         <w:pStyle w:val="Textnotdesubsol"/>
@@ -20583,7 +21633,7 @@
       <w:r>
         <w:t xml:space="preserve"> sklearn StandardScaler documentation, </w:t>
       </w:r>
-      <w:hyperlink r:id="rId8" w:history="1">
+      <w:hyperlink r:id="rId12" w:history="1">
         <w:r>
           <w:rPr>
             <w:rStyle w:val="Hyperlink"/>
@@ -21060,6 +22110,184 @@
     </w:lvl>
   </w:abstractNum>
   <w:abstractNum w:abstractNumId="4">
+    <w:nsid w:val="70BC26DB"/>
+    <w:multiLevelType w:val="hybridMultilevel"/>
+    <w:tmpl w:val="4B766AA8"/>
+    <w:lvl w:ilvl="0" w:tplc="5D6E9C72">
+      <w:start w:val="1"/>
+      <w:numFmt w:val="lowerLetter"/>
+      <w:lvlText w:val="(%1)"/>
+      <w:lvlJc w:val="left"/>
+      <w:pPr>
+        <w:ind w:left="720" w:hanging="360"/>
+      </w:pPr>
+      <w:rPr>
+        <w:rFonts w:hint="default"/>
+      </w:rPr>
+    </w:lvl>
+    <w:lvl w:ilvl="1" w:tplc="04180019" w:tentative="1">
+      <w:start w:val="1"/>
+      <w:numFmt w:val="lowerLetter"/>
+      <w:lvlText w:val="%2."/>
+      <w:lvlJc w:val="left"/>
+      <w:pPr>
+        <w:ind w:left="1440" w:hanging="360"/>
+      </w:pPr>
+    </w:lvl>
+    <w:lvl w:ilvl="2" w:tplc="0418001B" w:tentative="1">
+      <w:start w:val="1"/>
+      <w:numFmt w:val="lowerRoman"/>
+      <w:lvlText w:val="%3."/>
+      <w:lvlJc w:val="right"/>
+      <w:pPr>
+        <w:ind w:left="2160" w:hanging="180"/>
+      </w:pPr>
+    </w:lvl>
+    <w:lvl w:ilvl="3" w:tplc="0418000F" w:tentative="1">
+      <w:start w:val="1"/>
+      <w:numFmt w:val="decimal"/>
+      <w:lvlText w:val="%4."/>
+      <w:lvlJc w:val="left"/>
+      <w:pPr>
+        <w:ind w:left="2880" w:hanging="360"/>
+      </w:pPr>
+    </w:lvl>
+    <w:lvl w:ilvl="4" w:tplc="04180019" w:tentative="1">
+      <w:start w:val="1"/>
+      <w:numFmt w:val="lowerLetter"/>
+      <w:lvlText w:val="%5."/>
+      <w:lvlJc w:val="left"/>
+      <w:pPr>
+        <w:ind w:left="3600" w:hanging="360"/>
+      </w:pPr>
+    </w:lvl>
+    <w:lvl w:ilvl="5" w:tplc="0418001B" w:tentative="1">
+      <w:start w:val="1"/>
+      <w:numFmt w:val="lowerRoman"/>
+      <w:lvlText w:val="%6."/>
+      <w:lvlJc w:val="right"/>
+      <w:pPr>
+        <w:ind w:left="4320" w:hanging="180"/>
+      </w:pPr>
+    </w:lvl>
+    <w:lvl w:ilvl="6" w:tplc="0418000F" w:tentative="1">
+      <w:start w:val="1"/>
+      <w:numFmt w:val="decimal"/>
+      <w:lvlText w:val="%7."/>
+      <w:lvlJc w:val="left"/>
+      <w:pPr>
+        <w:ind w:left="5040" w:hanging="360"/>
+      </w:pPr>
+    </w:lvl>
+    <w:lvl w:ilvl="7" w:tplc="04180019" w:tentative="1">
+      <w:start w:val="1"/>
+      <w:numFmt w:val="lowerLetter"/>
+      <w:lvlText w:val="%8."/>
+      <w:lvlJc w:val="left"/>
+      <w:pPr>
+        <w:ind w:left="5760" w:hanging="360"/>
+      </w:pPr>
+    </w:lvl>
+    <w:lvl w:ilvl="8" w:tplc="0418001B" w:tentative="1">
+      <w:start w:val="1"/>
+      <w:numFmt w:val="lowerRoman"/>
+      <w:lvlText w:val="%9."/>
+      <w:lvlJc w:val="right"/>
+      <w:pPr>
+        <w:ind w:left="6480" w:hanging="180"/>
+      </w:pPr>
+    </w:lvl>
+  </w:abstractNum>
+  <w:abstractNum w:abstractNumId="5">
+    <w:nsid w:val="723C3D68"/>
+    <w:multiLevelType w:val="hybridMultilevel"/>
+    <w:tmpl w:val="C194FFC0"/>
+    <w:lvl w:ilvl="0" w:tplc="5CD84EDC">
+      <w:start w:val="1"/>
+      <w:numFmt w:val="lowerLetter"/>
+      <w:lvlText w:val="(%1)"/>
+      <w:lvlJc w:val="left"/>
+      <w:pPr>
+        <w:ind w:left="720" w:hanging="360"/>
+      </w:pPr>
+      <w:rPr>
+        <w:rFonts w:hint="default"/>
+      </w:rPr>
+    </w:lvl>
+    <w:lvl w:ilvl="1" w:tplc="04180019" w:tentative="1">
+      <w:start w:val="1"/>
+      <w:numFmt w:val="lowerLetter"/>
+      <w:lvlText w:val="%2."/>
+      <w:lvlJc w:val="left"/>
+      <w:pPr>
+        <w:ind w:left="1440" w:hanging="360"/>
+      </w:pPr>
+    </w:lvl>
+    <w:lvl w:ilvl="2" w:tplc="0418001B" w:tentative="1">
+      <w:start w:val="1"/>
+      <w:numFmt w:val="lowerRoman"/>
+      <w:lvlText w:val="%3."/>
+      <w:lvlJc w:val="right"/>
+      <w:pPr>
+        <w:ind w:left="2160" w:hanging="180"/>
+      </w:pPr>
+    </w:lvl>
+    <w:lvl w:ilvl="3" w:tplc="0418000F" w:tentative="1">
+      <w:start w:val="1"/>
+      <w:numFmt w:val="decimal"/>
+      <w:lvlText w:val="%4."/>
+      <w:lvlJc w:val="left"/>
+      <w:pPr>
+        <w:ind w:left="2880" w:hanging="360"/>
+      </w:pPr>
+    </w:lvl>
+    <w:lvl w:ilvl="4" w:tplc="04180019" w:tentative="1">
+      <w:start w:val="1"/>
+      <w:numFmt w:val="lowerLetter"/>
+      <w:lvlText w:val="%5."/>
+      <w:lvlJc w:val="left"/>
+      <w:pPr>
+        <w:ind w:left="3600" w:hanging="360"/>
+      </w:pPr>
+    </w:lvl>
+    <w:lvl w:ilvl="5" w:tplc="0418001B" w:tentative="1">
+      <w:start w:val="1"/>
+      <w:numFmt w:val="lowerRoman"/>
+      <w:lvlText w:val="%6."/>
+      <w:lvlJc w:val="right"/>
+      <w:pPr>
+        <w:ind w:left="4320" w:hanging="180"/>
+      </w:pPr>
+    </w:lvl>
+    <w:lvl w:ilvl="6" w:tplc="0418000F" w:tentative="1">
+      <w:start w:val="1"/>
+      <w:numFmt w:val="decimal"/>
+      <w:lvlText w:val="%7."/>
+      <w:lvlJc w:val="left"/>
+      <w:pPr>
+        <w:ind w:left="5040" w:hanging="360"/>
+      </w:pPr>
+    </w:lvl>
+    <w:lvl w:ilvl="7" w:tplc="04180019" w:tentative="1">
+      <w:start w:val="1"/>
+      <w:numFmt w:val="lowerLetter"/>
+      <w:lvlText w:val="%8."/>
+      <w:lvlJc w:val="left"/>
+      <w:pPr>
+        <w:ind w:left="5760" w:hanging="360"/>
+      </w:pPr>
+    </w:lvl>
+    <w:lvl w:ilvl="8" w:tplc="0418001B" w:tentative="1">
+      <w:start w:val="1"/>
+      <w:numFmt w:val="lowerRoman"/>
+      <w:lvlText w:val="%9."/>
+      <w:lvlJc w:val="right"/>
+      <w:pPr>
+        <w:ind w:left="6480" w:hanging="180"/>
+      </w:pPr>
+    </w:lvl>
+  </w:abstractNum>
+  <w:abstractNum w:abstractNumId="6">
     <w:nsid w:val="7E5562C7"/>
     <w:multiLevelType w:val="multilevel"/>
     <w:tmpl w:val="73FE7A0E"/>
@@ -21176,7 +22404,7 @@
     <w:abstractNumId w:val="1"/>
   </w:num>
   <w:num w:numId="2">
-    <w:abstractNumId w:val="4"/>
+    <w:abstractNumId w:val="6"/>
   </w:num>
   <w:num w:numId="3">
     <w:abstractNumId w:val="3"/>
@@ -21186,6 +22414,12 @@
   </w:num>
   <w:num w:numId="5">
     <w:abstractNumId w:val="0"/>
+  </w:num>
+  <w:num w:numId="6">
+    <w:abstractNumId w:val="4"/>
+  </w:num>
+  <w:num w:numId="7">
+    <w:abstractNumId w:val="5"/>
   </w:num>
 </w:numbering>
 </file>
@@ -21667,329 +22901,6 @@
     </w:rPr>
   </w:style>
 </w:styles>
-</file>
-
-<file path=word/glossary/document.xml><?xml version="1.0" encoding="utf-8"?>
-<w:glossaryDocument xmlns:ve="http://schemas.openxmlformats.org/markup-compatibility/2006" xmlns:o="urn:schemas-microsoft-com:office:office" xmlns:r="http://schemas.openxmlformats.org/officeDocument/2006/relationships" xmlns:m="http://schemas.openxmlformats.org/officeDocument/2006/math" xmlns:v="urn:schemas-microsoft-com:vml" xmlns:wp="http://schemas.openxmlformats.org/drawingml/2006/wordprocessingDrawing" xmlns:w10="urn:schemas-microsoft-com:office:word" xmlns:w="http://schemas.openxmlformats.org/wordprocessingml/2006/main" xmlns:wne="http://schemas.microsoft.com/office/word/2006/wordml">
-  <w:docParts/>
-</w:glossaryDocument>
-</file>
-
-<file path=word/glossary/fontTable.xml><?xml version="1.0" encoding="utf-8"?>
-<w:fonts xmlns:r="http://schemas.openxmlformats.org/officeDocument/2006/relationships" xmlns:w="http://schemas.openxmlformats.org/wordprocessingml/2006/main">
-  <w:font w:name="Times New Roman">
-    <w:panose1 w:val="02020603050405020304"/>
-    <w:charset w:val="00"/>
-    <w:family w:val="roman"/>
-    <w:pitch w:val="variable"/>
-    <w:sig w:usb0="E0002EFF" w:usb1="C000785B" w:usb2="00000009" w:usb3="00000000" w:csb0="000001FF" w:csb1="00000000"/>
-  </w:font>
-  <w:font w:name="Calibri">
-    <w:panose1 w:val="020F0502020204030204"/>
-    <w:charset w:val="00"/>
-    <w:family w:val="swiss"/>
-    <w:pitch w:val="variable"/>
-    <w:sig w:usb0="E0002EFF" w:usb1="C000247B" w:usb2="00000009" w:usb3="00000000" w:csb0="000001FF" w:csb1="00000000"/>
-  </w:font>
-  <w:font w:name="Courier New">
-    <w:panose1 w:val="02070309020205020404"/>
-    <w:charset w:val="00"/>
-    <w:family w:val="modern"/>
-    <w:pitch w:val="fixed"/>
-    <w:sig w:usb0="E0002EFF" w:usb1="C0007843" w:usb2="00000009" w:usb3="00000000" w:csb0="000001FF" w:csb1="00000000"/>
-  </w:font>
-  <w:font w:name="Wingdings">
-    <w:panose1 w:val="05000000000000000000"/>
-    <w:charset w:val="02"/>
-    <w:family w:val="auto"/>
-    <w:pitch w:val="variable"/>
-    <w:sig w:usb0="00000000" w:usb1="10000000" w:usb2="00000000" w:usb3="00000000" w:csb0="80000000" w:csb1="00000000"/>
-  </w:font>
-  <w:font w:name="Symbol">
-    <w:panose1 w:val="05050102010706020507"/>
-    <w:charset w:val="02"/>
-    <w:family w:val="roman"/>
-    <w:pitch w:val="variable"/>
-    <w:sig w:usb0="00000000" w:usb1="10000000" w:usb2="00000000" w:usb3="00000000" w:csb0="80000000" w:csb1="00000000"/>
-  </w:font>
-  <w:font w:name="Cambria">
-    <w:panose1 w:val="02040503050406030204"/>
-    <w:charset w:val="00"/>
-    <w:family w:val="roman"/>
-    <w:pitch w:val="variable"/>
-    <w:sig w:usb0="E00006FF" w:usb1="420024FF" w:usb2="02000000" w:usb3="00000000" w:csb0="0000019F" w:csb1="00000000"/>
-  </w:font>
-  <w:font w:name="Consolas">
-    <w:panose1 w:val="020B0609020204030204"/>
-    <w:charset w:val="00"/>
-    <w:family w:val="modern"/>
-    <w:pitch w:val="fixed"/>
-    <w:sig w:usb0="E00006FF" w:usb1="0000FCFF" w:usb2="00000001" w:usb3="00000000" w:csb0="0000019F" w:csb1="00000000"/>
-  </w:font>
-  <w:font w:name="Tahoma">
-    <w:panose1 w:val="020B0604030504040204"/>
-    <w:charset w:val="00"/>
-    <w:family w:val="swiss"/>
-    <w:pitch w:val="variable"/>
-    <w:sig w:usb0="E1002EFF" w:usb1="C000605B" w:usb2="00000029" w:usb3="00000000" w:csb0="000101FF" w:csb1="00000000"/>
-  </w:font>
-  <w:font w:name="SimSun">
-    <w:altName w:val="宋体"/>
-    <w:panose1 w:val="02010600030101010101"/>
-    <w:charset w:val="86"/>
-    <w:family w:val="auto"/>
-    <w:pitch w:val="variable"/>
-    <w:sig w:usb0="00000003" w:usb1="288F0000" w:usb2="00000016" w:usb3="00000000" w:csb0="00040001" w:csb1="00000000"/>
-  </w:font>
-  <w:font w:name="Cambria Math">
-    <w:panose1 w:val="02040503050406030204"/>
-    <w:charset w:val="00"/>
-    <w:family w:val="roman"/>
-    <w:pitch w:val="variable"/>
-    <w:sig w:usb0="E00006FF" w:usb1="420024FF" w:usb2="02000000" w:usb3="00000000" w:csb0="0000019F" w:csb1="00000000"/>
-  </w:font>
-  <w:font w:name="Lucida Console">
-    <w:panose1 w:val="020B0609040504020204"/>
-    <w:charset w:val="00"/>
-    <w:family w:val="modern"/>
-    <w:pitch w:val="fixed"/>
-    <w:sig w:usb0="8000028F" w:usb1="00001800" w:usb2="00000000" w:usb3="00000000" w:csb0="0000001F" w:csb1="00000000"/>
-  </w:font>
-</w:fonts>
-</file>
-
-<file path=word/glossary/settings.xml><?xml version="1.0" encoding="utf-8"?>
-<w:settings xmlns:o="urn:schemas-microsoft-com:office:office" xmlns:r="http://schemas.openxmlformats.org/officeDocument/2006/relationships" xmlns:m="http://schemas.openxmlformats.org/officeDocument/2006/math" xmlns:v="urn:schemas-microsoft-com:vml" xmlns:w10="urn:schemas-microsoft-com:office:word" xmlns:w="http://schemas.openxmlformats.org/wordprocessingml/2006/main" xmlns:sl="http://schemas.openxmlformats.org/schemaLibrary/2006/main">
-  <w:view w:val="normal"/>
-  <w:defaultTabStop w:val="708"/>
-  <w:hyphenationZone w:val="425"/>
-  <w:characterSpacingControl w:val="doNotCompress"/>
-  <w:compat>
-    <w:useFELayout/>
-  </w:compat>
-  <w:rsids>
-    <w:rsidRoot w:val="00F1431D"/>
-    <w:rsid w:val="00F1431D"/>
-  </w:rsids>
-  <m:mathPr>
-    <m:mathFont m:val="Cambria Math"/>
-    <m:brkBin m:val="before"/>
-    <m:brkBinSub m:val="--"/>
-    <m:smallFrac m:val="off"/>
-    <m:dispDef/>
-    <m:lMargin m:val="0"/>
-    <m:rMargin m:val="0"/>
-    <m:defJc m:val="centerGroup"/>
-    <m:wrapIndent m:val="1440"/>
-    <m:intLim m:val="subSup"/>
-    <m:naryLim m:val="undOvr"/>
-  </m:mathPr>
-  <w:themeFontLang w:val="ro-RO"/>
-  <w:clrSchemeMapping w:bg1="light1" w:t1="dark1" w:bg2="light2" w:t2="dark2" w:accent1="accent1" w:accent2="accent2" w:accent3="accent3" w:accent4="accent4" w:accent5="accent5" w:accent6="accent6" w:hyperlink="hyperlink" w:followedHyperlink="followedHyperlink"/>
-  <w:decimalSymbol w:val=","/>
-  <w:listSeparator w:val=";"/>
-</w:settings>
-</file>
-
-<file path=word/glossary/styles.xml><?xml version="1.0" encoding="utf-8"?>
-<w:styles xmlns:r="http://schemas.openxmlformats.org/officeDocument/2006/relationships" xmlns:w="http://schemas.openxmlformats.org/wordprocessingml/2006/main">
-  <w:docDefaults>
-    <w:rPrDefault>
-      <w:rPr>
-        <w:rFonts w:asciiTheme="minorHAnsi" w:eastAsiaTheme="minorEastAsia" w:hAnsiTheme="minorHAnsi" w:cstheme="minorBidi"/>
-        <w:sz w:val="22"/>
-        <w:szCs w:val="22"/>
-        <w:lang w:val="ro-RO" w:eastAsia="ro-RO" w:bidi="ar-SA"/>
-      </w:rPr>
-    </w:rPrDefault>
-    <w:pPrDefault>
-      <w:pPr>
-        <w:spacing w:after="200" w:line="276" w:lineRule="auto"/>
-      </w:pPr>
-    </w:pPrDefault>
-  </w:docDefaults>
-  <w:latentStyles w:defLockedState="0" w:defUIPriority="99" w:defSemiHidden="1" w:defUnhideWhenUsed="1" w:defQFormat="0" w:count="267">
-    <w:lsdException w:name="Normal" w:semiHidden="0" w:uiPriority="0" w:unhideWhenUsed="0" w:qFormat="1"/>
-    <w:lsdException w:name="heading 1" w:semiHidden="0" w:uiPriority="9" w:unhideWhenUsed="0" w:qFormat="1"/>
-    <w:lsdException w:name="heading 2" w:uiPriority="9" w:qFormat="1"/>
-    <w:lsdException w:name="heading 3" w:uiPriority="9" w:qFormat="1"/>
-    <w:lsdException w:name="heading 4" w:uiPriority="9" w:qFormat="1"/>
-    <w:lsdException w:name="heading 5" w:uiPriority="9" w:qFormat="1"/>
-    <w:lsdException w:name="heading 6" w:uiPriority="9" w:qFormat="1"/>
-    <w:lsdException w:name="heading 7" w:uiPriority="9" w:qFormat="1"/>
-    <w:lsdException w:name="heading 8" w:uiPriority="9" w:qFormat="1"/>
-    <w:lsdException w:name="heading 9" w:uiPriority="9" w:qFormat="1"/>
-    <w:lsdException w:name="toc 1" w:uiPriority="39"/>
-    <w:lsdException w:name="toc 2" w:uiPriority="39"/>
-    <w:lsdException w:name="toc 3" w:uiPriority="39"/>
-    <w:lsdException w:name="toc 4" w:uiPriority="39"/>
-    <w:lsdException w:name="toc 5" w:uiPriority="39"/>
-    <w:lsdException w:name="toc 6" w:uiPriority="39"/>
-    <w:lsdException w:name="toc 7" w:uiPriority="39"/>
-    <w:lsdException w:name="toc 8" w:uiPriority="39"/>
-    <w:lsdException w:name="toc 9" w:uiPriority="39"/>
-    <w:lsdException w:name="caption" w:uiPriority="35" w:qFormat="1"/>
-    <w:lsdException w:name="Title" w:semiHidden="0" w:uiPriority="10" w:unhideWhenUsed="0" w:qFormat="1"/>
-    <w:lsdException w:name="Default Paragraph Font" w:uiPriority="1"/>
-    <w:lsdException w:name="Subtitle" w:semiHidden="0" w:uiPriority="11" w:unhideWhenUsed="0" w:qFormat="1"/>
-    <w:lsdException w:name="Strong" w:semiHidden="0" w:uiPriority="22" w:unhideWhenUsed="0" w:qFormat="1"/>
-    <w:lsdException w:name="Emphasis" w:semiHidden="0" w:uiPriority="20" w:unhideWhenUsed="0" w:qFormat="1"/>
-    <w:lsdException w:name="Table Grid" w:semiHidden="0" w:uiPriority="59" w:unhideWhenUsed="0"/>
-    <w:lsdException w:name="Placeholder Text" w:unhideWhenUsed="0"/>
-    <w:lsdException w:name="No Spacing" w:semiHidden="0" w:uiPriority="1" w:unhideWhenUsed="0" w:qFormat="1"/>
-    <w:lsdException w:name="Light Shading" w:semiHidden="0" w:uiPriority="60" w:unhideWhenUsed="0"/>
-    <w:lsdException w:name="Light List" w:semiHidden="0" w:uiPriority="61" w:unhideWhenUsed="0"/>
-    <w:lsdException w:name="Light Grid" w:semiHidden="0" w:uiPriority="62" w:unhideWhenUsed="0"/>
-    <w:lsdException w:name="Medium Shading 1" w:semiHidden="0" w:uiPriority="63" w:unhideWhenUsed="0"/>
-    <w:lsdException w:name="Medium Shading 2" w:semiHidden="0" w:uiPriority="64" w:unhideWhenUsed="0"/>
-    <w:lsdException w:name="Medium List 1" w:semiHidden="0" w:uiPriority="65" w:unhideWhenUsed="0"/>
-    <w:lsdException w:name="Medium List 2" w:semiHidden="0" w:uiPriority="66" w:unhideWhenUsed="0"/>
-    <w:lsdException w:name="Medium Grid 1" w:semiHidden="0" w:uiPriority="67" w:unhideWhenUsed="0"/>
-    <w:lsdException w:name="Medium Grid 2" w:semiHidden="0" w:uiPriority="68" w:unhideWhenUsed="0"/>
-    <w:lsdException w:name="Medium Grid 3" w:semiHidden="0" w:uiPriority="69" w:unhideWhenUsed="0"/>
-    <w:lsdException w:name="Dark List" w:semiHidden="0" w:uiPriority="70" w:unhideWhenUsed="0"/>
-    <w:lsdException w:name="Colorful Shading" w:semiHidden="0" w:uiPriority="71" w:unhideWhenUsed="0"/>
-    <w:lsdException w:name="Colorful List" w:semiHidden="0" w:uiPriority="72" w:unhideWhenUsed="0"/>
-    <w:lsdException w:name="Colorful Grid" w:semiHidden="0" w:uiPriority="73" w:unhideWhenUsed="0"/>
-    <w:lsdException w:name="Light Shading Accent 1" w:semiHidden="0" w:uiPriority="60" w:unhideWhenUsed="0"/>
-    <w:lsdException w:name="Light List Accent 1" w:semiHidden="0" w:uiPriority="61" w:unhideWhenUsed="0"/>
-    <w:lsdException w:name="Light Grid Accent 1" w:semiHidden="0" w:uiPriority="62" w:unhideWhenUsed="0"/>
-    <w:lsdException w:name="Medium Shading 1 Accent 1" w:semiHidden="0" w:uiPriority="63" w:unhideWhenUsed="0"/>
-    <w:lsdException w:name="Medium Shading 2 Accent 1" w:semiHidden="0" w:uiPriority="64" w:unhideWhenUsed="0"/>
-    <w:lsdException w:name="Medium List 1 Accent 1" w:semiHidden="0" w:uiPriority="65" w:unhideWhenUsed="0"/>
-    <w:lsdException w:name="Revision" w:unhideWhenUsed="0"/>
-    <w:lsdException w:name="List Paragraph" w:semiHidden="0" w:uiPriority="34" w:unhideWhenUsed="0" w:qFormat="1"/>
-    <w:lsdException w:name="Quote" w:semiHidden="0" w:uiPriority="29" w:unhideWhenUsed="0" w:qFormat="1"/>
-    <w:lsdException w:name="Intense Quote" w:semiHidden="0" w:uiPriority="30" w:unhideWhenUsed="0" w:qFormat="1"/>
-    <w:lsdException w:name="Medium List 2 Accent 1" w:semiHidden="0" w:uiPriority="66" w:unhideWhenUsed="0"/>
-    <w:lsdException w:name="Medium Grid 1 Accent 1" w:semiHidden="0" w:uiPriority="67" w:unhideWhenUsed="0"/>
-    <w:lsdException w:name="Medium Grid 2 Accent 1" w:semiHidden="0" w:uiPriority="68" w:unhideWhenUsed="0"/>
-    <w:lsdException w:name="Medium Grid 3 Accent 1" w:semiHidden="0" w:uiPriority="69" w:unhideWhenUsed="0"/>
-    <w:lsdException w:name="Dark List Accent 1" w:semiHidden="0" w:uiPriority="70" w:unhideWhenUsed="0"/>
-    <w:lsdException w:name="Colorful Shading Accent 1" w:semiHidden="0" w:uiPriority="71" w:unhideWhenUsed="0"/>
-    <w:lsdException w:name="Colorful List Accent 1" w:semiHidden="0" w:uiPriority="72" w:unhideWhenUsed="0"/>
-    <w:lsdException w:name="Colorful Grid Accent 1" w:semiHidden="0" w:uiPriority="73" w:unhideWhenUsed="0"/>
-    <w:lsdException w:name="Light Shading Accent 2" w:semiHidden="0" w:uiPriority="60" w:unhideWhenUsed="0"/>
-    <w:lsdException w:name="Light List Accent 2" w:semiHidden="0" w:uiPriority="61" w:unhideWhenUsed="0"/>
-    <w:lsdException w:name="Light Grid Accent 2" w:semiHidden="0" w:uiPriority="62" w:unhideWhenUsed="0"/>
-    <w:lsdException w:name="Medium Shading 1 Accent 2" w:semiHidden="0" w:uiPriority="63" w:unhideWhenUsed="0"/>
-    <w:lsdException w:name="Medium Shading 2 Accent 2" w:semiHidden="0" w:uiPriority="64" w:unhideWhenUsed="0"/>
-    <w:lsdException w:name="Medium List 1 Accent 2" w:semiHidden="0" w:uiPriority="65" w:unhideWhenUsed="0"/>
-    <w:lsdException w:name="Medium List 2 Accent 2" w:semiHidden="0" w:uiPriority="66" w:unhideWhenUsed="0"/>
-    <w:lsdException w:name="Medium Grid 1 Accent 2" w:semiHidden="0" w:uiPriority="67" w:unhideWhenUsed="0"/>
-    <w:lsdException w:name="Medium Grid 2 Accent 2" w:semiHidden="0" w:uiPriority="68" w:unhideWhenUsed="0"/>
-    <w:lsdException w:name="Medium Grid 3 Accent 2" w:semiHidden="0" w:uiPriority="69" w:unhideWhenUsed="0"/>
-    <w:lsdException w:name="Dark List Accent 2" w:semiHidden="0" w:uiPriority="70" w:unhideWhenUsed="0"/>
-    <w:lsdException w:name="Colorful Shading Accent 2" w:semiHidden="0" w:uiPriority="71" w:unhideWhenUsed="0"/>
-    <w:lsdException w:name="Colorful List Accent 2" w:semiHidden="0" w:uiPriority="72" w:unhideWhenUsed="0"/>
-    <w:lsdException w:name="Colorful Grid Accent 2" w:semiHidden="0" w:uiPriority="73" w:unhideWhenUsed="0"/>
-    <w:lsdException w:name="Light Shading Accent 3" w:semiHidden="0" w:uiPriority="60" w:unhideWhenUsed="0"/>
-    <w:lsdException w:name="Light List Accent 3" w:semiHidden="0" w:uiPriority="61" w:unhideWhenUsed="0"/>
-    <w:lsdException w:name="Light Grid Accent 3" w:semiHidden="0" w:uiPriority="62" w:unhideWhenUsed="0"/>
-    <w:lsdException w:name="Medium Shading 1 Accent 3" w:semiHidden="0" w:uiPriority="63" w:unhideWhenUsed="0"/>
-    <w:lsdException w:name="Medium Shading 2 Accent 3" w:semiHidden="0" w:uiPriority="64" w:unhideWhenUsed="0"/>
-    <w:lsdException w:name="Medium List 1 Accent 3" w:semiHidden="0" w:uiPriority="65" w:unhideWhenUsed="0"/>
-    <w:lsdException w:name="Medium List 2 Accent 3" w:semiHidden="0" w:uiPriority="66" w:unhideWhenUsed="0"/>
-    <w:lsdException w:name="Medium Grid 1 Accent 3" w:semiHidden="0" w:uiPriority="67" w:unhideWhenUsed="0"/>
-    <w:lsdException w:name="Medium Grid 2 Accent 3" w:semiHidden="0" w:uiPriority="68" w:unhideWhenUsed="0"/>
-    <w:lsdException w:name="Medium Grid 3 Accent 3" w:semiHidden="0" w:uiPriority="69" w:unhideWhenUsed="0"/>
-    <w:lsdException w:name="Dark List Accent 3" w:semiHidden="0" w:uiPriority="70" w:unhideWhenUsed="0"/>
-    <w:lsdException w:name="Colorful Shading Accent 3" w:semiHidden="0" w:uiPriority="71" w:unhideWhenUsed="0"/>
-    <w:lsdException w:name="Colorful List Accent 3" w:semiHidden="0" w:uiPriority="72" w:unhideWhenUsed="0"/>
-    <w:lsdException w:name="Colorful Grid Accent 3" w:semiHidden="0" w:uiPriority="73" w:unhideWhenUsed="0"/>
-    <w:lsdException w:name="Light Shading Accent 4" w:semiHidden="0" w:uiPriority="60" w:unhideWhenUsed="0"/>
-    <w:lsdException w:name="Light List Accent 4" w:semiHidden="0" w:uiPriority="61" w:unhideWhenUsed="0"/>
-    <w:lsdException w:name="Light Grid Accent 4" w:semiHidden="0" w:uiPriority="62" w:unhideWhenUsed="0"/>
-    <w:lsdException w:name="Medium Shading 1 Accent 4" w:semiHidden="0" w:uiPriority="63" w:unhideWhenUsed="0"/>
-    <w:lsdException w:name="Medium Shading 2 Accent 4" w:semiHidden="0" w:uiPriority="64" w:unhideWhenUsed="0"/>
-    <w:lsdException w:name="Medium List 1 Accent 4" w:semiHidden="0" w:uiPriority="65" w:unhideWhenUsed="0"/>
-    <w:lsdException w:name="Medium List 2 Accent 4" w:semiHidden="0" w:uiPriority="66" w:unhideWhenUsed="0"/>
-    <w:lsdException w:name="Medium Grid 1 Accent 4" w:semiHidden="0" w:uiPriority="67" w:unhideWhenUsed="0"/>
-    <w:lsdException w:name="Medium Grid 2 Accent 4" w:semiHidden="0" w:uiPriority="68" w:unhideWhenUsed="0"/>
-    <w:lsdException w:name="Medium Grid 3 Accent 4" w:semiHidden="0" w:uiPriority="69" w:unhideWhenUsed="0"/>
-    <w:lsdException w:name="Dark List Accent 4" w:semiHidden="0" w:uiPriority="70" w:unhideWhenUsed="0"/>
-    <w:lsdException w:name="Colorful Shading Accent 4" w:semiHidden="0" w:uiPriority="71" w:unhideWhenUsed="0"/>
-    <w:lsdException w:name="Colorful List Accent 4" w:semiHidden="0" w:uiPriority="72" w:unhideWhenUsed="0"/>
-    <w:lsdException w:name="Colorful Grid Accent 4" w:semiHidden="0" w:uiPriority="73" w:unhideWhenUsed="0"/>
-    <w:lsdException w:name="Light Shading Accent 5" w:semiHidden="0" w:uiPriority="60" w:unhideWhenUsed="0"/>
-    <w:lsdException w:name="Light List Accent 5" w:semiHidden="0" w:uiPriority="61" w:unhideWhenUsed="0"/>
-    <w:lsdException w:name="Light Grid Accent 5" w:semiHidden="0" w:uiPriority="62" w:unhideWhenUsed="0"/>
-    <w:lsdException w:name="Medium Shading 1 Accent 5" w:semiHidden="0" w:uiPriority="63" w:unhideWhenUsed="0"/>
-    <w:lsdException w:name="Medium Shading 2 Accent 5" w:semiHidden="0" w:uiPriority="64" w:unhideWhenUsed="0"/>
-    <w:lsdException w:name="Medium List 1 Accent 5" w:semiHidden="0" w:uiPriority="65" w:unhideWhenUsed="0"/>
-    <w:lsdException w:name="Medium List 2 Accent 5" w:semiHidden="0" w:uiPriority="66" w:unhideWhenUsed="0"/>
-    <w:lsdException w:name="Medium Grid 1 Accent 5" w:semiHidden="0" w:uiPriority="67" w:unhideWhenUsed="0"/>
-    <w:lsdException w:name="Medium Grid 2 Accent 5" w:semiHidden="0" w:uiPriority="68" w:unhideWhenUsed="0"/>
-    <w:lsdException w:name="Medium Grid 3 Accent 5" w:semiHidden="0" w:uiPriority="69" w:unhideWhenUsed="0"/>
-    <w:lsdException w:name="Dark List Accent 5" w:semiHidden="0" w:uiPriority="70" w:unhideWhenUsed="0"/>
-    <w:lsdException w:name="Colorful Shading Accent 5" w:semiHidden="0" w:uiPriority="71" w:unhideWhenUsed="0"/>
-    <w:lsdException w:name="Colorful List Accent 5" w:semiHidden="0" w:uiPriority="72" w:unhideWhenUsed="0"/>
-    <w:lsdException w:name="Colorful Grid Accent 5" w:semiHidden="0" w:uiPriority="73" w:unhideWhenUsed="0"/>
-    <w:lsdException w:name="Light Shading Accent 6" w:semiHidden="0" w:uiPriority="60" w:unhideWhenUsed="0"/>
-    <w:lsdException w:name="Light List Accent 6" w:semiHidden="0" w:uiPriority="61" w:unhideWhenUsed="0"/>
-    <w:lsdException w:name="Light Grid Accent 6" w:semiHidden="0" w:uiPriority="62" w:unhideWhenUsed="0"/>
-    <w:lsdException w:name="Medium Shading 1 Accent 6" w:semiHidden="0" w:uiPriority="63" w:unhideWhenUsed="0"/>
-    <w:lsdException w:name="Medium Shading 2 Accent 6" w:semiHidden="0" w:uiPriority="64" w:unhideWhenUsed="0"/>
-    <w:lsdException w:name="Medium List 1 Accent 6" w:semiHidden="0" w:uiPriority="65" w:unhideWhenUsed="0"/>
-    <w:lsdException w:name="Medium List 2 Accent 6" w:semiHidden="0" w:uiPriority="66" w:unhideWhenUsed="0"/>
-    <w:lsdException w:name="Medium Grid 1 Accent 6" w:semiHidden="0" w:uiPriority="67" w:unhideWhenUsed="0"/>
-    <w:lsdException w:name="Medium Grid 2 Accent 6" w:semiHidden="0" w:uiPriority="68" w:unhideWhenUsed="0"/>
-    <w:lsdException w:name="Medium Grid 3 Accent 6" w:semiHidden="0" w:uiPriority="69" w:unhideWhenUsed="0"/>
-    <w:lsdException w:name="Dark List Accent 6" w:semiHidden="0" w:uiPriority="70" w:unhideWhenUsed="0"/>
-    <w:lsdException w:name="Colorful Shading Accent 6" w:semiHidden="0" w:uiPriority="71" w:unhideWhenUsed="0"/>
-    <w:lsdException w:name="Colorful List Accent 6" w:semiHidden="0" w:uiPriority="72" w:unhideWhenUsed="0"/>
-    <w:lsdException w:name="Colorful Grid Accent 6" w:semiHidden="0" w:uiPriority="73" w:unhideWhenUsed="0"/>
-    <w:lsdException w:name="Subtle Emphasis" w:semiHidden="0" w:uiPriority="19" w:unhideWhenUsed="0" w:qFormat="1"/>
-    <w:lsdException w:name="Intense Emphasis" w:semiHidden="0" w:uiPriority="21" w:unhideWhenUsed="0" w:qFormat="1"/>
-    <w:lsdException w:name="Subtle Reference" w:semiHidden="0" w:uiPriority="31" w:unhideWhenUsed="0" w:qFormat="1"/>
-    <w:lsdException w:name="Intense Reference" w:semiHidden="0" w:uiPriority="32" w:unhideWhenUsed="0" w:qFormat="1"/>
-    <w:lsdException w:name="Book Title" w:semiHidden="0" w:uiPriority="33" w:unhideWhenUsed="0" w:qFormat="1"/>
-    <w:lsdException w:name="Bibliography" w:uiPriority="37"/>
-    <w:lsdException w:name="TOC Heading" w:uiPriority="39" w:qFormat="1"/>
-  </w:latentStyles>
-  <w:style w:type="paragraph" w:default="1" w:styleId="Normal">
-    <w:name w:val="Normal"/>
-    <w:qFormat/>
-  </w:style>
-  <w:style w:type="character" w:default="1" w:styleId="Fontdeparagrafimplicit">
-    <w:name w:val="Default Paragraph Font"/>
-    <w:uiPriority w:val="1"/>
-    <w:semiHidden/>
-    <w:unhideWhenUsed/>
-  </w:style>
-  <w:style w:type="table" w:default="1" w:styleId="TabelNormal">
-    <w:name w:val="Normal Table"/>
-    <w:uiPriority w:val="99"/>
-    <w:semiHidden/>
-    <w:unhideWhenUsed/>
-    <w:qFormat/>
-    <w:tblPr>
-      <w:tblInd w:w="0" w:type="dxa"/>
-      <w:tblCellMar>
-        <w:top w:w="0" w:type="dxa"/>
-        <w:left w:w="108" w:type="dxa"/>
-        <w:bottom w:w="0" w:type="dxa"/>
-        <w:right w:w="108" w:type="dxa"/>
-      </w:tblCellMar>
-    </w:tblPr>
-  </w:style>
-  <w:style w:type="numbering" w:default="1" w:styleId="FrListare">
-    <w:name w:val="No List"/>
-    <w:uiPriority w:val="99"/>
-    <w:semiHidden/>
-    <w:unhideWhenUsed/>
-  </w:style>
-  <w:style w:type="paragraph" w:customStyle="1" w:styleId="32212B6463DB4834952A334D39BF275A">
-    <w:name w:val="32212B6463DB4834952A334D39BF275A"/>
-    <w:rsid w:val="00F1431D"/>
-  </w:style>
-</w:styles>
-</file>
-
-<file path=word/glossary/webSettings.xml><?xml version="1.0" encoding="utf-8"?>
-<w:webSettings xmlns:r="http://schemas.openxmlformats.org/officeDocument/2006/relationships" xmlns:w="http://schemas.openxmlformats.org/wordprocessingml/2006/main">
-  <w:optimizeForBrowser/>
-</w:webSettings>
 </file>
 
 <file path=word/theme/theme1.xml><?xml version="1.0" encoding="utf-8"?>
@@ -22529,7 +23440,7 @@
 </file>
 
 <file path=customXml/itemProps1.xml><?xml version="1.0" encoding="utf-8"?>
-<ds:datastoreItem xmlns:ds="http://schemas.openxmlformats.org/officeDocument/2006/customXml" ds:itemID="{4B6382F9-1728-455D-8283-13498401E55E}">
+<ds:datastoreItem xmlns:ds="http://schemas.openxmlformats.org/officeDocument/2006/customXml" ds:itemID="{6CDBC75D-5DB5-4E9D-9C5B-99BCE6CF0A3A}">
   <ds:schemaRefs>
     <ds:schemaRef ds:uri="http://schemas.openxmlformats.org/officeDocument/2006/bibliography"/>
   </ds:schemaRefs>

</xml_diff>

<commit_message>
Added filtering performance results.
</commit_message>
<xml_diff>
--- a/docs/Lucrare disertatie.docx
+++ b/docs/Lucrare disertatie.docx
@@ -6238,17 +6238,176 @@
     </w:p>
     <w:p>
       <w:pPr>
-        <w:rPr>
-          <w:rFonts w:ascii="Times New Roman" w:hAnsi="Times New Roman" w:cs="Times New Roman"/>
-          <w:sz w:val="24"/>
-        </w:rPr>
-      </w:pPr>
-      <w:r>
-        <w:rPr>
-          <w:rFonts w:ascii="Times New Roman" w:hAnsi="Times New Roman" w:cs="Times New Roman"/>
-          <w:sz w:val="24"/>
-        </w:rPr>
-        <w:t>[examples of the application’s results]</w:t>
+        <w:jc w:val="both"/>
+        <w:rPr>
+          <w:rFonts w:ascii="Times New Roman" w:hAnsi="Times New Roman" w:cs="Times New Roman"/>
+          <w:sz w:val="24"/>
+        </w:rPr>
+      </w:pPr>
+      <w:r>
+        <w:rPr>
+          <w:rFonts w:ascii="Times New Roman" w:hAnsi="Times New Roman" w:cs="Times New Roman"/>
+          <w:noProof/>
+          <w:sz w:val="24"/>
+          <w:lang w:val="ro-RO" w:eastAsia="ro-RO"/>
+        </w:rPr>
+        <w:pict>
+          <v:shape id="_x0000_s1092" type="#_x0000_t75" style="position:absolute;left:0;text-align:left;margin-left:0;margin-top:.35pt;width:406.2pt;height:212.65pt;z-index:-251606016;mso-position-horizontal:center" wrapcoords="-35 0 -35 21534 21600 21534 21600 0 -35 0">
+            <v:imagedata r:id="rId16" o:title="Untitled"/>
+            <w10:wrap type="tight"/>
+          </v:shape>
+        </w:pict>
+      </w:r>
+    </w:p>
+    <w:p>
+      <w:pPr>
+        <w:jc w:val="both"/>
+        <w:rPr>
+          <w:rFonts w:ascii="Times New Roman" w:hAnsi="Times New Roman" w:cs="Times New Roman"/>
+          <w:sz w:val="24"/>
+        </w:rPr>
+      </w:pPr>
+    </w:p>
+    <w:p>
+      <w:pPr>
+        <w:jc w:val="both"/>
+        <w:rPr>
+          <w:rFonts w:ascii="Times New Roman" w:hAnsi="Times New Roman" w:cs="Times New Roman"/>
+          <w:sz w:val="24"/>
+        </w:rPr>
+      </w:pPr>
+    </w:p>
+    <w:p>
+      <w:pPr>
+        <w:jc w:val="both"/>
+        <w:rPr>
+          <w:rFonts w:ascii="Times New Roman" w:hAnsi="Times New Roman" w:cs="Times New Roman"/>
+          <w:sz w:val="24"/>
+        </w:rPr>
+      </w:pPr>
+    </w:p>
+    <w:p>
+      <w:pPr>
+        <w:jc w:val="both"/>
+        <w:rPr>
+          <w:rFonts w:ascii="Times New Roman" w:hAnsi="Times New Roman" w:cs="Times New Roman"/>
+          <w:sz w:val="24"/>
+        </w:rPr>
+      </w:pPr>
+    </w:p>
+    <w:p>
+      <w:pPr>
+        <w:jc w:val="both"/>
+        <w:rPr>
+          <w:rFonts w:ascii="Times New Roman" w:hAnsi="Times New Roman" w:cs="Times New Roman"/>
+          <w:sz w:val="24"/>
+        </w:rPr>
+      </w:pPr>
+    </w:p>
+    <w:p>
+      <w:pPr>
+        <w:jc w:val="both"/>
+        <w:rPr>
+          <w:rFonts w:ascii="Times New Roman" w:hAnsi="Times New Roman" w:cs="Times New Roman"/>
+          <w:sz w:val="24"/>
+        </w:rPr>
+      </w:pPr>
+    </w:p>
+    <w:p>
+      <w:pPr>
+        <w:jc w:val="both"/>
+        <w:rPr>
+          <w:rFonts w:ascii="Times New Roman" w:hAnsi="Times New Roman" w:cs="Times New Roman"/>
+          <w:sz w:val="24"/>
+        </w:rPr>
+      </w:pPr>
+    </w:p>
+    <w:p>
+      <w:pPr>
+        <w:jc w:val="both"/>
+        <w:rPr>
+          <w:rFonts w:ascii="Times New Roman" w:hAnsi="Times New Roman" w:cs="Times New Roman"/>
+          <w:sz w:val="24"/>
+        </w:rPr>
+      </w:pPr>
+    </w:p>
+    <w:p>
+      <w:pPr>
+        <w:jc w:val="both"/>
+        <w:rPr>
+          <w:rFonts w:ascii="Times New Roman" w:hAnsi="Times New Roman" w:cs="Times New Roman"/>
+          <w:sz w:val="24"/>
+        </w:rPr>
+      </w:pPr>
+    </w:p>
+    <w:p>
+      <w:pPr>
+        <w:jc w:val="both"/>
+        <w:rPr>
+          <w:rFonts w:ascii="Times New Roman" w:hAnsi="Times New Roman" w:cs="Times New Roman"/>
+          <w:sz w:val="24"/>
+        </w:rPr>
+      </w:pPr>
+    </w:p>
+    <w:p>
+      <w:pPr>
+        <w:jc w:val="both"/>
+        <w:rPr>
+          <w:rFonts w:ascii="Times New Roman" w:hAnsi="Times New Roman" w:cs="Times New Roman"/>
+          <w:sz w:val="24"/>
+        </w:rPr>
+      </w:pPr>
+    </w:p>
+    <w:p>
+      <w:pPr>
+        <w:jc w:val="both"/>
+        <w:rPr>
+          <w:rFonts w:ascii="Times New Roman" w:hAnsi="Times New Roman" w:cs="Times New Roman"/>
+          <w:sz w:val="24"/>
+        </w:rPr>
+      </w:pPr>
+    </w:p>
+    <w:p>
+      <w:pPr>
+        <w:jc w:val="both"/>
+        <w:rPr>
+          <w:rFonts w:ascii="Times New Roman" w:hAnsi="Times New Roman" w:cs="Times New Roman"/>
+          <w:sz w:val="24"/>
+        </w:rPr>
+      </w:pPr>
+    </w:p>
+    <w:p>
+      <w:pPr>
+        <w:jc w:val="both"/>
+        <w:rPr>
+          <w:rFonts w:ascii="Times New Roman" w:hAnsi="Times New Roman" w:cs="Times New Roman"/>
+          <w:sz w:val="24"/>
+        </w:rPr>
+      </w:pPr>
+    </w:p>
+    <w:p>
+      <w:pPr>
+        <w:jc w:val="both"/>
+        <w:rPr>
+          <w:rFonts w:ascii="Times New Roman" w:hAnsi="Times New Roman" w:cs="Times New Roman"/>
+          <w:sz w:val="24"/>
+        </w:rPr>
+      </w:pPr>
+    </w:p>
+    <w:p>
+      <w:pPr>
+        <w:jc w:val="center"/>
+        <w:rPr>
+          <w:rFonts w:ascii="Times New Roman" w:hAnsi="Times New Roman" w:cs="Times New Roman"/>
+          <w:sz w:val="24"/>
+        </w:rPr>
+      </w:pPr>
+      <w:r>
+        <w:rPr>
+          <w:rFonts w:ascii="Times New Roman" w:hAnsi="Times New Roman" w:cs="Times New Roman"/>
+          <w:sz w:val="24"/>
+        </w:rPr>
+        <w:t>Fig. 2.1: Comparison between original damaged signal (top), and repaired signal (bottom)</w:t>
       </w:r>
     </w:p>
     <w:p>
@@ -8485,7 +8644,7 @@
                     </pic:cNvPicPr>
                   </pic:nvPicPr>
                   <pic:blipFill>
-                    <a:blip r:embed="rId16"/>
+                    <a:blip r:embed="rId17"/>
                     <a:srcRect/>
                     <a:stretch>
                       <a:fillRect/>
@@ -10082,7 +10241,7 @@
                     </pic:cNvPicPr>
                   </pic:nvPicPr>
                   <pic:blipFill>
-                    <a:blip r:embed="rId17">
+                    <a:blip r:embed="rId18">
                       <a:extLst>
                         <a:ext uri="{28A0092B-C50C-407E-A947-70E740481C1C}">
                           <a14:useLocalDpi xmlns="" xmlns:wpc="http://schemas.microsoft.com/office/word/2010/wordprocessingCanvas" xmlns:cx="http://schemas.microsoft.com/office/drawing/2014/chartex" xmlns:cx1="http://schemas.microsoft.com/office/drawing/2015/9/8/chartex" xmlns:cx2="http://schemas.microsoft.com/office/drawing/2015/10/21/chartex" xmlns:cx3="http://schemas.microsoft.com/office/drawing/2016/5/9/chartex" xmlns:cx4="http://schemas.microsoft.com/office/drawing/2016/5/10/chartex" xmlns:cx5="http://schemas.microsoft.com/office/drawing/2016/5/11/chartex" xmlns:cx6="http://schemas.microsoft.com/office/drawing/2016/5/12/chartex" xmlns:cx7="http://schemas.microsoft.com/office/drawing/2016/5/13/chartex" xmlns:cx8="http://schemas.microsoft.com/office/drawing/2016/5/14/chartex" xmlns:mc="http://schemas.openxmlformats.org/markup-compatibility/2006" xmlns:aink="http://schemas.microsoft.com/office/drawing/2016/ink" xmlns:am3d="http://schemas.microsoft.com/office/drawing/2017/model3d" xmlns:o="urn:schemas-microsoft-com:office:office" xmlns:v="urn:schemas-microsoft-com:vml" xmlns:wp14="http://schemas.microsoft.com/office/word/2010/wordprocessingDrawing" xmlns:w10="urn:schemas-microsoft-com:office:word" xmlns:w="http://schemas.openxmlformats.org/wordprocessingml/2006/main" xmlns:w14="http://schemas.microsoft.com/office/word/2010/wordml" xmlns:w15="http://schemas.microsoft.com/office/word/2012/wordml" xmlns:w16cid="http://schemas.microsoft.com/office/word/2016/wordml/cid" xmlns:w16se="http://schemas.microsoft.com/office/word/2015/wordml/symex" xmlns:wpg="http://schemas.microsoft.com/office/word/2010/wordprocessingGroup" xmlns:wpi="http://schemas.microsoft.com/office/word/2010/wordprocessingInk" xmlns:wps="http://schemas.microsoft.com/office/word/2010/wordprocessingShape" xmlns:a14="http://schemas.microsoft.com/office/drawing/2010/main" val="0"/>
@@ -11496,45 +11655,6 @@
     </w:p>
     <w:p>
       <w:pPr>
-        <w:ind w:firstLine="708"/>
-        <w:jc w:val="both"/>
-        <w:rPr>
-          <w:rFonts w:ascii="Times New Roman" w:eastAsia="SimSun" w:hAnsi="Times New Roman" w:cs="Times New Roman"/>
-          <w:sz w:val="24"/>
-          <w:szCs w:val="20"/>
-        </w:rPr>
-      </w:pPr>
-    </w:p>
-    <w:p>
-      <w:pPr>
-        <w:ind w:firstLine="708"/>
-        <w:jc w:val="both"/>
-        <w:rPr>
-          <w:rFonts w:ascii="Times New Roman" w:eastAsia="SimSun" w:hAnsi="Times New Roman" w:cs="Times New Roman"/>
-          <w:sz w:val="24"/>
-          <w:szCs w:val="20"/>
-        </w:rPr>
-      </w:pPr>
-      <w:r>
-        <w:rPr>
-          <w:rFonts w:ascii="Times New Roman" w:eastAsia="SimSun" w:hAnsi="Times New Roman" w:cs="Times New Roman"/>
-          <w:sz w:val="24"/>
-          <w:szCs w:val="20"/>
-        </w:rPr>
-        <w:t>[Fig 4.3 si Alg 4.1]</w:t>
-      </w:r>
-    </w:p>
-    <w:p>
-      <w:pPr>
-        <w:rPr>
-          <w:rFonts w:ascii="Times New Roman" w:eastAsia="SimSun" w:hAnsi="Times New Roman" w:cs="Times New Roman"/>
-          <w:sz w:val="24"/>
-          <w:szCs w:val="20"/>
-        </w:rPr>
-      </w:pPr>
-    </w:p>
-    <w:p>
-      <w:pPr>
         <w:jc w:val="both"/>
         <w:rPr>
           <w:rFonts w:ascii="Times New Roman" w:eastAsia="SimSun" w:hAnsi="Times New Roman" w:cs="Times New Roman"/>
@@ -11637,7 +11757,7 @@
                     </pic:cNvPicPr>
                   </pic:nvPicPr>
                   <pic:blipFill>
-                    <a:blip r:embed="rId18"/>
+                    <a:blip r:embed="rId19"/>
                     <a:srcRect/>
                     <a:stretch>
                       <a:fillRect/>
@@ -11727,7 +11847,7 @@
                     </pic:cNvPicPr>
                   </pic:nvPicPr>
                   <pic:blipFill>
-                    <a:blip r:embed="rId19"/>
+                    <a:blip r:embed="rId20"/>
                     <a:srcRect/>
                     <a:stretch>
                       <a:fillRect/>
@@ -12139,7 +12259,7 @@
                     </pic:cNvPicPr>
                   </pic:nvPicPr>
                   <pic:blipFill>
-                    <a:blip r:embed="rId20"/>
+                    <a:blip r:embed="rId21"/>
                     <a:srcRect/>
                     <a:stretch>
                       <a:fillRect/>
@@ -12430,12 +12550,12 @@
           <w:szCs w:val="20"/>
         </w:rPr>
         <w:sectPr>
-          <w:headerReference w:type="even" r:id="rId21"/>
-          <w:headerReference w:type="default" r:id="rId22"/>
-          <w:footerReference w:type="even" r:id="rId23"/>
-          <w:footerReference w:type="default" r:id="rId24"/>
-          <w:headerReference w:type="first" r:id="rId25"/>
-          <w:footerReference w:type="first" r:id="rId26"/>
+          <w:headerReference w:type="even" r:id="rId22"/>
+          <w:headerReference w:type="default" r:id="rId23"/>
+          <w:footerReference w:type="even" r:id="rId24"/>
+          <w:footerReference w:type="default" r:id="rId25"/>
+          <w:headerReference w:type="first" r:id="rId26"/>
+          <w:footerReference w:type="first" r:id="rId27"/>
           <w:pgSz w:w="12240" w:h="15840"/>
           <w:pgMar w:top="1134" w:right="1418" w:bottom="1134" w:left="1418" w:header="720" w:footer="720" w:gutter="0"/>
           <w:cols w:space="720"/>
@@ -15257,7 +15377,7 @@
           <w:szCs w:val="20"/>
           <w:vertAlign w:val="superscript"/>
         </w:rPr>
-        <w:t>2</w:t>
+        <w:t>3</w:t>
       </w:r>
       <w:r>
         <w:rPr>
@@ -15573,7 +15693,7 @@
           <w:sz w:val="24"/>
           <w:szCs w:val="20"/>
         </w:rPr>
-        <w:t>FFT_0</w:t>
+        <w:t>FFT0</w:t>
       </w:r>
       <w:r>
         <w:rPr>
@@ -15622,7 +15742,16 @@
           <w:szCs w:val="20"/>
           <w:vertAlign w:val="superscript"/>
         </w:rPr>
-        <w:t>12</w:t>
+        <w:t>1</w:t>
+      </w:r>
+      <w:r>
+        <w:rPr>
+          <w:rFonts w:ascii="Times New Roman" w:eastAsia="SimSun" w:hAnsi="Times New Roman" w:cs="Times New Roman"/>
+          <w:sz w:val="24"/>
+          <w:szCs w:val="20"/>
+          <w:vertAlign w:val="superscript"/>
+        </w:rPr>
+        <w:t>1</w:t>
       </w:r>
       <w:r>
         <w:rPr>
@@ -15643,17 +15772,6 @@
           <w:szCs w:val="20"/>
         </w:rPr>
       </w:pPr>
-    </w:p>
-    <w:p>
-      <w:pPr>
-        <w:ind w:firstLine="708"/>
-        <w:jc w:val="both"/>
-        <w:rPr>
-          <w:rFonts w:ascii="Times New Roman" w:eastAsia="SimSun" w:hAnsi="Times New Roman" w:cs="Times New Roman"/>
-          <w:sz w:val="24"/>
-          <w:szCs w:val="20"/>
-        </w:rPr>
-      </w:pPr>
       <w:r>
         <w:rPr>
           <w:rFonts w:ascii="Times New Roman" w:eastAsia="SimSun" w:hAnsi="Times New Roman" w:cs="Times New Roman"/>
@@ -15663,18 +15781,26 @@
           <w:lang w:val="ro-RO" w:eastAsia="ro-RO"/>
         </w:rPr>
         <w:drawing>
-          <wp:anchor distT="0" distB="0" distL="114300" distR="114300" simplePos="0" relativeHeight="251692032" behindDoc="1" locked="0" layoutInCell="1" allowOverlap="1">
+          <wp:anchor distT="0" distB="0" distL="114300" distR="114300" simplePos="0" relativeHeight="251706368" behindDoc="1" locked="0" layoutInCell="1" allowOverlap="1">
             <wp:simplePos x="0" y="0"/>
             <wp:positionH relativeFrom="page">
-              <wp:posOffset>2114550</wp:posOffset>
+              <wp:posOffset>1860550</wp:posOffset>
             </wp:positionH>
-            <wp:positionV relativeFrom="page">
-              <wp:posOffset>3181350</wp:posOffset>
+            <wp:positionV relativeFrom="paragraph">
+              <wp:posOffset>110490</wp:posOffset>
             </wp:positionV>
-            <wp:extent cx="3600450" cy="2619375"/>
-            <wp:effectExtent l="19050" t="0" r="0" b="0"/>
-            <wp:wrapSquare wrapText="bothSides"/>
-            <wp:docPr id="4" name="Picture 1"/>
+            <wp:extent cx="3724910" cy="2694940"/>
+            <wp:effectExtent l="19050" t="0" r="8890" b="0"/>
+            <wp:wrapTight wrapText="bothSides">
+              <wp:wrapPolygon edited="0">
+                <wp:start x="-110" y="0"/>
+                <wp:lineTo x="-110" y="21376"/>
+                <wp:lineTo x="21652" y="21376"/>
+                <wp:lineTo x="21652" y="0"/>
+                <wp:lineTo x="-110" y="0"/>
+              </wp:wrapPolygon>
+            </wp:wrapTight>
+            <wp:docPr id="5" name="Imagine 67"/>
             <wp:cNvGraphicFramePr>
               <a:graphicFrameLocks xmlns:a="http://schemas.openxmlformats.org/drawingml/2006/main" noChangeAspect="1"/>
             </wp:cNvGraphicFramePr>
@@ -15682,19 +15808,13 @@
               <a:graphicData uri="http://schemas.openxmlformats.org/drawingml/2006/picture">
                 <pic:pic xmlns:pic="http://schemas.openxmlformats.org/drawingml/2006/picture">
                   <pic:nvPicPr>
-                    <pic:cNvPr id="0" name="Picture 1"/>
+                    <pic:cNvPr id="0" name="Picture 67"/>
                     <pic:cNvPicPr>
                       <a:picLocks noChangeAspect="1" noChangeArrowheads="1"/>
                     </pic:cNvPicPr>
                   </pic:nvPicPr>
                   <pic:blipFill>
-                    <a:blip r:embed="rId27">
-                      <a:extLst>
-                        <a:ext uri="{28A0092B-C50C-407E-A947-70E740481C1C}">
-                          <a14:useLocalDpi xmlns="" xmlns:wpc="http://schemas.microsoft.com/office/word/2010/wordprocessingCanvas" xmlns:cx="http://schemas.microsoft.com/office/drawing/2014/chartex" xmlns:cx1="http://schemas.microsoft.com/office/drawing/2015/9/8/chartex" xmlns:cx2="http://schemas.microsoft.com/office/drawing/2015/10/21/chartex" xmlns:cx3="http://schemas.microsoft.com/office/drawing/2016/5/9/chartex" xmlns:cx4="http://schemas.microsoft.com/office/drawing/2016/5/10/chartex" xmlns:cx5="http://schemas.microsoft.com/office/drawing/2016/5/11/chartex" xmlns:cx6="http://schemas.microsoft.com/office/drawing/2016/5/12/chartex" xmlns:cx7="http://schemas.microsoft.com/office/drawing/2016/5/13/chartex" xmlns:cx8="http://schemas.microsoft.com/office/drawing/2016/5/14/chartex" xmlns:mc="http://schemas.openxmlformats.org/markup-compatibility/2006" xmlns:aink="http://schemas.microsoft.com/office/drawing/2016/ink" xmlns:am3d="http://schemas.microsoft.com/office/drawing/2017/model3d" xmlns:o="urn:schemas-microsoft-com:office:office" xmlns:v="urn:schemas-microsoft-com:vml" xmlns:wp14="http://schemas.microsoft.com/office/word/2010/wordprocessingDrawing" xmlns:w10="urn:schemas-microsoft-com:office:word" xmlns:w="http://schemas.openxmlformats.org/wordprocessingml/2006/main" xmlns:w14="http://schemas.microsoft.com/office/word/2010/wordml" xmlns:w15="http://schemas.microsoft.com/office/word/2012/wordml" xmlns:w16cid="http://schemas.microsoft.com/office/word/2016/wordml/cid" xmlns:w16se="http://schemas.microsoft.com/office/word/2015/wordml/symex" xmlns:wpg="http://schemas.microsoft.com/office/word/2010/wordprocessingGroup" xmlns:wpi="http://schemas.microsoft.com/office/word/2010/wordprocessingInk" xmlns:wps="http://schemas.microsoft.com/office/word/2010/wordprocessingShape" xmlns:a14="http://schemas.microsoft.com/office/drawing/2010/main" val="0"/>
-                        </a:ext>
-                      </a:extLst>
-                    </a:blip>
+                    <a:blip r:embed="rId28"/>
                     <a:srcRect/>
                     <a:stretch>
                       <a:fillRect/>
@@ -15703,14 +15823,17 @@
                   <pic:spPr bwMode="auto">
                     <a:xfrm>
                       <a:off x="0" y="0"/>
-                      <a:ext cx="3600450" cy="2619375"/>
+                      <a:ext cx="3724910" cy="2694940"/>
                     </a:xfrm>
                     <a:prstGeom prst="rect">
                       <a:avLst/>
                     </a:prstGeom>
                     <a:noFill/>
-                    <a:ln>
+                    <a:ln w="9525">
                       <a:noFill/>
+                      <a:miter lim="800000"/>
+                      <a:headEnd/>
+                      <a:tailEnd/>
                     </a:ln>
                   </pic:spPr>
                 </pic:pic>
@@ -15876,41 +15999,6 @@
     </w:p>
     <w:p>
       <w:pPr>
-        <w:jc w:val="center"/>
-        <w:rPr>
-          <w:rFonts w:ascii="Times New Roman" w:eastAsia="SimSun" w:hAnsi="Times New Roman" w:cs="Times New Roman"/>
-          <w:sz w:val="24"/>
-          <w:szCs w:val="20"/>
-        </w:rPr>
-      </w:pPr>
-      <w:r>
-        <w:rPr>
-          <w:rFonts w:ascii="Times New Roman" w:eastAsia="SimSun" w:hAnsi="Times New Roman" w:cs="Times New Roman"/>
-          <w:sz w:val="24"/>
-          <w:szCs w:val="20"/>
-        </w:rPr>
-        <w:tab/>
-        <w:t>Fig. 5</w:t>
-      </w:r>
-      <w:r>
-        <w:rPr>
-          <w:rFonts w:ascii="Times New Roman" w:eastAsia="SimSun" w:hAnsi="Times New Roman" w:cs="Times New Roman"/>
-          <w:sz w:val="24"/>
-          <w:szCs w:val="20"/>
-        </w:rPr>
-        <w:t xml:space="preserve">.1: FIR filtering vs </w:t>
-      </w:r>
-      <w:r>
-        <w:rPr>
-          <w:rFonts w:ascii="Times New Roman" w:eastAsia="SimSun" w:hAnsi="Times New Roman" w:cs="Times New Roman"/>
-          <w:sz w:val="24"/>
-          <w:szCs w:val="20"/>
-        </w:rPr>
-        <w:t>original FFT implementation</w:t>
-      </w:r>
-    </w:p>
-    <w:p>
-      <w:pPr>
         <w:ind w:firstLine="708"/>
         <w:jc w:val="both"/>
         <w:rPr>
@@ -15922,6 +16010,40 @@
     </w:p>
     <w:p>
       <w:pPr>
+        <w:jc w:val="center"/>
+        <w:rPr>
+          <w:rFonts w:ascii="Times New Roman" w:eastAsia="SimSun" w:hAnsi="Times New Roman" w:cs="Times New Roman"/>
+          <w:sz w:val="24"/>
+          <w:szCs w:val="20"/>
+        </w:rPr>
+      </w:pPr>
+      <w:r>
+        <w:rPr>
+          <w:rFonts w:ascii="Times New Roman" w:eastAsia="SimSun" w:hAnsi="Times New Roman" w:cs="Times New Roman"/>
+          <w:sz w:val="24"/>
+          <w:szCs w:val="20"/>
+        </w:rPr>
+        <w:t>Fig. 5</w:t>
+      </w:r>
+      <w:r>
+        <w:rPr>
+          <w:rFonts w:ascii="Times New Roman" w:eastAsia="SimSun" w:hAnsi="Times New Roman" w:cs="Times New Roman"/>
+          <w:sz w:val="24"/>
+          <w:szCs w:val="20"/>
+        </w:rPr>
+        <w:t xml:space="preserve">.1: FIR filtering vs </w:t>
+      </w:r>
+      <w:r>
+        <w:rPr>
+          <w:rFonts w:ascii="Times New Roman" w:eastAsia="SimSun" w:hAnsi="Times New Roman" w:cs="Times New Roman"/>
+          <w:sz w:val="24"/>
+          <w:szCs w:val="20"/>
+        </w:rPr>
+        <w:t>original FFT implementation</w:t>
+      </w:r>
+    </w:p>
+    <w:p>
+      <w:pPr>
         <w:ind w:firstLine="708"/>
         <w:jc w:val="both"/>
         <w:rPr>
@@ -15930,45 +16052,81 @@
           <w:szCs w:val="20"/>
         </w:rPr>
       </w:pPr>
-      <w:r>
-        <w:rPr>
-          <w:rFonts w:ascii="Times New Roman" w:eastAsia="SimSun" w:hAnsi="Times New Roman" w:cs="Times New Roman"/>
-          <w:sz w:val="24"/>
-          <w:szCs w:val="20"/>
-        </w:rPr>
-        <w:t xml:space="preserve">Some of the issues of FFT_0 are easy to notice: an unnecessary memory allocation overhead, and large function call overhead. The next implementation attempt, noted as </w:t>
-      </w:r>
-      <w:r>
-        <w:rPr>
-          <w:rFonts w:ascii="Times New Roman" w:eastAsia="SimSun" w:hAnsi="Times New Roman" w:cs="Times New Roman"/>
-          <w:b/>
-          <w:sz w:val="24"/>
-          <w:szCs w:val="20"/>
-        </w:rPr>
-        <w:t>FFT_1</w:t>
-      </w:r>
-      <w:r>
-        <w:rPr>
-          <w:rFonts w:ascii="Times New Roman" w:eastAsia="SimSun" w:hAnsi="Times New Roman" w:cs="Times New Roman"/>
-          <w:sz w:val="24"/>
-          <w:szCs w:val="20"/>
-        </w:rPr>
-        <w:t>, tries to solve these problems by making the FFT perform in-place (on the input array),</w:t>
-      </w:r>
-      <w:r>
-        <w:rPr>
-          <w:rFonts w:ascii="Times New Roman" w:eastAsia="SimSun" w:hAnsi="Times New Roman" w:cs="Times New Roman"/>
-          <w:sz w:val="24"/>
-          <w:szCs w:val="20"/>
-        </w:rPr>
-        <w:t xml:space="preserve"> and by replacing the function calls associated with complex operations with standard floating point operations. This alone reduced the execution time six-fold, as it can be seen in Fig. 5.2.</w:t>
-      </w:r>
     </w:p>
     <w:p>
       <w:pPr>
         <w:ind w:firstLine="708"/>
         <w:jc w:val="both"/>
         <w:rPr>
+          <w:rFonts w:ascii="Times New Roman" w:eastAsia="SimSun" w:hAnsi="Times New Roman" w:cs="Times New Roman"/>
+          <w:sz w:val="24"/>
+          <w:szCs w:val="20"/>
+        </w:rPr>
+      </w:pPr>
+      <w:r>
+        <w:rPr>
+          <w:rFonts w:ascii="Times New Roman" w:eastAsia="SimSun" w:hAnsi="Times New Roman" w:cs="Times New Roman"/>
+          <w:sz w:val="24"/>
+          <w:szCs w:val="20"/>
+        </w:rPr>
+        <w:t xml:space="preserve">Some of the issues of FFT0 are easy to notice: an unnecessary memory allocation overhead, and large function call overhead. The next implementation attempt, noted as </w:t>
+      </w:r>
+      <w:r>
+        <w:rPr>
+          <w:rFonts w:ascii="Times New Roman" w:eastAsia="SimSun" w:hAnsi="Times New Roman" w:cs="Times New Roman"/>
+          <w:b/>
+          <w:sz w:val="24"/>
+          <w:szCs w:val="20"/>
+        </w:rPr>
+        <w:t>FFT</w:t>
+      </w:r>
+      <w:r>
+        <w:rPr>
+          <w:rFonts w:ascii="Times New Roman" w:eastAsia="SimSun" w:hAnsi="Times New Roman" w:cs="Times New Roman"/>
+          <w:b/>
+          <w:sz w:val="24"/>
+          <w:szCs w:val="20"/>
+        </w:rPr>
+        <w:t>1</w:t>
+      </w:r>
+      <w:r>
+        <w:rPr>
+          <w:rFonts w:ascii="Times New Roman" w:eastAsia="SimSun" w:hAnsi="Times New Roman" w:cs="Times New Roman"/>
+          <w:sz w:val="24"/>
+          <w:szCs w:val="20"/>
+        </w:rPr>
+        <w:t>, tries to solve these problems by making the FFT perform in-place (on the input array),</w:t>
+      </w:r>
+      <w:r>
+        <w:rPr>
+          <w:rFonts w:ascii="Times New Roman" w:eastAsia="SimSun" w:hAnsi="Times New Roman" w:cs="Times New Roman"/>
+          <w:sz w:val="24"/>
+          <w:szCs w:val="20"/>
+        </w:rPr>
+        <w:t xml:space="preserve"> and by replacing the function calls associated with complex operations with standard floating point operations. This alone reduced the execution time </w:t>
+      </w:r>
+      <w:r>
+        <w:rPr>
+          <w:rFonts w:ascii="Times New Roman" w:eastAsia="SimSun" w:hAnsi="Times New Roman" w:cs="Times New Roman"/>
+          <w:sz w:val="24"/>
+          <w:szCs w:val="20"/>
+        </w:rPr>
+        <w:t>three</w:t>
+      </w:r>
+      <w:r>
+        <w:rPr>
+          <w:rFonts w:ascii="Times New Roman" w:eastAsia="SimSun" w:hAnsi="Times New Roman" w:cs="Times New Roman"/>
+          <w:sz w:val="24"/>
+          <w:szCs w:val="20"/>
+        </w:rPr>
+        <w:t>-fold, as it can be seen in Fig. 5.2.</w:t>
+      </w:r>
+    </w:p>
+    <w:p>
+      <w:pPr>
+        <w:ind w:firstLine="708"/>
+        <w:jc w:val="both"/>
+        <w:rPr>
           <w:rFonts w:ascii="Times New Roman" w:hAnsi="Times New Roman" w:cs="Times New Roman"/>
           <w:sz w:val="24"/>
         </w:rPr>
@@ -15993,7 +16151,15 @@
           <w:b/>
           <w:sz w:val="24"/>
         </w:rPr>
-        <w:t>FFT_2</w:t>
+        <w:t>FFT</w:t>
+      </w:r>
+      <w:r>
+        <w:rPr>
+          <w:rFonts w:ascii="Times New Roman" w:hAnsi="Times New Roman" w:cs="Times New Roman"/>
+          <w:b/>
+          <w:sz w:val="24"/>
+        </w:rPr>
+        <w:t>2</w:t>
       </w:r>
       <w:r>
         <w:rPr>
@@ -16065,7 +16231,7 @@
           <w:rFonts w:ascii="Times New Roman" w:hAnsi="Times New Roman" w:cs="Times New Roman"/>
           <w:sz w:val="24"/>
         </w:rPr>
-        <w:t xml:space="preserve"> the execution time of FFT_</w:t>
+        <w:t xml:space="preserve"> the execution time of FFT</w:t>
       </w:r>
       <w:r>
         <w:rPr>
@@ -16095,7 +16261,21 @@
           <w:rFonts w:ascii="Times New Roman" w:hAnsi="Times New Roman" w:cs="Times New Roman"/>
           <w:sz w:val="24"/>
         </w:rPr>
-        <w:t>~3 times better than FFT_1</w:t>
+        <w:t>~</w:t>
+      </w:r>
+      <w:r>
+        <w:rPr>
+          <w:rFonts w:ascii="Times New Roman" w:hAnsi="Times New Roman" w:cs="Times New Roman"/>
+          <w:sz w:val="24"/>
+        </w:rPr>
+        <w:t>5</w:t>
+      </w:r>
+      <w:r>
+        <w:rPr>
+          <w:rFonts w:ascii="Times New Roman" w:hAnsi="Times New Roman" w:cs="Times New Roman"/>
+          <w:sz w:val="24"/>
+        </w:rPr>
+        <w:t xml:space="preserve"> times better than FFT1</w:t>
       </w:r>
       <w:r>
         <w:rPr>
@@ -16205,7 +16385,7 @@
           <w:b/>
           <w:sz w:val="24"/>
         </w:rPr>
-        <w:t>FFT_</w:t>
+        <w:t>FFT</w:t>
       </w:r>
       <w:r>
         <w:rPr>
@@ -16241,27 +16421,46 @@
           <w:rFonts w:ascii="Times New Roman" w:hAnsi="Times New Roman" w:cs="Times New Roman"/>
           <w:sz w:val="24"/>
         </w:rPr>
-        <w:t xml:space="preserve">2, together with all </w:t>
-      </w:r>
-      <w:r>
-        <w:rPr>
-          <w:rFonts w:ascii="Times New Roman" w:hAnsi="Times New Roman" w:cs="Times New Roman"/>
-          <w:sz w:val="24"/>
-        </w:rPr>
-        <w:t>the algorithms presented here.</w:t>
-      </w:r>
-    </w:p>
-    <w:p>
-      <w:pPr>
-        <w:rPr>
-          <w:rFonts w:ascii="Times New Roman" w:hAnsi="Times New Roman" w:cs="Times New Roman"/>
-          <w:sz w:val="24"/>
-        </w:rPr>
-      </w:pPr>
-    </w:p>
-    <w:p>
-      <w:pPr>
-        <w:jc w:val="center"/>
+        <w:t>2, together with</w:t>
+      </w:r>
+      <w:r>
+        <w:rPr>
+          <w:rFonts w:ascii="Times New Roman" w:hAnsi="Times New Roman" w:cs="Times New Roman"/>
+          <w:sz w:val="24"/>
+        </w:rPr>
+        <w:t xml:space="preserve"> the FIR results and</w:t>
+      </w:r>
+      <w:r>
+        <w:rPr>
+          <w:rFonts w:ascii="Times New Roman" w:hAnsi="Times New Roman" w:cs="Times New Roman"/>
+          <w:sz w:val="24"/>
+        </w:rPr>
+        <w:t xml:space="preserve"> all </w:t>
+      </w:r>
+      <w:r>
+        <w:rPr>
+          <w:rFonts w:ascii="Times New Roman" w:hAnsi="Times New Roman" w:cs="Times New Roman"/>
+          <w:sz w:val="24"/>
+        </w:rPr>
+        <w:t xml:space="preserve">the </w:t>
+      </w:r>
+      <w:r>
+        <w:rPr>
+          <w:rFonts w:ascii="Times New Roman" w:hAnsi="Times New Roman" w:cs="Times New Roman"/>
+          <w:sz w:val="24"/>
+        </w:rPr>
+        <w:t>other FFT implementations</w:t>
+      </w:r>
+      <w:r>
+        <w:rPr>
+          <w:rFonts w:ascii="Times New Roman" w:hAnsi="Times New Roman" w:cs="Times New Roman"/>
+          <w:sz w:val="24"/>
+        </w:rPr>
+        <w:t xml:space="preserve"> presented here.</w:t>
+      </w:r>
+    </w:p>
+    <w:p>
+      <w:pPr>
         <w:rPr>
           <w:rFonts w:ascii="Times New Roman" w:hAnsi="Times New Roman" w:cs="Times New Roman"/>
           <w:sz w:val="24"/>
@@ -16275,18 +16474,26 @@
           <w:lang w:val="ro-RO" w:eastAsia="ro-RO"/>
         </w:rPr>
         <w:drawing>
-          <wp:anchor distT="0" distB="0" distL="114300" distR="114300" simplePos="0" relativeHeight="251694080" behindDoc="0" locked="0" layoutInCell="1" allowOverlap="1">
+          <wp:anchor distT="0" distB="0" distL="114300" distR="114300" simplePos="0" relativeHeight="251707392" behindDoc="1" locked="0" layoutInCell="1" allowOverlap="1">
             <wp:simplePos x="0" y="0"/>
             <wp:positionH relativeFrom="page">
-              <wp:posOffset>2095500</wp:posOffset>
+              <wp:align>center</wp:align>
             </wp:positionH>
             <wp:positionV relativeFrom="paragraph">
-              <wp:posOffset>232410</wp:posOffset>
+              <wp:posOffset>176530</wp:posOffset>
             </wp:positionV>
-            <wp:extent cx="3600450" cy="2609850"/>
-            <wp:effectExtent l="19050" t="0" r="0" b="0"/>
-            <wp:wrapTopAndBottom/>
-            <wp:docPr id="6" name="Picture 6"/>
+            <wp:extent cx="3705225" cy="2699385"/>
+            <wp:effectExtent l="19050" t="0" r="9525" b="0"/>
+            <wp:wrapTight wrapText="bothSides">
+              <wp:wrapPolygon edited="0">
+                <wp:start x="-111" y="0"/>
+                <wp:lineTo x="-111" y="21493"/>
+                <wp:lineTo x="21656" y="21493"/>
+                <wp:lineTo x="21656" y="0"/>
+                <wp:lineTo x="-111" y="0"/>
+              </wp:wrapPolygon>
+            </wp:wrapTight>
+            <wp:docPr id="7" name="Imagine 68"/>
             <wp:cNvGraphicFramePr>
               <a:graphicFrameLocks xmlns:a="http://schemas.openxmlformats.org/drawingml/2006/main" noChangeAspect="1"/>
             </wp:cNvGraphicFramePr>
@@ -16294,19 +16501,13 @@
               <a:graphicData uri="http://schemas.openxmlformats.org/drawingml/2006/picture">
                 <pic:pic xmlns:pic="http://schemas.openxmlformats.org/drawingml/2006/picture">
                   <pic:nvPicPr>
-                    <pic:cNvPr id="0" name="Picture 4"/>
+                    <pic:cNvPr id="0" name="Picture 68"/>
                     <pic:cNvPicPr>
                       <a:picLocks noChangeAspect="1" noChangeArrowheads="1"/>
                     </pic:cNvPicPr>
                   </pic:nvPicPr>
                   <pic:blipFill>
-                    <a:blip r:embed="rId28">
-                      <a:extLst>
-                        <a:ext uri="{28A0092B-C50C-407E-A947-70E740481C1C}">
-                          <a14:useLocalDpi xmlns="" xmlns:wpc="http://schemas.microsoft.com/office/word/2010/wordprocessingCanvas" xmlns:cx="http://schemas.microsoft.com/office/drawing/2014/chartex" xmlns:cx1="http://schemas.microsoft.com/office/drawing/2015/9/8/chartex" xmlns:cx2="http://schemas.microsoft.com/office/drawing/2015/10/21/chartex" xmlns:cx3="http://schemas.microsoft.com/office/drawing/2016/5/9/chartex" xmlns:cx4="http://schemas.microsoft.com/office/drawing/2016/5/10/chartex" xmlns:cx5="http://schemas.microsoft.com/office/drawing/2016/5/11/chartex" xmlns:cx6="http://schemas.microsoft.com/office/drawing/2016/5/12/chartex" xmlns:cx7="http://schemas.microsoft.com/office/drawing/2016/5/13/chartex" xmlns:cx8="http://schemas.microsoft.com/office/drawing/2016/5/14/chartex" xmlns:mc="http://schemas.openxmlformats.org/markup-compatibility/2006" xmlns:aink="http://schemas.microsoft.com/office/drawing/2016/ink" xmlns:am3d="http://schemas.microsoft.com/office/drawing/2017/model3d" xmlns:o="urn:schemas-microsoft-com:office:office" xmlns:v="urn:schemas-microsoft-com:vml" xmlns:wp14="http://schemas.microsoft.com/office/word/2010/wordprocessingDrawing" xmlns:w10="urn:schemas-microsoft-com:office:word" xmlns:w="http://schemas.openxmlformats.org/wordprocessingml/2006/main" xmlns:w14="http://schemas.microsoft.com/office/word/2010/wordml" xmlns:w15="http://schemas.microsoft.com/office/word/2012/wordml" xmlns:w16cid="http://schemas.microsoft.com/office/word/2016/wordml/cid" xmlns:w16se="http://schemas.microsoft.com/office/word/2015/wordml/symex" xmlns:wpg="http://schemas.microsoft.com/office/word/2010/wordprocessingGroup" xmlns:wpi="http://schemas.microsoft.com/office/word/2010/wordprocessingInk" xmlns:wps="http://schemas.microsoft.com/office/word/2010/wordprocessingShape" xmlns:a14="http://schemas.microsoft.com/office/drawing/2010/main" val="0"/>
-                        </a:ext>
-                      </a:extLst>
-                    </a:blip>
+                    <a:blip r:embed="rId29"/>
                     <a:srcRect/>
                     <a:stretch>
                       <a:fillRect/>
@@ -16315,14 +16516,17 @@
                   <pic:spPr bwMode="auto">
                     <a:xfrm>
                       <a:off x="0" y="0"/>
-                      <a:ext cx="3600450" cy="2609850"/>
+                      <a:ext cx="3705225" cy="2699385"/>
                     </a:xfrm>
                     <a:prstGeom prst="rect">
                       <a:avLst/>
                     </a:prstGeom>
                     <a:noFill/>
-                    <a:ln>
+                    <a:ln w="9525">
                       <a:noFill/>
+                      <a:miter lim="800000"/>
+                      <a:headEnd/>
+                      <a:tailEnd/>
                     </a:ln>
                   </pic:spPr>
                 </pic:pic>
@@ -16331,22 +16535,6 @@
           </wp:anchor>
         </w:drawing>
       </w:r>
-      <w:r>
-        <w:rPr>
-          <w:rFonts w:ascii="Times New Roman" w:hAnsi="Times New Roman" w:cs="Times New Roman"/>
-          <w:sz w:val="24"/>
-        </w:rPr>
-        <w:t>[ big pic ]</w:t>
-      </w:r>
-      <w:r>
-        <w:rPr>
-          <w:rFonts w:ascii="Times New Roman" w:hAnsi="Times New Roman" w:cs="Times New Roman"/>
-          <w:noProof/>
-          <w:sz w:val="24"/>
-          <w:lang w:val="ro-RO" w:eastAsia="ro-RO"/>
-        </w:rPr>
-        <w:t xml:space="preserve"> </w:t>
-      </w:r>
     </w:p>
     <w:p>
       <w:pPr>
@@ -16356,6 +16544,150 @@
           <w:sz w:val="24"/>
         </w:rPr>
       </w:pPr>
+    </w:p>
+    <w:p>
+      <w:pPr>
+        <w:jc w:val="center"/>
+        <w:rPr>
+          <w:rFonts w:ascii="Times New Roman" w:hAnsi="Times New Roman" w:cs="Times New Roman"/>
+          <w:sz w:val="24"/>
+        </w:rPr>
+      </w:pPr>
+    </w:p>
+    <w:p>
+      <w:pPr>
+        <w:jc w:val="center"/>
+        <w:rPr>
+          <w:rFonts w:ascii="Times New Roman" w:hAnsi="Times New Roman" w:cs="Times New Roman"/>
+          <w:sz w:val="24"/>
+        </w:rPr>
+      </w:pPr>
+    </w:p>
+    <w:p>
+      <w:pPr>
+        <w:jc w:val="center"/>
+        <w:rPr>
+          <w:rFonts w:ascii="Times New Roman" w:hAnsi="Times New Roman" w:cs="Times New Roman"/>
+          <w:sz w:val="24"/>
+        </w:rPr>
+      </w:pPr>
+    </w:p>
+    <w:p>
+      <w:pPr>
+        <w:jc w:val="center"/>
+        <w:rPr>
+          <w:rFonts w:ascii="Times New Roman" w:hAnsi="Times New Roman" w:cs="Times New Roman"/>
+          <w:sz w:val="24"/>
+        </w:rPr>
+      </w:pPr>
+    </w:p>
+    <w:p>
+      <w:pPr>
+        <w:jc w:val="center"/>
+        <w:rPr>
+          <w:rFonts w:ascii="Times New Roman" w:hAnsi="Times New Roman" w:cs="Times New Roman"/>
+          <w:sz w:val="24"/>
+        </w:rPr>
+      </w:pPr>
+    </w:p>
+    <w:p>
+      <w:pPr>
+        <w:jc w:val="center"/>
+        <w:rPr>
+          <w:rFonts w:ascii="Times New Roman" w:hAnsi="Times New Roman" w:cs="Times New Roman"/>
+          <w:sz w:val="24"/>
+        </w:rPr>
+      </w:pPr>
+    </w:p>
+    <w:p>
+      <w:pPr>
+        <w:jc w:val="center"/>
+        <w:rPr>
+          <w:rFonts w:ascii="Times New Roman" w:hAnsi="Times New Roman" w:cs="Times New Roman"/>
+          <w:sz w:val="24"/>
+        </w:rPr>
+      </w:pPr>
+    </w:p>
+    <w:p>
+      <w:pPr>
+        <w:jc w:val="center"/>
+        <w:rPr>
+          <w:rFonts w:ascii="Times New Roman" w:hAnsi="Times New Roman" w:cs="Times New Roman"/>
+          <w:sz w:val="24"/>
+        </w:rPr>
+      </w:pPr>
+    </w:p>
+    <w:p>
+      <w:pPr>
+        <w:jc w:val="center"/>
+        <w:rPr>
+          <w:rFonts w:ascii="Times New Roman" w:hAnsi="Times New Roman" w:cs="Times New Roman"/>
+          <w:sz w:val="24"/>
+        </w:rPr>
+      </w:pPr>
+    </w:p>
+    <w:p>
+      <w:pPr>
+        <w:jc w:val="center"/>
+        <w:rPr>
+          <w:rFonts w:ascii="Times New Roman" w:hAnsi="Times New Roman" w:cs="Times New Roman"/>
+          <w:sz w:val="24"/>
+        </w:rPr>
+      </w:pPr>
+    </w:p>
+    <w:p>
+      <w:pPr>
+        <w:jc w:val="center"/>
+        <w:rPr>
+          <w:rFonts w:ascii="Times New Roman" w:hAnsi="Times New Roman" w:cs="Times New Roman"/>
+          <w:sz w:val="24"/>
+        </w:rPr>
+      </w:pPr>
+    </w:p>
+    <w:p>
+      <w:pPr>
+        <w:jc w:val="center"/>
+        <w:rPr>
+          <w:rFonts w:ascii="Times New Roman" w:hAnsi="Times New Roman" w:cs="Times New Roman"/>
+          <w:sz w:val="24"/>
+        </w:rPr>
+      </w:pPr>
+    </w:p>
+    <w:p>
+      <w:pPr>
+        <w:jc w:val="center"/>
+        <w:rPr>
+          <w:rFonts w:ascii="Times New Roman" w:hAnsi="Times New Roman" w:cs="Times New Roman"/>
+          <w:sz w:val="24"/>
+        </w:rPr>
+      </w:pPr>
+    </w:p>
+    <w:p>
+      <w:pPr>
+        <w:jc w:val="center"/>
+        <w:rPr>
+          <w:rFonts w:ascii="Times New Roman" w:hAnsi="Times New Roman" w:cs="Times New Roman"/>
+          <w:sz w:val="24"/>
+        </w:rPr>
+      </w:pPr>
+    </w:p>
+    <w:p>
+      <w:pPr>
+        <w:jc w:val="center"/>
+        <w:rPr>
+          <w:rFonts w:ascii="Times New Roman" w:hAnsi="Times New Roman" w:cs="Times New Roman"/>
+          <w:sz w:val="24"/>
+        </w:rPr>
+      </w:pPr>
+    </w:p>
+    <w:p>
+      <w:pPr>
+        <w:jc w:val="center"/>
+        <w:rPr>
+          <w:rFonts w:ascii="Times New Roman" w:hAnsi="Times New Roman" w:cs="Times New Roman"/>
+          <w:sz w:val="24"/>
+        </w:rPr>
+      </w:pPr>
       <w:r>
         <w:rPr>
           <w:rFonts w:ascii="Times New Roman" w:hAnsi="Times New Roman" w:cs="Times New Roman"/>
@@ -16382,15 +16714,7 @@
       <w:pPr>
         <w:rPr>
           <w:rFonts w:ascii="Times New Roman" w:hAnsi="Times New Roman" w:cs="Times New Roman"/>
-          <w:sz w:val="24"/>
-        </w:rPr>
-      </w:pPr>
-    </w:p>
-    <w:p>
-      <w:pPr>
-        <w:rPr>
-          <w:rFonts w:ascii="Times New Roman" w:hAnsi="Times New Roman" w:cs="Times New Roman"/>
-          <w:sz w:val="24"/>
+          <w:sz w:val="28"/>
         </w:rPr>
       </w:pPr>
     </w:p>
@@ -16496,6 +16820,75 @@
           <w:sz w:val="24"/>
         </w:rPr>
       </w:pPr>
+      <w:r>
+        <w:rPr>
+          <w:rFonts w:ascii="Times New Roman" w:hAnsi="Times New Roman" w:cs="Times New Roman"/>
+          <w:noProof/>
+          <w:sz w:val="24"/>
+          <w:lang w:val="ro-RO" w:eastAsia="ro-RO"/>
+        </w:rPr>
+        <w:drawing>
+          <wp:anchor distT="0" distB="0" distL="114300" distR="114300" simplePos="0" relativeHeight="251709440" behindDoc="1" locked="0" layoutInCell="1" allowOverlap="1">
+            <wp:simplePos x="0" y="0"/>
+            <wp:positionH relativeFrom="page">
+              <wp:align>center</wp:align>
+            </wp:positionH>
+            <wp:positionV relativeFrom="paragraph">
+              <wp:posOffset>94615</wp:posOffset>
+            </wp:positionV>
+            <wp:extent cx="2919730" cy="2517140"/>
+            <wp:effectExtent l="19050" t="0" r="0" b="0"/>
+            <wp:wrapTight wrapText="bothSides">
+              <wp:wrapPolygon edited="0">
+                <wp:start x="-141" y="0"/>
+                <wp:lineTo x="-141" y="21415"/>
+                <wp:lineTo x="21562" y="21415"/>
+                <wp:lineTo x="21562" y="0"/>
+                <wp:lineTo x="-141" y="0"/>
+              </wp:wrapPolygon>
+            </wp:wrapTight>
+            <wp:docPr id="71" name="Imagine 71"/>
+            <wp:cNvGraphicFramePr>
+              <a:graphicFrameLocks xmlns:a="http://schemas.openxmlformats.org/drawingml/2006/main" noChangeAspect="1"/>
+            </wp:cNvGraphicFramePr>
+            <a:graphic xmlns:a="http://schemas.openxmlformats.org/drawingml/2006/main">
+              <a:graphicData uri="http://schemas.openxmlformats.org/drawingml/2006/picture">
+                <pic:pic xmlns:pic="http://schemas.openxmlformats.org/drawingml/2006/picture">
+                  <pic:nvPicPr>
+                    <pic:cNvPr id="0" name="Picture 71"/>
+                    <pic:cNvPicPr>
+                      <a:picLocks noChangeAspect="1" noChangeArrowheads="1"/>
+                    </pic:cNvPicPr>
+                  </pic:nvPicPr>
+                  <pic:blipFill>
+                    <a:blip r:embed="rId30"/>
+                    <a:srcRect/>
+                    <a:stretch>
+                      <a:fillRect/>
+                    </a:stretch>
+                  </pic:blipFill>
+                  <pic:spPr bwMode="auto">
+                    <a:xfrm>
+                      <a:off x="0" y="0"/>
+                      <a:ext cx="2919730" cy="2517140"/>
+                    </a:xfrm>
+                    <a:prstGeom prst="rect">
+                      <a:avLst/>
+                    </a:prstGeom>
+                    <a:noFill/>
+                    <a:ln w="9525">
+                      <a:noFill/>
+                      <a:miter lim="800000"/>
+                      <a:headEnd/>
+                      <a:tailEnd/>
+                    </a:ln>
+                  </pic:spPr>
+                </pic:pic>
+              </a:graphicData>
+            </a:graphic>
+          </wp:anchor>
+        </w:drawing>
+      </w:r>
     </w:p>
     <w:p>
       <w:pPr>
@@ -16589,6 +16982,42 @@
     </w:p>
     <w:p>
       <w:pPr>
+        <w:jc w:val="both"/>
+        <w:rPr>
+          <w:rFonts w:ascii="Times New Roman" w:hAnsi="Times New Roman" w:cs="Times New Roman"/>
+          <w:sz w:val="24"/>
+        </w:rPr>
+      </w:pPr>
+    </w:p>
+    <w:p>
+      <w:pPr>
+        <w:jc w:val="both"/>
+        <w:rPr>
+          <w:rFonts w:ascii="Times New Roman" w:hAnsi="Times New Roman" w:cs="Times New Roman"/>
+          <w:sz w:val="24"/>
+        </w:rPr>
+      </w:pPr>
+    </w:p>
+    <w:p>
+      <w:pPr>
+        <w:jc w:val="both"/>
+        <w:rPr>
+          <w:rFonts w:ascii="Times New Roman" w:hAnsi="Times New Roman" w:cs="Times New Roman"/>
+          <w:sz w:val="24"/>
+        </w:rPr>
+      </w:pPr>
+    </w:p>
+    <w:p>
+      <w:pPr>
+        <w:jc w:val="both"/>
+        <w:rPr>
+          <w:rFonts w:ascii="Times New Roman" w:hAnsi="Times New Roman" w:cs="Times New Roman"/>
+          <w:sz w:val="24"/>
+        </w:rPr>
+      </w:pPr>
+    </w:p>
+    <w:p>
+      <w:pPr>
         <w:jc w:val="center"/>
         <w:rPr>
           <w:rFonts w:ascii="Times New Roman" w:hAnsi="Times New Roman" w:cs="Times New Roman"/>
@@ -16600,58 +17029,6 @@
           <w:rFonts w:ascii="Times New Roman" w:hAnsi="Times New Roman" w:cs="Times New Roman"/>
           <w:sz w:val="24"/>
         </w:rPr>
-        <w:t>TBD</w:t>
-      </w:r>
-    </w:p>
-    <w:p>
-      <w:pPr>
-        <w:jc w:val="both"/>
-        <w:rPr>
-          <w:rFonts w:ascii="Times New Roman" w:hAnsi="Times New Roman" w:cs="Times New Roman"/>
-          <w:sz w:val="24"/>
-        </w:rPr>
-      </w:pPr>
-    </w:p>
-    <w:p>
-      <w:pPr>
-        <w:jc w:val="both"/>
-        <w:rPr>
-          <w:rFonts w:ascii="Times New Roman" w:hAnsi="Times New Roman" w:cs="Times New Roman"/>
-          <w:sz w:val="24"/>
-        </w:rPr>
-      </w:pPr>
-    </w:p>
-    <w:p>
-      <w:pPr>
-        <w:jc w:val="both"/>
-        <w:rPr>
-          <w:rFonts w:ascii="Times New Roman" w:hAnsi="Times New Roman" w:cs="Times New Roman"/>
-          <w:sz w:val="24"/>
-        </w:rPr>
-      </w:pPr>
-    </w:p>
-    <w:p>
-      <w:pPr>
-        <w:jc w:val="both"/>
-        <w:rPr>
-          <w:rFonts w:ascii="Times New Roman" w:hAnsi="Times New Roman" w:cs="Times New Roman"/>
-          <w:sz w:val="24"/>
-        </w:rPr>
-      </w:pPr>
-    </w:p>
-    <w:p>
-      <w:pPr>
-        <w:jc w:val="center"/>
-        <w:rPr>
-          <w:rFonts w:ascii="Times New Roman" w:hAnsi="Times New Roman" w:cs="Times New Roman"/>
-          <w:sz w:val="24"/>
-        </w:rPr>
-      </w:pPr>
-      <w:r>
-        <w:rPr>
-          <w:rFonts w:ascii="Times New Roman" w:hAnsi="Times New Roman" w:cs="Times New Roman"/>
-          <w:sz w:val="24"/>
-        </w:rPr>
         <w:tab/>
       </w:r>
       <w:r>
@@ -16673,14 +17050,14 @@
           <w:rFonts w:ascii="Times New Roman" w:hAnsi="Times New Roman" w:cs="Times New Roman"/>
           <w:sz w:val="24"/>
         </w:rPr>
-        <w:t xml:space="preserve">:  </w:t>
-      </w:r>
-      <w:r>
-        <w:rPr>
-          <w:rFonts w:ascii="Times New Roman" w:hAnsi="Times New Roman" w:cs="Times New Roman"/>
-          <w:sz w:val="24"/>
-        </w:rPr>
-        <w:t>Aliasing effects near the FFT convolution intervals</w:t>
+        <w:t xml:space="preserve">: </w:t>
+      </w:r>
+      <w:r>
+        <w:rPr>
+          <w:rFonts w:ascii="Times New Roman" w:hAnsi="Times New Roman" w:cs="Times New Roman"/>
+          <w:sz w:val="24"/>
+        </w:rPr>
+        <w:t>Resulted signal (top) and signal error near the FFT convolution intervals (bottom)</w:t>
       </w:r>
     </w:p>
     <w:p>
@@ -16886,6 +17263,7 @@
     </w:p>
     <w:p>
       <w:pPr>
+        <w:jc w:val="both"/>
         <w:rPr>
           <w:rFonts w:ascii="Times New Roman" w:eastAsia="SimSun" w:hAnsi="Times New Roman" w:cs="Times New Roman"/>
           <w:sz w:val="24"/>
@@ -16907,20 +17285,584 @@
           <w:sz w:val="24"/>
           <w:szCs w:val="20"/>
         </w:rPr>
-        <w:t xml:space="preserve">the described FFT improvements, implementing the OLA STFT method and making sure we do a noncyclic convolution, we obtained a filtering algorithm equivalent to the FIR filtering, but with a way better time-performance. The results of these two filtering methods, embedded into the main Java application, are shown in Fig. 5.4. </w:t>
-      </w:r>
-      <w:r>
-        <w:rPr>
-          <w:rFonts w:ascii="Times New Roman" w:eastAsia="SimSun" w:hAnsi="Times New Roman" w:cs="Times New Roman"/>
-          <w:sz w:val="24"/>
-          <w:szCs w:val="20"/>
-          <w:highlight w:val="yellow"/>
-        </w:rPr>
-        <w:t>Interpretation of the results.</w:t>
-      </w:r>
-    </w:p>
-    <w:p>
-      <w:pPr>
+        <w:t>the described FFT improvements, implementing the OLA STFT method and making sure we do a noncyclic convolution, we obtained a filtering algorithm equivalent to the FIR filtering, but with a way better time-performance. The results of the</w:t>
+      </w:r>
+      <w:r>
+        <w:rPr>
+          <w:rFonts w:ascii="Times New Roman" w:eastAsia="SimSun" w:hAnsi="Times New Roman" w:cs="Times New Roman"/>
+          <w:sz w:val="24"/>
+          <w:szCs w:val="20"/>
+        </w:rPr>
+        <w:t xml:space="preserve"> completed OLA STFT filtering, with the aliasing issue fixed by using zero padding, are significantly better than the FIR filter, but somewhat slower than the FFT3</w:t>
+      </w:r>
+      <w:r>
+        <w:rPr>
+          <w:rFonts w:ascii="Times New Roman" w:eastAsia="SimSun" w:hAnsi="Times New Roman" w:cs="Times New Roman"/>
+          <w:sz w:val="24"/>
+          <w:szCs w:val="20"/>
+        </w:rPr>
+        <w:t xml:space="preserve"> (see </w:t>
+      </w:r>
+      <w:r>
+        <w:rPr>
+          <w:rFonts w:ascii="Times New Roman" w:hAnsi="Times New Roman" w:cs="Times New Roman"/>
+          <w:sz w:val="24"/>
+        </w:rPr>
+        <w:t xml:space="preserve">Fig. </w:t>
+      </w:r>
+      <w:r>
+        <w:rPr>
+          <w:rFonts w:ascii="Times New Roman" w:hAnsi="Times New Roman" w:cs="Times New Roman"/>
+          <w:sz w:val="24"/>
+        </w:rPr>
+        <w:t>5.4)</w:t>
+      </w:r>
+      <w:r>
+        <w:rPr>
+          <w:rFonts w:ascii="Times New Roman" w:eastAsia="SimSun" w:hAnsi="Times New Roman" w:cs="Times New Roman"/>
+          <w:sz w:val="24"/>
+          <w:szCs w:val="20"/>
+        </w:rPr>
+        <w:t xml:space="preserve">. This is completely expected, and is caused by the zero padding needed to cancel the effects of cyclic aliasing. </w:t>
+      </w:r>
+      <w:r>
+        <w:rPr>
+          <w:rFonts w:ascii="Times New Roman" w:eastAsia="SimSun" w:hAnsi="Times New Roman" w:cs="Times New Roman"/>
+          <w:sz w:val="24"/>
+          <w:szCs w:val="20"/>
+        </w:rPr>
+        <w:t xml:space="preserve">Because of zero padding, each OLA STFT </w:t>
+      </w:r>
+      <w:r>
+        <w:rPr>
+          <w:rFonts w:ascii="Times New Roman" w:eastAsia="SimSun" w:hAnsi="Times New Roman" w:cs="Times New Roman"/>
+          <w:sz w:val="24"/>
+          <w:szCs w:val="20"/>
+        </w:rPr>
+        <w:t>step needs a longer FFT convolution to be able to accommodate the additional samples, and that increases the FFT size and thus, the complexity.</w:t>
+      </w:r>
+    </w:p>
+    <w:p>
+      <w:pPr>
+        <w:ind w:firstLine="708"/>
+        <w:jc w:val="both"/>
+        <w:rPr>
+          <w:rFonts w:ascii="Times New Roman" w:eastAsia="SimSun" w:hAnsi="Times New Roman" w:cs="Times New Roman"/>
+          <w:sz w:val="24"/>
+          <w:szCs w:val="20"/>
+        </w:rPr>
+      </w:pPr>
+      <w:r>
+        <w:rPr>
+          <w:rFonts w:ascii="Times New Roman" w:eastAsia="SimSun" w:hAnsi="Times New Roman" w:cs="Times New Roman"/>
+          <w:sz w:val="24"/>
+          <w:szCs w:val="20"/>
+        </w:rPr>
+        <w:t>The amount of zero padding is determined by the filters</w:t>
+      </w:r>
+      <w:r>
+        <w:rPr>
+          <w:rFonts w:ascii="Times New Roman" w:eastAsia="SimSun" w:hAnsi="Times New Roman" w:cs="Times New Roman"/>
+          <w:sz w:val="24"/>
+          <w:szCs w:val="20"/>
+        </w:rPr>
+        <w:t xml:space="preserve"> impulse response length </w:t>
+      </w:r>
+      <w:r>
+        <w:rPr>
+          <w:rFonts w:ascii="Times New Roman" w:eastAsia="SimSun" w:hAnsi="Times New Roman" w:cs="Times New Roman"/>
+          <w:sz w:val="24"/>
+          <w:szCs w:val="20"/>
+        </w:rPr>
+        <w:t>L</w:t>
+      </w:r>
+      <w:r>
+        <w:rPr>
+          <w:rFonts w:ascii="Times New Roman" w:eastAsia="SimSun" w:hAnsi="Times New Roman" w:cs="Times New Roman"/>
+          <w:sz w:val="24"/>
+          <w:szCs w:val="20"/>
+        </w:rPr>
+        <w:t>, and is equal to L - 1</w:t>
+      </w:r>
+      <w:r>
+        <w:rPr>
+          <w:rFonts w:ascii="Times New Roman" w:eastAsia="SimSun" w:hAnsi="Times New Roman" w:cs="Times New Roman"/>
+          <w:sz w:val="24"/>
+          <w:szCs w:val="20"/>
+        </w:rPr>
+        <w:t xml:space="preserve">. </w:t>
+      </w:r>
+      <w:r>
+        <w:rPr>
+          <w:rFonts w:ascii="Times New Roman" w:eastAsia="SimSun" w:hAnsi="Times New Roman" w:cs="Times New Roman"/>
+          <w:sz w:val="24"/>
+          <w:szCs w:val="20"/>
+        </w:rPr>
+        <w:t>So, the minimum FFT size</w:t>
+      </w:r>
+      <w:r>
+        <w:rPr>
+          <w:rFonts w:ascii="Times New Roman" w:eastAsia="SimSun" w:hAnsi="Times New Roman" w:cs="Times New Roman"/>
+          <w:sz w:val="24"/>
+          <w:szCs w:val="20"/>
+        </w:rPr>
+        <w:t xml:space="preserve"> N</w:t>
+      </w:r>
+      <w:r>
+        <w:rPr>
+          <w:rFonts w:ascii="Times New Roman" w:eastAsia="SimSun" w:hAnsi="Times New Roman" w:cs="Times New Roman"/>
+          <w:sz w:val="24"/>
+          <w:szCs w:val="20"/>
+        </w:rPr>
+        <w:t xml:space="preserve"> to accommodate a filter of length L is</w:t>
+      </w:r>
+      <w:r>
+        <w:rPr>
+          <w:rFonts w:ascii="Times New Roman" w:eastAsia="SimSun" w:hAnsi="Times New Roman" w:cs="Times New Roman"/>
+          <w:sz w:val="24"/>
+          <w:szCs w:val="20"/>
+        </w:rPr>
+        <w:t xml:space="preserve"> </w:t>
+      </w:r>
+      <m:oMath>
+        <m:sSub>
+          <m:sSubPr>
+            <m:ctrlPr>
+              <w:rPr>
+                <w:rFonts w:ascii="Cambria Math" w:eastAsia="SimSun" w:hAnsi="Times New Roman" w:cs="Times New Roman"/>
+                <w:i/>
+                <w:sz w:val="24"/>
+                <w:szCs w:val="20"/>
+              </w:rPr>
+            </m:ctrlPr>
+          </m:sSubPr>
+          <m:e>
+            <m:r>
+              <w:rPr>
+                <w:rFonts w:ascii="Cambria Math" w:eastAsia="SimSun" w:hAnsi="Cambria Math" w:cs="Times New Roman"/>
+                <w:sz w:val="24"/>
+                <w:szCs w:val="20"/>
+              </w:rPr>
+              <m:t>N</m:t>
+            </m:r>
+          </m:e>
+          <m:sub>
+            <m:r>
+              <w:rPr>
+                <w:rFonts w:ascii="Cambria Math" w:eastAsia="SimSun" w:hAnsi="Cambria Math" w:cs="Times New Roman"/>
+                <w:sz w:val="24"/>
+                <w:szCs w:val="20"/>
+              </w:rPr>
+              <m:t>min</m:t>
+            </m:r>
+          </m:sub>
+        </m:sSub>
+        <m:r>
+          <w:rPr>
+            <w:rFonts w:ascii="Cambria Math" w:eastAsia="SimSun" w:hAnsi="Times New Roman" w:cs="Times New Roman"/>
+            <w:sz w:val="24"/>
+            <w:szCs w:val="20"/>
+          </w:rPr>
+          <m:t>=</m:t>
+        </m:r>
+        <m:sSup>
+          <m:sSupPr>
+            <m:ctrlPr>
+              <w:rPr>
+                <w:rFonts w:ascii="Cambria Math" w:eastAsia="SimSun" w:hAnsi="Times New Roman" w:cs="Times New Roman"/>
+                <w:i/>
+                <w:sz w:val="24"/>
+                <w:szCs w:val="20"/>
+              </w:rPr>
+            </m:ctrlPr>
+          </m:sSupPr>
+          <m:e>
+            <m:r>
+              <w:rPr>
+                <w:rFonts w:ascii="Cambria Math" w:eastAsia="SimSun" w:hAnsi="Times New Roman" w:cs="Times New Roman"/>
+                <w:sz w:val="24"/>
+                <w:szCs w:val="20"/>
+              </w:rPr>
+              <m:t>2</m:t>
+            </m:r>
+          </m:e>
+          <m:sup>
+            <m:d>
+              <m:dPr>
+                <m:begChr m:val="⌈"/>
+                <m:endChr m:val=""/>
+                <m:ctrlPr>
+                  <w:rPr>
+                    <w:rFonts w:ascii="Cambria Math" w:eastAsia="SimSun" w:hAnsi="Times New Roman" w:cs="Times New Roman"/>
+                    <w:i/>
+                    <w:sz w:val="24"/>
+                    <w:szCs w:val="20"/>
+                  </w:rPr>
+                </m:ctrlPr>
+              </m:dPr>
+              <m:e>
+                <m:func>
+                  <m:funcPr>
+                    <m:ctrlPr>
+                      <w:rPr>
+                        <w:rFonts w:ascii="Cambria Math" w:eastAsia="SimSun" w:hAnsi="Times New Roman" w:cs="Times New Roman"/>
+                        <w:i/>
+                        <w:sz w:val="24"/>
+                        <w:szCs w:val="20"/>
+                      </w:rPr>
+                    </m:ctrlPr>
+                  </m:funcPr>
+                  <m:fName>
+                    <m:sSub>
+                      <m:sSubPr>
+                        <m:ctrlPr>
+                          <w:rPr>
+                            <w:rFonts w:ascii="Cambria Math" w:eastAsia="SimSun" w:hAnsi="Times New Roman" w:cs="Times New Roman"/>
+                            <w:i/>
+                            <w:sz w:val="24"/>
+                            <w:szCs w:val="20"/>
+                          </w:rPr>
+                        </m:ctrlPr>
+                      </m:sSubPr>
+                      <m:e>
+                        <m:r>
+                          <m:rPr>
+                            <m:sty m:val="p"/>
+                          </m:rPr>
+                          <w:rPr>
+                            <w:rFonts w:ascii="Cambria Math" w:eastAsia="SimSun" w:hAnsi="Times New Roman" w:cs="Times New Roman"/>
+                            <w:sz w:val="24"/>
+                            <w:szCs w:val="20"/>
+                          </w:rPr>
+                          <m:t>log</m:t>
+                        </m:r>
+                      </m:e>
+                      <m:sub>
+                        <m:r>
+                          <w:rPr>
+                            <w:rFonts w:ascii="Cambria Math" w:eastAsia="SimSun" w:hAnsi="Times New Roman" w:cs="Times New Roman"/>
+                            <w:sz w:val="24"/>
+                            <w:szCs w:val="20"/>
+                          </w:rPr>
+                          <m:t>2</m:t>
+                        </m:r>
+                      </m:sub>
+                    </m:sSub>
+                  </m:fName>
+                  <m:e>
+                    <m:r>
+                      <w:rPr>
+                        <w:rFonts w:ascii="Cambria Math" w:eastAsia="SimSun" w:hAnsi="Times New Roman" w:cs="Times New Roman"/>
+                        <w:sz w:val="24"/>
+                        <w:szCs w:val="20"/>
+                      </w:rPr>
+                      <m:t>(</m:t>
+                    </m:r>
+                    <m:r>
+                      <w:rPr>
+                        <w:rFonts w:ascii="Cambria Math" w:eastAsia="SimSun" w:hAnsi="Cambria Math" w:cs="Times New Roman"/>
+                        <w:sz w:val="24"/>
+                        <w:szCs w:val="20"/>
+                      </w:rPr>
+                      <m:t>L</m:t>
+                    </m:r>
+                  </m:e>
+                </m:func>
+              </m:e>
+            </m:d>
+            <m:d>
+              <m:dPr>
+                <m:begChr m:val=""/>
+                <m:endChr m:val="⌉"/>
+                <m:ctrlPr>
+                  <w:rPr>
+                    <w:rFonts w:ascii="Cambria Math" w:eastAsia="SimSun" w:hAnsi="Times New Roman" w:cs="Times New Roman"/>
+                    <w:i/>
+                    <w:sz w:val="24"/>
+                    <w:szCs w:val="20"/>
+                  </w:rPr>
+                </m:ctrlPr>
+              </m:dPr>
+              <m:e>
+                <m:r>
+                  <w:rPr>
+                    <w:rFonts w:ascii="Times New Roman" w:eastAsia="SimSun" w:hAnsi="Times New Roman" w:cs="Times New Roman"/>
+                    <w:sz w:val="24"/>
+                    <w:szCs w:val="20"/>
+                  </w:rPr>
+                  <m:t>-</m:t>
+                </m:r>
+                <m:r>
+                  <w:rPr>
+                    <w:rFonts w:ascii="Cambria Math" w:eastAsia="SimSun" w:hAnsi="Times New Roman" w:cs="Times New Roman"/>
+                    <w:sz w:val="24"/>
+                    <w:szCs w:val="20"/>
+                  </w:rPr>
+                  <m:t>1)</m:t>
+                </m:r>
+              </m:e>
+            </m:d>
+          </m:sup>
+        </m:sSup>
+      </m:oMath>
+      <w:r>
+        <w:rPr>
+          <w:rFonts w:ascii="Times New Roman" w:eastAsia="SimSun" w:hAnsi="Times New Roman" w:cs="Times New Roman"/>
+          <w:sz w:val="24"/>
+          <w:szCs w:val="20"/>
+        </w:rPr>
+        <w:t>.</w:t>
+      </w:r>
+      <w:r>
+        <w:rPr>
+          <w:rFonts w:ascii="Times New Roman" w:eastAsia="SimSun" w:hAnsi="Times New Roman" w:cs="Times New Roman"/>
+          <w:sz w:val="24"/>
+          <w:szCs w:val="20"/>
+        </w:rPr>
+        <w:t xml:space="preserve"> Only the remaining samples N – L + 1, which are not zero padding, can be used </w:t>
+      </w:r>
+      <w:r>
+        <w:rPr>
+          <w:rFonts w:ascii="Times New Roman" w:eastAsia="SimSun" w:hAnsi="Times New Roman" w:cs="Times New Roman"/>
+          <w:sz w:val="24"/>
+          <w:szCs w:val="20"/>
+        </w:rPr>
+        <w:t>for</w:t>
+      </w:r>
+      <w:r>
+        <w:rPr>
+          <w:rFonts w:ascii="Times New Roman" w:eastAsia="SimSun" w:hAnsi="Times New Roman" w:cs="Times New Roman"/>
+          <w:sz w:val="24"/>
+          <w:szCs w:val="20"/>
+        </w:rPr>
+        <w:t xml:space="preserve"> OLA STFT</w:t>
+      </w:r>
+      <w:r>
+        <w:rPr>
+          <w:rFonts w:ascii="Times New Roman" w:eastAsia="SimSun" w:hAnsi="Times New Roman" w:cs="Times New Roman"/>
+          <w:sz w:val="24"/>
+          <w:szCs w:val="20"/>
+        </w:rPr>
+        <w:t>, and</w:t>
+      </w:r>
+      <w:r>
+        <w:rPr>
+          <w:rFonts w:ascii="Times New Roman" w:eastAsia="SimSun" w:hAnsi="Times New Roman" w:cs="Times New Roman"/>
+          <w:sz w:val="24"/>
+          <w:szCs w:val="20"/>
+        </w:rPr>
+        <w:t xml:space="preserve"> </w:t>
+      </w:r>
+      <w:r>
+        <w:rPr>
+          <w:rFonts w:ascii="Times New Roman" w:eastAsia="SimSun" w:hAnsi="Times New Roman" w:cs="Times New Roman"/>
+          <w:sz w:val="24"/>
+          <w:szCs w:val="20"/>
+        </w:rPr>
+        <w:t>a</w:t>
+      </w:r>
+      <w:r>
+        <w:rPr>
+          <w:rFonts w:ascii="Times New Roman" w:eastAsia="SimSun" w:hAnsi="Times New Roman" w:cs="Times New Roman"/>
+          <w:sz w:val="24"/>
+          <w:szCs w:val="20"/>
+        </w:rPr>
+        <w:t xml:space="preserve">s this number of usable samples can be very small for filter sizes near powers of 2, using a FFT size of </w:t>
+      </w:r>
+      <m:oMath>
+        <m:sSub>
+          <m:sSubPr>
+            <m:ctrlPr>
+              <w:rPr>
+                <w:rFonts w:ascii="Cambria Math" w:eastAsia="SimSun" w:hAnsi="Times New Roman" w:cs="Times New Roman"/>
+                <w:i/>
+                <w:sz w:val="24"/>
+                <w:szCs w:val="20"/>
+              </w:rPr>
+            </m:ctrlPr>
+          </m:sSubPr>
+          <m:e>
+            <m:r>
+              <w:rPr>
+                <w:rFonts w:ascii="Cambria Math" w:eastAsia="SimSun" w:hAnsi="Cambria Math" w:cs="Times New Roman"/>
+                <w:sz w:val="24"/>
+                <w:szCs w:val="20"/>
+              </w:rPr>
+              <m:t>N</m:t>
+            </m:r>
+            <m:r>
+              <w:rPr>
+                <w:rFonts w:ascii="Cambria Math" w:eastAsia="SimSun" w:hAnsi="Times New Roman" w:cs="Times New Roman"/>
+                <w:sz w:val="24"/>
+                <w:szCs w:val="20"/>
+              </w:rPr>
+              <m:t xml:space="preserve">= </m:t>
+            </m:r>
+            <m:r>
+              <w:rPr>
+                <w:rFonts w:ascii="Cambria Math" w:eastAsia="SimSun" w:hAnsi="Cambria Math" w:cs="Times New Roman"/>
+                <w:sz w:val="24"/>
+                <w:szCs w:val="20"/>
+              </w:rPr>
+              <m:t>N</m:t>
+            </m:r>
+          </m:e>
+          <m:sub>
+            <m:r>
+              <w:rPr>
+                <w:rFonts w:ascii="Cambria Math" w:eastAsia="SimSun" w:hAnsi="Cambria Math" w:cs="Times New Roman"/>
+                <w:sz w:val="24"/>
+                <w:szCs w:val="20"/>
+              </w:rPr>
+              <m:t>min</m:t>
+            </m:r>
+          </m:sub>
+        </m:sSub>
+      </m:oMath>
+      <w:r>
+        <w:rPr>
+          <w:rFonts w:ascii="Times New Roman" w:eastAsia="SimSun" w:hAnsi="Times New Roman" w:cs="Times New Roman"/>
+          <w:sz w:val="24"/>
+          <w:szCs w:val="20"/>
+        </w:rPr>
+        <w:t xml:space="preserve"> is a bad idea and can lead to severe performance decline. Because of this, our implementation uses a default FFT size </w:t>
+      </w:r>
+      <m:oMath>
+        <m:sSub>
+          <m:sSubPr>
+            <m:ctrlPr>
+              <w:rPr>
+                <w:rFonts w:ascii="Cambria Math" w:eastAsia="SimSun" w:hAnsi="Times New Roman" w:cs="Times New Roman"/>
+                <w:i/>
+                <w:sz w:val="24"/>
+                <w:szCs w:val="20"/>
+              </w:rPr>
+            </m:ctrlPr>
+          </m:sSubPr>
+          <m:e>
+            <m:r>
+              <w:rPr>
+                <w:rFonts w:ascii="Cambria Math" w:eastAsia="SimSun" w:hAnsi="Cambria Math" w:cs="Times New Roman"/>
+                <w:sz w:val="24"/>
+                <w:szCs w:val="20"/>
+              </w:rPr>
+              <m:t>N</m:t>
+            </m:r>
+            <m:r>
+              <w:rPr>
+                <w:rFonts w:ascii="Cambria Math" w:eastAsia="SimSun" w:hAnsi="Times New Roman" w:cs="Times New Roman"/>
+                <w:sz w:val="24"/>
+                <w:szCs w:val="20"/>
+              </w:rPr>
+              <m:t>= 2</m:t>
+            </m:r>
+            <m:r>
+              <w:rPr>
+                <w:rFonts w:ascii="Cambria Math" w:eastAsia="SimSun" w:hAnsi="Cambria Math" w:cs="Times New Roman"/>
+                <w:sz w:val="24"/>
+                <w:szCs w:val="20"/>
+              </w:rPr>
+              <m:t>*N</m:t>
+            </m:r>
+          </m:e>
+          <m:sub>
+            <m:r>
+              <w:rPr>
+                <w:rFonts w:ascii="Cambria Math" w:eastAsia="SimSun" w:hAnsi="Cambria Math" w:cs="Times New Roman"/>
+                <w:sz w:val="24"/>
+                <w:szCs w:val="20"/>
+              </w:rPr>
+              <m:t>min</m:t>
+            </m:r>
+          </m:sub>
+        </m:sSub>
+      </m:oMath>
+      <w:r>
+        <w:rPr>
+          <w:rFonts w:ascii="Times New Roman" w:eastAsia="SimSun" w:hAnsi="Times New Roman" w:cs="Times New Roman"/>
+          <w:sz w:val="24"/>
+          <w:szCs w:val="20"/>
+        </w:rPr>
+        <w:t>. This ensures that the amount of computed samples N – L + 1 is always greater than the amount of zero padding.</w:t>
+      </w:r>
+      <w:r>
+        <w:rPr>
+          <w:rFonts w:ascii="Times New Roman" w:eastAsia="SimSun" w:hAnsi="Times New Roman" w:cs="Times New Roman"/>
+          <w:sz w:val="24"/>
+          <w:szCs w:val="20"/>
+        </w:rPr>
+        <w:t xml:space="preserve"> Increasing the FFT size even more can result in even better results: for example, with </w:t>
+      </w:r>
+      <m:oMath>
+        <m:sSub>
+          <m:sSubPr>
+            <m:ctrlPr>
+              <w:rPr>
+                <w:rFonts w:ascii="Cambria Math" w:eastAsia="SimSun" w:hAnsi="Times New Roman" w:cs="Times New Roman"/>
+                <w:i/>
+                <w:sz w:val="24"/>
+                <w:szCs w:val="20"/>
+              </w:rPr>
+            </m:ctrlPr>
+          </m:sSubPr>
+          <m:e>
+            <m:r>
+              <w:rPr>
+                <w:rFonts w:ascii="Cambria Math" w:eastAsia="SimSun" w:hAnsi="Cambria Math" w:cs="Times New Roman"/>
+                <w:sz w:val="24"/>
+                <w:szCs w:val="20"/>
+              </w:rPr>
+              <m:t>N</m:t>
+            </m:r>
+            <m:r>
+              <w:rPr>
+                <w:rFonts w:ascii="Cambria Math" w:eastAsia="SimSun" w:hAnsi="Times New Roman" w:cs="Times New Roman"/>
+                <w:sz w:val="24"/>
+                <w:szCs w:val="20"/>
+              </w:rPr>
+              <m:t>= 4</m:t>
+            </m:r>
+            <m:r>
+              <w:rPr>
+                <w:rFonts w:ascii="Times New Roman" w:eastAsia="SimSun" w:hAnsi="Cambria Math" w:cs="Times New Roman"/>
+                <w:sz w:val="24"/>
+                <w:szCs w:val="20"/>
+              </w:rPr>
+              <m:t>*</m:t>
+            </m:r>
+            <m:r>
+              <w:rPr>
+                <w:rFonts w:ascii="Cambria Math" w:eastAsia="SimSun" w:hAnsi="Cambria Math" w:cs="Times New Roman"/>
+                <w:sz w:val="24"/>
+                <w:szCs w:val="20"/>
+              </w:rPr>
+              <m:t>N</m:t>
+            </m:r>
+          </m:e>
+          <m:sub>
+            <m:r>
+              <w:rPr>
+                <w:rFonts w:ascii="Cambria Math" w:eastAsia="SimSun" w:hAnsi="Cambria Math" w:cs="Times New Roman"/>
+                <w:sz w:val="24"/>
+                <w:szCs w:val="20"/>
+              </w:rPr>
+              <m:t>min</m:t>
+            </m:r>
+          </m:sub>
+        </m:sSub>
+      </m:oMath>
+      <w:r>
+        <w:rPr>
+          <w:rFonts w:ascii="Times New Roman" w:eastAsia="SimSun" w:hAnsi="Times New Roman" w:cs="Times New Roman"/>
+          <w:sz w:val="24"/>
+          <w:szCs w:val="20"/>
+        </w:rPr>
+        <w:t xml:space="preserve">, the performance is noticeably better than the default FFT size. </w:t>
+      </w:r>
+    </w:p>
+    <w:p>
+      <w:pPr>
+        <w:jc w:val="both"/>
         <w:rPr>
           <w:rFonts w:ascii="Times New Roman" w:eastAsia="SimSun" w:hAnsi="Times New Roman" w:cs="Times New Roman"/>
           <w:sz w:val="24"/>
@@ -16935,40 +17877,282 @@
         </w:rPr>
         <w:tab/>
       </w:r>
+      <w:r>
+        <w:rPr>
+          <w:rFonts w:ascii="Times New Roman" w:eastAsia="SimSun" w:hAnsi="Times New Roman" w:cs="Times New Roman"/>
+          <w:sz w:val="24"/>
+          <w:szCs w:val="20"/>
+        </w:rPr>
+        <w:t>In the end, our best OLA STFT filtering implementation managed to achieve the same efficiency as FIR filters for filter lengths ≈ 2</w:t>
+      </w:r>
+      <w:r>
+        <w:rPr>
+          <w:rFonts w:ascii="Times New Roman" w:eastAsia="SimSun" w:hAnsi="Times New Roman" w:cs="Times New Roman"/>
+          <w:sz w:val="24"/>
+          <w:szCs w:val="20"/>
+          <w:vertAlign w:val="superscript"/>
+        </w:rPr>
+        <w:t>7</w:t>
+      </w:r>
+      <w:r>
+        <w:rPr>
+          <w:rFonts w:ascii="Times New Roman" w:eastAsia="SimSun" w:hAnsi="Times New Roman" w:cs="Times New Roman"/>
+          <w:sz w:val="24"/>
+          <w:szCs w:val="20"/>
+        </w:rPr>
+        <w:t>, and was ~43 times faster for a filter of length = 2</w:t>
+      </w:r>
+      <w:r>
+        <w:rPr>
+          <w:rFonts w:ascii="Times New Roman" w:eastAsia="SimSun" w:hAnsi="Times New Roman" w:cs="Times New Roman"/>
+          <w:sz w:val="24"/>
+          <w:szCs w:val="20"/>
+          <w:vertAlign w:val="superscript"/>
+        </w:rPr>
+        <w:t>13</w:t>
+      </w:r>
+      <w:r>
+        <w:rPr>
+          <w:rFonts w:ascii="Times New Roman" w:eastAsia="SimSun" w:hAnsi="Times New Roman" w:cs="Times New Roman"/>
+          <w:sz w:val="24"/>
+          <w:szCs w:val="20"/>
+        </w:rPr>
+        <w:t>, which is a significant performance improvement.</w:t>
+      </w:r>
+    </w:p>
+    <w:p>
+      <w:pPr>
+        <w:rPr>
+          <w:rFonts w:ascii="Times New Roman" w:eastAsia="SimSun" w:hAnsi="Times New Roman" w:cs="Times New Roman"/>
+          <w:sz w:val="24"/>
+          <w:szCs w:val="20"/>
+        </w:rPr>
+      </w:pPr>
+      <w:r>
+        <w:rPr>
+          <w:rFonts w:ascii="Times New Roman" w:eastAsia="SimSun" w:hAnsi="Times New Roman" w:cs="Times New Roman"/>
+          <w:sz w:val="24"/>
+          <w:szCs w:val="20"/>
+        </w:rPr>
+        <w:br w:type="page"/>
+      </w:r>
+    </w:p>
+    <w:p>
+      <w:pPr>
+        <w:ind w:firstLine="708"/>
+        <w:jc w:val="both"/>
+        <w:rPr>
+          <w:rFonts w:ascii="Times New Roman" w:eastAsia="SimSun" w:hAnsi="Times New Roman" w:cs="Times New Roman"/>
+          <w:sz w:val="24"/>
+          <w:szCs w:val="20"/>
+        </w:rPr>
+      </w:pPr>
+      <w:r>
+        <w:rPr>
+          <w:rFonts w:ascii="Times New Roman" w:eastAsia="SimSun" w:hAnsi="Times New Roman" w:cs="Times New Roman"/>
+          <w:noProof/>
+          <w:sz w:val="24"/>
+          <w:szCs w:val="20"/>
+          <w:lang w:val="ro-RO" w:eastAsia="ro-RO"/>
+        </w:rPr>
+        <w:lastRenderedPageBreak/>
+        <w:drawing>
+          <wp:anchor distT="0" distB="0" distL="114300" distR="114300" simplePos="0" relativeHeight="251708416" behindDoc="1" locked="0" layoutInCell="1" allowOverlap="1">
+            <wp:simplePos x="0" y="0"/>
+            <wp:positionH relativeFrom="column">
+              <wp:posOffset>970915</wp:posOffset>
+            </wp:positionH>
+            <wp:positionV relativeFrom="paragraph">
+              <wp:posOffset>63500</wp:posOffset>
+            </wp:positionV>
+            <wp:extent cx="3757295" cy="2695575"/>
+            <wp:effectExtent l="19050" t="0" r="0" b="0"/>
+            <wp:wrapTight wrapText="bothSides">
+              <wp:wrapPolygon edited="0">
+                <wp:start x="-110" y="0"/>
+                <wp:lineTo x="-110" y="21524"/>
+                <wp:lineTo x="21574" y="21524"/>
+                <wp:lineTo x="21574" y="0"/>
+                <wp:lineTo x="-110" y="0"/>
+              </wp:wrapPolygon>
+            </wp:wrapTight>
+            <wp:docPr id="69" name="Imagine 69"/>
+            <wp:cNvGraphicFramePr>
+              <a:graphicFrameLocks xmlns:a="http://schemas.openxmlformats.org/drawingml/2006/main" noChangeAspect="1"/>
+            </wp:cNvGraphicFramePr>
+            <a:graphic xmlns:a="http://schemas.openxmlformats.org/drawingml/2006/main">
+              <a:graphicData uri="http://schemas.openxmlformats.org/drawingml/2006/picture">
+                <pic:pic xmlns:pic="http://schemas.openxmlformats.org/drawingml/2006/picture">
+                  <pic:nvPicPr>
+                    <pic:cNvPr id="0" name="Picture 69"/>
+                    <pic:cNvPicPr>
+                      <a:picLocks noChangeAspect="1" noChangeArrowheads="1"/>
+                    </pic:cNvPicPr>
+                  </pic:nvPicPr>
+                  <pic:blipFill>
+                    <a:blip r:embed="rId31"/>
+                    <a:srcRect/>
+                    <a:stretch>
+                      <a:fillRect/>
+                    </a:stretch>
+                  </pic:blipFill>
+                  <pic:spPr bwMode="auto">
+                    <a:xfrm>
+                      <a:off x="0" y="0"/>
+                      <a:ext cx="3757295" cy="2695575"/>
+                    </a:xfrm>
+                    <a:prstGeom prst="rect">
+                      <a:avLst/>
+                    </a:prstGeom>
+                    <a:noFill/>
+                    <a:ln w="9525">
+                      <a:noFill/>
+                      <a:miter lim="800000"/>
+                      <a:headEnd/>
+                      <a:tailEnd/>
+                    </a:ln>
+                  </pic:spPr>
+                </pic:pic>
+              </a:graphicData>
+            </a:graphic>
+          </wp:anchor>
+        </w:drawing>
+      </w:r>
     </w:p>
     <w:p>
       <w:pPr>
         <w:jc w:val="center"/>
         <w:rPr>
-          <w:rFonts w:ascii="Times New Roman" w:eastAsia="SimSun" w:hAnsi="Times New Roman" w:cs="Times New Roman"/>
-          <w:sz w:val="24"/>
-          <w:szCs w:val="20"/>
-        </w:rPr>
-      </w:pPr>
-      <w:r>
-        <w:rPr>
-          <w:rFonts w:ascii="Times New Roman" w:eastAsia="SimSun" w:hAnsi="Times New Roman" w:cs="Times New Roman"/>
-          <w:sz w:val="24"/>
-          <w:szCs w:val="20"/>
-        </w:rPr>
-        <w:t>[</w:t>
-      </w:r>
-      <w:r>
-        <w:rPr>
-          <w:rFonts w:ascii="Times New Roman" w:eastAsia="SimSun" w:hAnsi="Times New Roman" w:cs="Times New Roman"/>
-          <w:sz w:val="24"/>
-          <w:szCs w:val="20"/>
-        </w:rPr>
-        <w:t>TDB</w:t>
-      </w:r>
-      <w:r>
-        <w:rPr>
-          <w:rFonts w:ascii="Times New Roman" w:eastAsia="SimSun" w:hAnsi="Times New Roman" w:cs="Times New Roman"/>
-          <w:sz w:val="24"/>
-          <w:szCs w:val="20"/>
-        </w:rPr>
-        <w:t>]</w:t>
-      </w:r>
+          <w:rFonts w:ascii="Times New Roman" w:hAnsi="Times New Roman" w:cs="Times New Roman"/>
+          <w:sz w:val="24"/>
+        </w:rPr>
+      </w:pPr>
+    </w:p>
+    <w:p>
+      <w:pPr>
+        <w:jc w:val="center"/>
+        <w:rPr>
+          <w:rFonts w:ascii="Times New Roman" w:hAnsi="Times New Roman" w:cs="Times New Roman"/>
+          <w:sz w:val="24"/>
+        </w:rPr>
+      </w:pPr>
+    </w:p>
+    <w:p>
+      <w:pPr>
+        <w:jc w:val="center"/>
+        <w:rPr>
+          <w:rFonts w:ascii="Times New Roman" w:hAnsi="Times New Roman" w:cs="Times New Roman"/>
+          <w:sz w:val="24"/>
+        </w:rPr>
+      </w:pPr>
+    </w:p>
+    <w:p>
+      <w:pPr>
+        <w:jc w:val="center"/>
+        <w:rPr>
+          <w:rFonts w:ascii="Times New Roman" w:hAnsi="Times New Roman" w:cs="Times New Roman"/>
+          <w:sz w:val="24"/>
+        </w:rPr>
+      </w:pPr>
+    </w:p>
+    <w:p>
+      <w:pPr>
+        <w:jc w:val="center"/>
+        <w:rPr>
+          <w:rFonts w:ascii="Times New Roman" w:hAnsi="Times New Roman" w:cs="Times New Roman"/>
+          <w:sz w:val="24"/>
+        </w:rPr>
+      </w:pPr>
+    </w:p>
+    <w:p>
+      <w:pPr>
+        <w:jc w:val="center"/>
+        <w:rPr>
+          <w:rFonts w:ascii="Times New Roman" w:hAnsi="Times New Roman" w:cs="Times New Roman"/>
+          <w:sz w:val="24"/>
+        </w:rPr>
+      </w:pPr>
+    </w:p>
+    <w:p>
+      <w:pPr>
+        <w:jc w:val="center"/>
+        <w:rPr>
+          <w:rFonts w:ascii="Times New Roman" w:hAnsi="Times New Roman" w:cs="Times New Roman"/>
+          <w:sz w:val="24"/>
+        </w:rPr>
+      </w:pPr>
+    </w:p>
+    <w:p>
+      <w:pPr>
+        <w:jc w:val="center"/>
+        <w:rPr>
+          <w:rFonts w:ascii="Times New Roman" w:hAnsi="Times New Roman" w:cs="Times New Roman"/>
+          <w:sz w:val="24"/>
+        </w:rPr>
+      </w:pPr>
+    </w:p>
+    <w:p>
+      <w:pPr>
+        <w:jc w:val="center"/>
+        <w:rPr>
+          <w:rFonts w:ascii="Times New Roman" w:hAnsi="Times New Roman" w:cs="Times New Roman"/>
+          <w:sz w:val="24"/>
+        </w:rPr>
+      </w:pPr>
+    </w:p>
+    <w:p>
+      <w:pPr>
+        <w:jc w:val="center"/>
+        <w:rPr>
+          <w:rFonts w:ascii="Times New Roman" w:hAnsi="Times New Roman" w:cs="Times New Roman"/>
+          <w:sz w:val="24"/>
+        </w:rPr>
+      </w:pPr>
+    </w:p>
+    <w:p>
+      <w:pPr>
+        <w:jc w:val="center"/>
+        <w:rPr>
+          <w:rFonts w:ascii="Times New Roman" w:hAnsi="Times New Roman" w:cs="Times New Roman"/>
+          <w:sz w:val="24"/>
+        </w:rPr>
+      </w:pPr>
+    </w:p>
+    <w:p>
+      <w:pPr>
+        <w:jc w:val="center"/>
+        <w:rPr>
+          <w:rFonts w:ascii="Times New Roman" w:hAnsi="Times New Roman" w:cs="Times New Roman"/>
+          <w:sz w:val="24"/>
+        </w:rPr>
+      </w:pPr>
+    </w:p>
+    <w:p>
+      <w:pPr>
+        <w:jc w:val="center"/>
+        <w:rPr>
+          <w:rFonts w:ascii="Times New Roman" w:hAnsi="Times New Roman" w:cs="Times New Roman"/>
+          <w:sz w:val="24"/>
+        </w:rPr>
+      </w:pPr>
+    </w:p>
+    <w:p>
+      <w:pPr>
+        <w:jc w:val="center"/>
+        <w:rPr>
+          <w:rFonts w:ascii="Times New Roman" w:hAnsi="Times New Roman" w:cs="Times New Roman"/>
+          <w:sz w:val="24"/>
+        </w:rPr>
+      </w:pPr>
+    </w:p>
+    <w:p>
+      <w:pPr>
+        <w:jc w:val="center"/>
+        <w:rPr>
+          <w:rFonts w:ascii="Times New Roman" w:hAnsi="Times New Roman" w:cs="Times New Roman"/>
+          <w:sz w:val="24"/>
+        </w:rPr>
+      </w:pPr>
     </w:p>
     <w:p>
       <w:pPr>
@@ -19245,7 +20429,7 @@
                     </pic:cNvPicPr>
                   </pic:nvPicPr>
                   <pic:blipFill>
-                    <a:blip r:embed="rId29"/>
+                    <a:blip r:embed="rId32"/>
                     <a:srcRect/>
                     <a:stretch>
                       <a:fillRect/>
@@ -20356,7 +21540,7 @@
                     </pic:cNvPicPr>
                   </pic:nvPicPr>
                   <pic:blipFill>
-                    <a:blip r:embed="rId30"/>
+                    <a:blip r:embed="rId33"/>
                     <a:srcRect/>
                     <a:stretch>
                       <a:fillRect/>
@@ -20464,7 +21648,7 @@
                     </pic:cNvPicPr>
                   </pic:nvPicPr>
                   <pic:blipFill>
-                    <a:blip r:embed="rId31"/>
+                    <a:blip r:embed="rId34"/>
                     <a:srcRect/>
                     <a:stretch>
                       <a:fillRect/>
@@ -22611,6 +23795,7 @@
   <w:style w:type="character" w:default="1" w:styleId="Fontdeparagrafimplicit">
     <w:name w:val="Default Paragraph Font"/>
     <w:uiPriority w:val="1"/>
+    <w:semiHidden/>
     <w:unhideWhenUsed/>
   </w:style>
   <w:style w:type="table" w:default="1" w:styleId="TabelNormal">
@@ -23440,7 +24625,7 @@
 </file>
 
 <file path=customXml/itemProps1.xml><?xml version="1.0" encoding="utf-8"?>
-<ds:datastoreItem xmlns:ds="http://schemas.openxmlformats.org/officeDocument/2006/customXml" ds:itemID="{6CDBC75D-5DB5-4E9D-9C5B-99BCE6CF0A3A}">
+<ds:datastoreItem xmlns:ds="http://schemas.openxmlformats.org/officeDocument/2006/customXml" ds:itemID="{638F6361-E83B-47D2-8DC7-ED76F56E811C}">
   <ds:schemaRefs>
     <ds:schemaRef ds:uri="http://schemas.openxmlformats.org/officeDocument/2006/bibliography"/>
   </ds:schemaRefs>

</xml_diff>

<commit_message>
Mor documentation updates. mor
</commit_message>
<xml_diff>
--- a/docs/Lucrare disertatie.docx
+++ b/docs/Lucrare disertatie.docx
@@ -2227,46 +2227,39 @@
           <w:sz w:val="24"/>
           <w:szCs w:val="20"/>
         </w:rPr>
-        <w:t>Other implementation improvements</w:t>
-      </w:r>
-      <w:r>
-        <w:rPr>
-          <w:rFonts w:ascii="Times New Roman" w:eastAsia="SimSun" w:hAnsi="Times New Roman" w:cs="Times New Roman"/>
-          <w:sz w:val="24"/>
-          <w:szCs w:val="20"/>
-        </w:rPr>
-        <w:t xml:space="preserve"> …………………………………………………</w:t>
-      </w:r>
-    </w:p>
-    <w:p>
-      <w:pPr>
-        <w:numPr>
-          <w:ilvl w:val="1"/>
-          <w:numId w:val="2"/>
-        </w:numPr>
-        <w:spacing w:line="276" w:lineRule="auto"/>
-        <w:contextualSpacing/>
-        <w:rPr>
-          <w:rFonts w:ascii="Times New Roman" w:eastAsia="SimSun" w:hAnsi="Times New Roman" w:cs="Times New Roman"/>
-          <w:sz w:val="24"/>
-          <w:szCs w:val="20"/>
-        </w:rPr>
-      </w:pPr>
-      <w:r>
-        <w:rPr>
-          <w:rFonts w:ascii="Times New Roman" w:eastAsia="SimSun" w:hAnsi="Times New Roman" w:cs="Times New Roman"/>
-          <w:sz w:val="24"/>
-          <w:szCs w:val="20"/>
-        </w:rPr>
-        <w:t>Bug fixes</w:t>
-      </w:r>
-      <w:r>
-        <w:rPr>
-          <w:rFonts w:ascii="Times New Roman" w:eastAsia="SimSun" w:hAnsi="Times New Roman" w:cs="Times New Roman"/>
-          <w:sz w:val="24"/>
-          <w:szCs w:val="20"/>
-        </w:rPr>
-        <w:t xml:space="preserve"> ………………………………………………………………………………</w:t>
+        <w:t xml:space="preserve">Other </w:t>
+      </w:r>
+      <w:r>
+        <w:rPr>
+          <w:rFonts w:ascii="Times New Roman" w:eastAsia="SimSun" w:hAnsi="Times New Roman" w:cs="Times New Roman"/>
+          <w:sz w:val="24"/>
+          <w:szCs w:val="20"/>
+        </w:rPr>
+        <w:t>application</w:t>
+      </w:r>
+      <w:r>
+        <w:rPr>
+          <w:rFonts w:ascii="Times New Roman" w:eastAsia="SimSun" w:hAnsi="Times New Roman" w:cs="Times New Roman"/>
+          <w:sz w:val="24"/>
+          <w:szCs w:val="20"/>
+        </w:rPr>
+        <w:t xml:space="preserve"> improvements</w:t>
+      </w:r>
+      <w:r>
+        <w:rPr>
+          <w:rFonts w:ascii="Times New Roman" w:eastAsia="SimSun" w:hAnsi="Times New Roman" w:cs="Times New Roman"/>
+          <w:sz w:val="24"/>
+          <w:szCs w:val="20"/>
+        </w:rPr>
+        <w:t xml:space="preserve"> and bug fixes</w:t>
+      </w:r>
+      <w:r>
+        <w:rPr>
+          <w:rFonts w:ascii="Times New Roman" w:eastAsia="SimSun" w:hAnsi="Times New Roman" w:cs="Times New Roman"/>
+          <w:sz w:val="24"/>
+          <w:szCs w:val="20"/>
+        </w:rPr>
+        <w:t>…………………………………………</w:t>
       </w:r>
     </w:p>
     <w:p>
@@ -10244,7 +10237,7 @@
                     <a:blip r:embed="rId18">
                       <a:extLst>
                         <a:ext uri="{28A0092B-C50C-407E-A947-70E740481C1C}">
-                          <a14:useLocalDpi xmlns="" xmlns:wpc="http://schemas.microsoft.com/office/word/2010/wordprocessingCanvas" xmlns:cx="http://schemas.microsoft.com/office/drawing/2014/chartex" xmlns:cx1="http://schemas.microsoft.com/office/drawing/2015/9/8/chartex" xmlns:cx2="http://schemas.microsoft.com/office/drawing/2015/10/21/chartex" xmlns:cx3="http://schemas.microsoft.com/office/drawing/2016/5/9/chartex" xmlns:cx4="http://schemas.microsoft.com/office/drawing/2016/5/10/chartex" xmlns:cx5="http://schemas.microsoft.com/office/drawing/2016/5/11/chartex" xmlns:cx6="http://schemas.microsoft.com/office/drawing/2016/5/12/chartex" xmlns:cx7="http://schemas.microsoft.com/office/drawing/2016/5/13/chartex" xmlns:cx8="http://schemas.microsoft.com/office/drawing/2016/5/14/chartex" xmlns:mc="http://schemas.openxmlformats.org/markup-compatibility/2006" xmlns:aink="http://schemas.microsoft.com/office/drawing/2016/ink" xmlns:am3d="http://schemas.microsoft.com/office/drawing/2017/model3d" xmlns:o="urn:schemas-microsoft-com:office:office" xmlns:v="urn:schemas-microsoft-com:vml" xmlns:wp14="http://schemas.microsoft.com/office/word/2010/wordprocessingDrawing" xmlns:w10="urn:schemas-microsoft-com:office:word" xmlns:w="http://schemas.openxmlformats.org/wordprocessingml/2006/main" xmlns:w14="http://schemas.microsoft.com/office/word/2010/wordml" xmlns:w15="http://schemas.microsoft.com/office/word/2012/wordml" xmlns:w16cid="http://schemas.microsoft.com/office/word/2016/wordml/cid" xmlns:w16se="http://schemas.microsoft.com/office/word/2015/wordml/symex" xmlns:wpg="http://schemas.microsoft.com/office/word/2010/wordprocessingGroup" xmlns:wpi="http://schemas.microsoft.com/office/word/2010/wordprocessingInk" xmlns:wps="http://schemas.microsoft.com/office/word/2010/wordprocessingShape" xmlns:a14="http://schemas.microsoft.com/office/drawing/2010/main" val="0"/>
+                          <a14:useLocalDpi xmlns:a14="http://schemas.microsoft.com/office/drawing/2010/main" xmlns:wps="http://schemas.microsoft.com/office/word/2010/wordprocessingShape" xmlns:wpi="http://schemas.microsoft.com/office/word/2010/wordprocessingInk" xmlns:wpg="http://schemas.microsoft.com/office/word/2010/wordprocessingGroup" xmlns:w16se="http://schemas.microsoft.com/office/word/2015/wordml/symex" xmlns:w16cid="http://schemas.microsoft.com/office/word/2016/wordml/cid" xmlns:w15="http://schemas.microsoft.com/office/word/2012/wordml" xmlns:w14="http://schemas.microsoft.com/office/word/2010/wordml" xmlns:w="http://schemas.openxmlformats.org/wordprocessingml/2006/main" xmlns:w10="urn:schemas-microsoft-com:office:word" xmlns:wp14="http://schemas.microsoft.com/office/word/2010/wordprocessingDrawing" xmlns:v="urn:schemas-microsoft-com:vml" xmlns:o="urn:schemas-microsoft-com:office:office" xmlns:am3d="http://schemas.microsoft.com/office/drawing/2017/model3d" xmlns:aink="http://schemas.microsoft.com/office/drawing/2016/ink" xmlns:mc="http://schemas.openxmlformats.org/markup-compatibility/2006" xmlns:cx8="http://schemas.microsoft.com/office/drawing/2016/5/14/chartex" xmlns:cx7="http://schemas.microsoft.com/office/drawing/2016/5/13/chartex" xmlns:cx6="http://schemas.microsoft.com/office/drawing/2016/5/12/chartex" xmlns:cx5="http://schemas.microsoft.com/office/drawing/2016/5/11/chartex" xmlns:cx4="http://schemas.microsoft.com/office/drawing/2016/5/10/chartex" xmlns:cx3="http://schemas.microsoft.com/office/drawing/2016/5/9/chartex" xmlns:cx2="http://schemas.microsoft.com/office/drawing/2015/10/21/chartex" xmlns:cx1="http://schemas.microsoft.com/office/drawing/2015/9/8/chartex" xmlns:cx="http://schemas.microsoft.com/office/drawing/2014/chartex" xmlns:wpc="http://schemas.microsoft.com/office/word/2010/wordprocessingCanvas" xmlns="" val="0"/>
                         </a:ext>
                       </a:extLst>
                     </a:blip>
@@ -21407,6 +21400,7 @@
     </w:p>
     <w:p>
       <w:pPr>
+        <w:jc w:val="both"/>
         <w:rPr>
           <w:rFonts w:ascii="Times New Roman" w:eastAsia="SimSun" w:hAnsi="Times New Roman" w:cs="Times New Roman"/>
           <w:sz w:val="24"/>
@@ -21421,9 +21415,34 @@
         </w:rPr>
         <w:tab/>
       </w:r>
-    </w:p>
-    <w:p>
-      <w:pPr>
+      <w:r>
+        <w:rPr>
+          <w:rFonts w:ascii="Times New Roman" w:eastAsia="SimSun" w:hAnsi="Times New Roman" w:cs="Times New Roman"/>
+          <w:sz w:val="24"/>
+          <w:szCs w:val="20"/>
+        </w:rPr>
+        <w:t xml:space="preserve">The model from column 2 of Table 5.3 was trained over 100 epochs. It used an additional Keras callback: </w:t>
+      </w:r>
+      <w:r>
+        <w:rPr>
+          <w:rFonts w:ascii="Times New Roman" w:eastAsia="SimSun" w:hAnsi="Times New Roman" w:cs="Times New Roman"/>
+          <w:sz w:val="24"/>
+          <w:szCs w:val="20"/>
+        </w:rPr>
+        <w:t>ReduceLROnPlateau</w:t>
+      </w:r>
+      <w:r>
+        <w:rPr>
+          <w:rFonts w:ascii="Times New Roman" w:eastAsia="SimSun" w:hAnsi="Times New Roman" w:cs="Times New Roman"/>
+          <w:sz w:val="24"/>
+          <w:szCs w:val="20"/>
+        </w:rPr>
+        <w:t>. Starting from an initial learning rate of 0.01, which after some experiments seemed to be the upper limit that still allows the model to converge towards better results, the callback would half the learning rate every time some metric (in our case, the f1 score) failed to improve after a certain number of epochs. However, this didn’t seem to improve the overall results too much.</w:t>
+      </w:r>
+    </w:p>
+    <w:p>
+      <w:pPr>
+        <w:jc w:val="both"/>
         <w:rPr>
           <w:rFonts w:ascii="Times New Roman" w:eastAsia="SimSun" w:hAnsi="Times New Roman" w:cs="Times New Roman"/>
           <w:sz w:val="24"/>
@@ -21437,34 +21456,135 @@
           <w:szCs w:val="20"/>
         </w:rPr>
         <w:tab/>
-        <w:t>TBD</w:t>
-      </w:r>
-    </w:p>
-    <w:p>
-      <w:pPr>
-        <w:rPr>
-          <w:rFonts w:ascii="Times New Roman" w:eastAsia="SimSun" w:hAnsi="Times New Roman" w:cs="Times New Roman"/>
-          <w:sz w:val="24"/>
-          <w:szCs w:val="20"/>
-        </w:rPr>
-      </w:pPr>
-    </w:p>
-    <w:p>
-      <w:pPr>
-        <w:rPr>
-          <w:rFonts w:ascii="Times New Roman" w:eastAsia="SimSun" w:hAnsi="Times New Roman" w:cs="Times New Roman"/>
-          <w:sz w:val="24"/>
-          <w:szCs w:val="20"/>
-        </w:rPr>
-      </w:pPr>
-      <w:r>
-        <w:rPr>
-          <w:rFonts w:ascii="Times New Roman" w:eastAsia="SimSun" w:hAnsi="Times New Roman" w:cs="Times New Roman"/>
-          <w:sz w:val="24"/>
-          <w:szCs w:val="20"/>
-        </w:rPr>
-        <w:t>EOP-&gt;</w:t>
-      </w:r>
+      </w:r>
+      <w:r>
+        <w:rPr>
+          <w:rFonts w:ascii="Times New Roman" w:eastAsia="SimSun" w:hAnsi="Times New Roman" w:cs="Times New Roman"/>
+          <w:sz w:val="24"/>
+          <w:szCs w:val="20"/>
+        </w:rPr>
+        <w:t xml:space="preserve">We did not succeed in obtaining a better accuracy, and we suspect that the markings generated and then used to create the training dataset were not created with sufficient care. For example, using a signal difference threshold that’s too small could generate false positives, </w:t>
+      </w:r>
+      <w:r>
+        <w:rPr>
+          <w:rFonts w:ascii="Times New Roman" w:eastAsia="SimSun" w:hAnsi="Times New Roman" w:cs="Times New Roman"/>
+          <w:sz w:val="24"/>
+          <w:szCs w:val="20"/>
+        </w:rPr>
+        <w:t xml:space="preserve">signaling </w:t>
+      </w:r>
+      <w:r>
+        <w:rPr>
+          <w:rFonts w:ascii="Times New Roman" w:eastAsia="SimSun" w:hAnsi="Times New Roman" w:cs="Times New Roman"/>
+          <w:sz w:val="24"/>
+          <w:szCs w:val="20"/>
+        </w:rPr>
+        <w:t>distortion that’s too small to be relevant.</w:t>
+      </w:r>
+      <w:r>
+        <w:rPr>
+          <w:rFonts w:ascii="Times New Roman" w:eastAsia="SimSun" w:hAnsi="Times New Roman" w:cs="Times New Roman"/>
+          <w:sz w:val="24"/>
+          <w:szCs w:val="20"/>
+        </w:rPr>
+        <w:t xml:space="preserve"> However, we succeeded in significantly </w:t>
+      </w:r>
+      <w:r>
+        <w:rPr>
+          <w:rFonts w:ascii="Times New Roman" w:eastAsia="SimSun" w:hAnsi="Times New Roman" w:cs="Times New Roman"/>
+          <w:sz w:val="24"/>
+          <w:szCs w:val="20"/>
+        </w:rPr>
+        <w:lastRenderedPageBreak/>
+        <w:t xml:space="preserve">decreasing the classification process time. Table 5.4 shows the classification time required to generate the markings for a 1 minute of stereo audio data sampled at 96000 samples per second. This clearly indicates that using a convolutional neural network with multiple outputs can achieve classification times that are actually user friendly. Compared to a model structure identical to the one used in </w:t>
+      </w:r>
+      <w:sdt>
+        <w:sdtPr>
+          <w:rPr>
+            <w:rFonts w:ascii="Times New Roman" w:eastAsia="SimSun" w:hAnsi="Times New Roman" w:cs="Times New Roman"/>
+            <w:sz w:val="24"/>
+            <w:szCs w:val="20"/>
+          </w:rPr>
+          <w:id w:val="58186157"/>
+          <w:citation/>
+        </w:sdtPr>
+        <w:sdtContent>
+          <w:r>
+            <w:rPr>
+              <w:rFonts w:ascii="Times New Roman" w:eastAsia="SimSun" w:hAnsi="Times New Roman" w:cs="Times New Roman"/>
+              <w:sz w:val="24"/>
+              <w:szCs w:val="20"/>
+            </w:rPr>
+            <w:fldChar w:fldCharType="begin"/>
+          </w:r>
+          <w:r>
+            <w:rPr>
+              <w:rFonts w:ascii="Times New Roman" w:eastAsia="SimSun" w:hAnsi="Times New Roman" w:cs="Times New Roman"/>
+              <w:sz w:val="24"/>
+              <w:szCs w:val="20"/>
+            </w:rPr>
+            <w:instrText xml:space="preserve"> CITATION Licenta \l 1033 </w:instrText>
+          </w:r>
+          <w:r>
+            <w:rPr>
+              <w:rFonts w:ascii="Times New Roman" w:eastAsia="SimSun" w:hAnsi="Times New Roman" w:cs="Times New Roman"/>
+              <w:sz w:val="24"/>
+              <w:szCs w:val="20"/>
+            </w:rPr>
+            <w:fldChar w:fldCharType="separate"/>
+          </w:r>
+          <w:r>
+            <w:rPr>
+              <w:rFonts w:ascii="Times New Roman" w:eastAsia="SimSun" w:hAnsi="Times New Roman" w:cs="Times New Roman"/>
+              <w:noProof/>
+              <w:sz w:val="24"/>
+              <w:szCs w:val="20"/>
+            </w:rPr>
+            <w:t>(2)</w:t>
+          </w:r>
+          <w:r>
+            <w:rPr>
+              <w:rFonts w:ascii="Times New Roman" w:eastAsia="SimSun" w:hAnsi="Times New Roman" w:cs="Times New Roman"/>
+              <w:sz w:val="24"/>
+              <w:szCs w:val="20"/>
+            </w:rPr>
+            <w:fldChar w:fldCharType="end"/>
+          </w:r>
+        </w:sdtContent>
+      </w:sdt>
+      <w:r>
+        <w:rPr>
+          <w:rFonts w:ascii="Times New Roman" w:eastAsia="SimSun" w:hAnsi="Times New Roman" w:cs="Times New Roman"/>
+          <w:sz w:val="24"/>
+          <w:szCs w:val="20"/>
+        </w:rPr>
+        <w:t xml:space="preserve">, the convolutional network is more than 4 times faster. Also, we can notice that, for the single-output models, the input preprocessing and output </w:t>
+      </w:r>
+      <w:r>
+        <w:rPr>
+          <w:rFonts w:ascii="Times New Roman" w:eastAsia="SimSun" w:hAnsi="Times New Roman" w:cs="Times New Roman"/>
+          <w:sz w:val="24"/>
+          <w:szCs w:val="20"/>
+        </w:rPr>
+        <w:t>postprocessing</w:t>
+      </w:r>
+      <w:r>
+        <w:rPr>
+          <w:rFonts w:ascii="Times New Roman" w:eastAsia="SimSun" w:hAnsi="Times New Roman" w:cs="Times New Roman"/>
+          <w:sz w:val="24"/>
+          <w:szCs w:val="20"/>
+        </w:rPr>
+        <w:t xml:space="preserve"> take a lot of time, while the overhead for the 128-output model is almost negligible.</w:t>
+      </w:r>
+    </w:p>
+    <w:p>
+      <w:pPr>
+        <w:rPr>
+          <w:rFonts w:ascii="Times New Roman" w:eastAsia="SimSun" w:hAnsi="Times New Roman" w:cs="Times New Roman"/>
+          <w:sz w:val="24"/>
+          <w:szCs w:val="20"/>
+        </w:rPr>
+      </w:pPr>
       <w:r>
         <w:rPr>
           <w:rFonts w:ascii="Times New Roman" w:eastAsia="SimSun" w:hAnsi="Times New Roman" w:cs="Times New Roman"/>
@@ -21716,7 +21836,24 @@
           <w:sz w:val="24"/>
           <w:szCs w:val="20"/>
         </w:rPr>
-        <w:t xml:space="preserve"> (TBD)</w:t>
+        <w:t xml:space="preserve"> (</w:t>
+      </w:r>
+      <w:r>
+        <w:rPr>
+          <w:rFonts w:ascii="Times New Roman" w:eastAsia="SimSun" w:hAnsi="Times New Roman" w:cs="Times New Roman"/>
+          <w:sz w:val="24"/>
+          <w:szCs w:val="20"/>
+          <w:highlight w:val="yellow"/>
+        </w:rPr>
+        <w:t>TBD</w:t>
+      </w:r>
+      <w:r>
+        <w:rPr>
+          <w:rFonts w:ascii="Times New Roman" w:eastAsia="SimSun" w:hAnsi="Times New Roman" w:cs="Times New Roman"/>
+          <w:sz w:val="24"/>
+          <w:szCs w:val="20"/>
+        </w:rPr>
+        <w:t>)</w:t>
       </w:r>
     </w:p>
     <w:p>
@@ -21738,6 +21875,23 @@
           <w:szCs w:val="20"/>
         </w:rPr>
       </w:pPr>
+    </w:p>
+    <w:p>
+      <w:pPr>
+        <w:rPr>
+          <w:rFonts w:ascii="Times New Roman" w:eastAsia="SimSun" w:hAnsi="Times New Roman" w:cs="Times New Roman"/>
+          <w:sz w:val="24"/>
+          <w:szCs w:val="20"/>
+        </w:rPr>
+      </w:pPr>
+      <w:r>
+        <w:rPr>
+          <w:rFonts w:ascii="Times New Roman" w:eastAsia="SimSun" w:hAnsi="Times New Roman" w:cs="Times New Roman"/>
+          <w:sz w:val="24"/>
+          <w:szCs w:val="20"/>
+        </w:rPr>
+        <w:br w:type="page"/>
+      </w:r>
     </w:p>
     <w:p>
       <w:pPr>
@@ -21753,6 +21907,468 @@
           <w:cols w:space="720"/>
         </w:sectPr>
       </w:pPr>
+    </w:p>
+    <w:p>
+      <w:pPr>
+        <w:rPr>
+          <w:rFonts w:ascii="Times New Roman" w:hAnsi="Times New Roman" w:cs="Times New Roman"/>
+          <w:b/>
+          <w:bCs/>
+        </w:rPr>
+      </w:pPr>
+      <w:r>
+        <w:rPr>
+          <w:rFonts w:ascii="Times New Roman" w:hAnsi="Times New Roman" w:cs="Times New Roman"/>
+          <w:sz w:val="32"/>
+        </w:rPr>
+        <w:lastRenderedPageBreak/>
+        <w:t>5.3.</w:t>
+      </w:r>
+      <w:r>
+        <w:rPr>
+          <w:rFonts w:ascii="Times New Roman" w:hAnsi="Times New Roman" w:cs="Times New Roman"/>
+          <w:sz w:val="32"/>
+        </w:rPr>
+        <w:tab/>
+      </w:r>
+      <w:r>
+        <w:rPr>
+          <w:rFonts w:ascii="Times New Roman" w:hAnsi="Times New Roman" w:cs="Times New Roman"/>
+          <w:sz w:val="32"/>
+        </w:rPr>
+        <w:t>Other application improvements and bug fixes</w:t>
+      </w:r>
+    </w:p>
+    <w:p>
+      <w:pPr>
+        <w:rPr>
+          <w:rFonts w:ascii="Times New Roman" w:hAnsi="Times New Roman" w:cs="Times New Roman"/>
+          <w:bCs/>
+          <w:sz w:val="24"/>
+        </w:rPr>
+      </w:pPr>
+    </w:p>
+    <w:p>
+      <w:pPr>
+        <w:jc w:val="both"/>
+        <w:rPr>
+          <w:rFonts w:ascii="Times New Roman" w:hAnsi="Times New Roman" w:cs="Times New Roman"/>
+          <w:bCs/>
+          <w:sz w:val="24"/>
+        </w:rPr>
+      </w:pPr>
+      <w:r>
+        <w:rPr>
+          <w:rFonts w:ascii="Times New Roman" w:hAnsi="Times New Roman" w:cs="Times New Roman"/>
+          <w:bCs/>
+          <w:sz w:val="24"/>
+        </w:rPr>
+        <w:tab/>
+        <w:t>Aside from the improvements related to signal filtering and classification, some other less important changes were made to the application. These are listed below:</w:t>
+      </w:r>
+    </w:p>
+    <w:p>
+      <w:pPr>
+        <w:pStyle w:val="Listparagraf"/>
+        <w:numPr>
+          <w:ilvl w:val="0"/>
+          <w:numId w:val="8"/>
+        </w:numPr>
+        <w:jc w:val="both"/>
+        <w:rPr>
+          <w:rFonts w:ascii="Times New Roman" w:hAnsi="Times New Roman" w:cs="Times New Roman"/>
+          <w:bCs/>
+          <w:sz w:val="24"/>
+        </w:rPr>
+      </w:pPr>
+      <w:r>
+        <w:rPr>
+          <w:rFonts w:ascii="Times New Roman" w:hAnsi="Times New Roman" w:cs="Times New Roman"/>
+          <w:bCs/>
+          <w:sz w:val="24"/>
+        </w:rPr>
+        <w:t>Previously, audio samples were stored in memory and processed in double floating point precision. Because such precision is not needed with some exceptions, and because double precision arithmetic may take more time on some systems, audio samples are now stored as single precision.</w:t>
+      </w:r>
+    </w:p>
+    <w:p>
+      <w:pPr>
+        <w:pStyle w:val="Listparagraf"/>
+        <w:numPr>
+          <w:ilvl w:val="0"/>
+          <w:numId w:val="8"/>
+        </w:numPr>
+        <w:jc w:val="both"/>
+        <w:rPr>
+          <w:rFonts w:ascii="Times New Roman" w:hAnsi="Times New Roman" w:cs="Times New Roman"/>
+          <w:bCs/>
+          <w:sz w:val="24"/>
+        </w:rPr>
+      </w:pPr>
+      <w:r>
+        <w:rPr>
+          <w:rFonts w:ascii="Times New Roman" w:hAnsi="Times New Roman" w:cs="Times New Roman"/>
+          <w:bCs/>
+          <w:sz w:val="24"/>
+        </w:rPr>
+        <w:t xml:space="preserve">The classes </w:t>
+      </w:r>
+      <w:r>
+        <w:rPr>
+          <w:rFonts w:ascii="Times New Roman" w:hAnsi="Times New Roman" w:cs="Times New Roman"/>
+          <w:bCs/>
+          <w:sz w:val="24"/>
+        </w:rPr>
+        <w:t>SingleBlockADS</w:t>
+      </w:r>
+      <w:r>
+        <w:rPr>
+          <w:rFonts w:ascii="Times New Roman" w:hAnsi="Times New Roman" w:cs="Times New Roman"/>
+          <w:bCs/>
+          <w:sz w:val="24"/>
+        </w:rPr>
+        <w:t xml:space="preserve"> and </w:t>
+      </w:r>
+      <w:r>
+        <w:rPr>
+          <w:rFonts w:ascii="Times New Roman" w:hAnsi="Times New Roman" w:cs="Times New Roman"/>
+          <w:bCs/>
+          <w:sz w:val="24"/>
+        </w:rPr>
+        <w:t>InMemoryADS</w:t>
+      </w:r>
+      <w:r>
+        <w:rPr>
+          <w:rFonts w:ascii="Times New Roman" w:hAnsi="Times New Roman" w:cs="Times New Roman"/>
+          <w:bCs/>
+          <w:sz w:val="24"/>
+        </w:rPr>
+        <w:t xml:space="preserve">, which both were used as an in-memory Audio Data source, got their functionalities merged into a sinlge class named </w:t>
+      </w:r>
+      <w:r>
+        <w:rPr>
+          <w:rFonts w:ascii="Times New Roman" w:hAnsi="Times New Roman" w:cs="Times New Roman"/>
+          <w:bCs/>
+          <w:sz w:val="24"/>
+        </w:rPr>
+        <w:t>SingleWindowMemoryADS</w:t>
+      </w:r>
+      <w:r>
+        <w:rPr>
+          <w:rFonts w:ascii="Times New Roman" w:hAnsi="Times New Roman" w:cs="Times New Roman"/>
+          <w:bCs/>
+          <w:sz w:val="24"/>
+        </w:rPr>
+        <w:t>.</w:t>
+      </w:r>
+    </w:p>
+    <w:p>
+      <w:pPr>
+        <w:pStyle w:val="Listparagraf"/>
+        <w:numPr>
+          <w:ilvl w:val="0"/>
+          <w:numId w:val="8"/>
+        </w:numPr>
+        <w:jc w:val="both"/>
+        <w:rPr>
+          <w:rFonts w:ascii="Times New Roman" w:hAnsi="Times New Roman" w:cs="Times New Roman"/>
+          <w:bCs/>
+          <w:sz w:val="24"/>
+        </w:rPr>
+      </w:pPr>
+      <w:r>
+        <w:rPr>
+          <w:rFonts w:ascii="Times New Roman" w:hAnsi="Times New Roman" w:cs="Times New Roman"/>
+          <w:bCs/>
+          <w:sz w:val="24"/>
+        </w:rPr>
+        <w:t xml:space="preserve">The code that manages the temporary files used by the ADS versioning scheme has been rewritten because of its ambiguity and </w:t>
+      </w:r>
+      <w:r>
+        <w:rPr>
+          <w:rFonts w:ascii="Times New Roman" w:hAnsi="Times New Roman" w:cs="Times New Roman"/>
+          <w:bCs/>
+          <w:sz w:val="24"/>
+        </w:rPr>
+        <w:t xml:space="preserve">dual-maintenance. Classes </w:t>
+      </w:r>
+      <w:r>
+        <w:rPr>
+          <w:rFonts w:ascii="Times New Roman" w:hAnsi="Times New Roman" w:cs="Times New Roman"/>
+          <w:bCs/>
+          <w:sz w:val="24"/>
+        </w:rPr>
+        <w:t>Cached_ADS_Manager</w:t>
+      </w:r>
+      <w:r>
+        <w:rPr>
+          <w:rFonts w:ascii="Times New Roman" w:hAnsi="Times New Roman" w:cs="Times New Roman"/>
+          <w:bCs/>
+          <w:sz w:val="24"/>
+        </w:rPr>
+        <w:t xml:space="preserve"> and </w:t>
+      </w:r>
+      <w:r>
+        <w:rPr>
+          <w:rFonts w:ascii="Times New Roman" w:hAnsi="Times New Roman" w:cs="Times New Roman"/>
+          <w:bCs/>
+          <w:sz w:val="24"/>
+        </w:rPr>
+        <w:t>ProjectFilesManager</w:t>
+      </w:r>
+      <w:r>
+        <w:rPr>
+          <w:rFonts w:ascii="Times New Roman" w:hAnsi="Times New Roman" w:cs="Times New Roman"/>
+          <w:bCs/>
+          <w:sz w:val="24"/>
+        </w:rPr>
+        <w:t xml:space="preserve"> were deleted and replaced by </w:t>
+      </w:r>
+      <w:r>
+        <w:rPr>
+          <w:rFonts w:ascii="Times New Roman" w:hAnsi="Times New Roman" w:cs="Times New Roman"/>
+          <w:bCs/>
+          <w:sz w:val="24"/>
+        </w:rPr>
+        <w:t>FileADSManager</w:t>
+      </w:r>
+      <w:r>
+        <w:rPr>
+          <w:rFonts w:ascii="Times New Roman" w:hAnsi="Times New Roman" w:cs="Times New Roman"/>
+          <w:bCs/>
+          <w:sz w:val="24"/>
+        </w:rPr>
+        <w:t>, which combined their functionality of keeping track of the temporary chunk files and deleting them when no ADS version references them anymore. During this redesign, the caching of temporary files was eliminated. Optimizing the read/writes was already achieved by the CachedADS on top of each ADS version.</w:t>
+      </w:r>
+      <w:r>
+        <w:rPr>
+          <w:rFonts w:ascii="Times New Roman" w:hAnsi="Times New Roman" w:cs="Times New Roman"/>
+          <w:bCs/>
+          <w:sz w:val="24"/>
+        </w:rPr>
+        <w:t xml:space="preserve"> This refactoring also fixed a bug that could cause deleting of temporary files that were actually still in use.</w:t>
+      </w:r>
+    </w:p>
+    <w:p>
+      <w:pPr>
+        <w:pStyle w:val="Listparagraf"/>
+        <w:numPr>
+          <w:ilvl w:val="0"/>
+          <w:numId w:val="8"/>
+        </w:numPr>
+        <w:jc w:val="both"/>
+        <w:rPr>
+          <w:rFonts w:ascii="Times New Roman" w:hAnsi="Times New Roman" w:cs="Times New Roman"/>
+          <w:bCs/>
+          <w:sz w:val="24"/>
+        </w:rPr>
+      </w:pPr>
+      <w:r>
+        <w:rPr>
+          <w:rFonts w:ascii="Times New Roman" w:hAnsi="Times New Roman" w:cs="Times New Roman"/>
+          <w:bCs/>
+          <w:sz w:val="24"/>
+        </w:rPr>
+        <w:t>UI capabilities was expanded by adding buttons that allow the user to manipulate the project’s markins in various ways, such as adding, clearing and extending all markings by a certain amount.</w:t>
+      </w:r>
+    </w:p>
+    <w:p>
+      <w:pPr>
+        <w:pStyle w:val="Listparagraf"/>
+        <w:numPr>
+          <w:ilvl w:val="0"/>
+          <w:numId w:val="8"/>
+        </w:numPr>
+        <w:jc w:val="both"/>
+        <w:rPr>
+          <w:rFonts w:ascii="Times New Roman" w:hAnsi="Times New Roman" w:cs="Times New Roman"/>
+          <w:bCs/>
+          <w:sz w:val="24"/>
+        </w:rPr>
+      </w:pPr>
+      <w:r>
+        <w:rPr>
+          <w:rFonts w:ascii="Times New Roman" w:hAnsi="Times New Roman" w:cs="Times New Roman"/>
+          <w:bCs/>
+          <w:sz w:val="24"/>
+        </w:rPr>
+        <w:t xml:space="preserve">Improved </w:t>
+      </w:r>
+      <w:r>
+        <w:rPr>
+          <w:rFonts w:ascii="Times New Roman" w:hAnsi="Times New Roman" w:cs="Times New Roman"/>
+          <w:bCs/>
+          <w:sz w:val="24"/>
+        </w:rPr>
+        <w:t>Multi_Band_Repair_Marked</w:t>
+      </w:r>
+      <w:r>
+        <w:rPr>
+          <w:rFonts w:ascii="Times New Roman" w:hAnsi="Times New Roman" w:cs="Times New Roman"/>
+          <w:bCs/>
+          <w:sz w:val="24"/>
+        </w:rPr>
+        <w:t xml:space="preserve"> by skipping the repair of markings that are not to be repaired using the current effect parameters, restructured code for better modularity and readability, optimized the frequency band splitting efficiency by using the OLA STFT equalizer.</w:t>
+      </w:r>
+    </w:p>
+    <w:p>
+      <w:pPr>
+        <w:pStyle w:val="Listparagraf"/>
+        <w:numPr>
+          <w:ilvl w:val="0"/>
+          <w:numId w:val="8"/>
+        </w:numPr>
+        <w:jc w:val="both"/>
+        <w:rPr>
+          <w:rFonts w:ascii="Times New Roman" w:hAnsi="Times New Roman" w:cs="Times New Roman"/>
+          <w:bCs/>
+          <w:sz w:val="24"/>
+        </w:rPr>
+      </w:pPr>
+      <w:r>
+        <w:rPr>
+          <w:rFonts w:ascii="Times New Roman" w:hAnsi="Times New Roman" w:cs="Times New Roman"/>
+          <w:bCs/>
+          <w:sz w:val="24"/>
+        </w:rPr>
+        <w:t xml:space="preserve">Removed deprecated class </w:t>
+      </w:r>
+      <w:r>
+        <w:rPr>
+          <w:rFonts w:ascii="Times New Roman" w:hAnsi="Times New Roman" w:cs="Times New Roman"/>
+          <w:bCs/>
+          <w:sz w:val="24"/>
+        </w:rPr>
+        <w:t>Repair_in_memory</w:t>
+      </w:r>
+      <w:r>
+        <w:rPr>
+          <w:rFonts w:ascii="Times New Roman" w:hAnsi="Times New Roman" w:cs="Times New Roman"/>
+          <w:bCs/>
+          <w:sz w:val="24"/>
+        </w:rPr>
+        <w:t>.</w:t>
+      </w:r>
+    </w:p>
+    <w:p>
+      <w:pPr>
+        <w:rPr>
+          <w:rFonts w:ascii="Times New Roman" w:hAnsi="Times New Roman" w:cs="Times New Roman"/>
+          <w:bCs/>
+          <w:sz w:val="24"/>
+        </w:rPr>
+      </w:pPr>
+      <w:r>
+        <w:rPr>
+          <w:rFonts w:ascii="Times New Roman" w:hAnsi="Times New Roman" w:cs="Times New Roman"/>
+          <w:bCs/>
+          <w:sz w:val="24"/>
+        </w:rPr>
+        <w:br w:type="page"/>
+      </w:r>
+    </w:p>
+    <w:p>
+      <w:pPr>
+        <w:rPr>
+          <w:rFonts w:ascii="Times New Roman" w:eastAsia="SimSun" w:hAnsi="Times New Roman" w:cs="Times New Roman"/>
+          <w:sz w:val="72"/>
+          <w:szCs w:val="20"/>
+        </w:rPr>
+      </w:pPr>
+      <w:r>
+        <w:rPr>
+          <w:rFonts w:ascii="Times New Roman" w:eastAsia="SimSun" w:hAnsi="Times New Roman" w:cs="Times New Roman"/>
+          <w:sz w:val="72"/>
+          <w:szCs w:val="20"/>
+        </w:rPr>
+        <w:lastRenderedPageBreak/>
+        <w:t>Chapter 6</w:t>
+      </w:r>
+    </w:p>
+    <w:p>
+      <w:pPr>
+        <w:rPr>
+          <w:rFonts w:ascii="Times New Roman" w:eastAsia="SimSun" w:hAnsi="Times New Roman" w:cs="Times New Roman"/>
+          <w:sz w:val="72"/>
+          <w:szCs w:val="20"/>
+        </w:rPr>
+      </w:pPr>
+    </w:p>
+    <w:p>
+      <w:pPr>
+        <w:rPr>
+          <w:rFonts w:ascii="Times New Roman" w:eastAsia="SimSun" w:hAnsi="Times New Roman" w:cs="Times New Roman"/>
+          <w:sz w:val="56"/>
+          <w:szCs w:val="20"/>
+        </w:rPr>
+      </w:pPr>
+      <w:r>
+        <w:rPr>
+          <w:rFonts w:ascii="Times New Roman" w:eastAsia="SimSun" w:hAnsi="Times New Roman" w:cs="Times New Roman"/>
+          <w:sz w:val="56"/>
+          <w:szCs w:val="20"/>
+        </w:rPr>
+        <w:t>Conclusions and Future Work</w:t>
+      </w:r>
+    </w:p>
+    <w:p>
+      <w:pPr>
+        <w:rPr>
+          <w:rFonts w:ascii="Times New Roman" w:eastAsia="SimSun" w:hAnsi="Times New Roman" w:cs="Times New Roman"/>
+          <w:sz w:val="56"/>
+          <w:szCs w:val="20"/>
+        </w:rPr>
+      </w:pPr>
+    </w:p>
+    <w:p>
+      <w:pPr>
+        <w:rPr>
+          <w:rFonts w:ascii="Times New Roman" w:eastAsia="SimSun" w:hAnsi="Times New Roman" w:cs="Times New Roman"/>
+          <w:sz w:val="24"/>
+          <w:szCs w:val="20"/>
+        </w:rPr>
+      </w:pPr>
+      <w:r>
+        <w:rPr>
+          <w:rFonts w:ascii="Times New Roman" w:eastAsia="SimSun" w:hAnsi="Times New Roman" w:cs="Times New Roman"/>
+          <w:sz w:val="24"/>
+          <w:szCs w:val="20"/>
+        </w:rPr>
+        <w:tab/>
+        <w:t xml:space="preserve">This thesis approached </w:t>
+      </w:r>
+      <w:r>
+        <w:rPr>
+          <w:rFonts w:ascii="Times New Roman" w:eastAsia="SimSun" w:hAnsi="Times New Roman" w:cs="Times New Roman"/>
+          <w:sz w:val="24"/>
+          <w:szCs w:val="20"/>
+        </w:rPr>
+        <w:t>blah blah</w:t>
+      </w:r>
+      <w:r>
+        <w:rPr>
+          <w:rFonts w:ascii="Times New Roman" w:eastAsia="SimSun" w:hAnsi="Times New Roman" w:cs="Times New Roman"/>
+          <w:sz w:val="24"/>
+          <w:szCs w:val="20"/>
+        </w:rPr>
+        <w:t xml:space="preserve"> </w:t>
+      </w:r>
+    </w:p>
+    <w:p>
+      <w:r>
+        <w:rPr>
+          <w:rFonts w:ascii="Times New Roman" w:hAnsi="Times New Roman" w:cs="Times New Roman"/>
+          <w:b/>
+          <w:bCs/>
+        </w:rPr>
+        <w:t>EOP</w:t>
+      </w:r>
+      <w:r>
+        <w:rPr>
+          <w:b/>
+          <w:bCs/>
+        </w:rPr>
+        <w:br w:type="page"/>
+      </w:r>
     </w:p>
     <w:sdt>
       <w:sdtPr>
@@ -22219,6 +22835,34 @@
             </w:p>
             <w:p>
               <w:pPr>
+                <w:pStyle w:val="Bibliografie"/>
+                <w:rPr>
+                  <w:noProof/>
+                </w:rPr>
+              </w:pPr>
+              <w:r>
+                <w:rPr>
+                  <w:noProof/>
+                </w:rPr>
+                <w:t xml:space="preserve">13. </w:t>
+              </w:r>
+              <w:r>
+                <w:rPr>
+                  <w:b/>
+                  <w:bCs/>
+                  <w:noProof/>
+                </w:rPr>
+                <w:t>III, Julius O. Smith.</w:t>
+              </w:r>
+              <w:r>
+                <w:rPr>
+                  <w:noProof/>
+                </w:rPr>
+                <w:t xml:space="preserve"> Spectral Audio Signal Processing. [autorul cărții] Overlap-Add (OLA) STFT Processing. s.l. : Online Book, 2011. https://www.dsprelated.com/freebooks/sasp/Overlap_Add_OLA_STFT_Processing.html.</w:t>
+              </w:r>
+            </w:p>
+            <w:p>
+              <w:pPr>
                 <w:rPr>
                   <w:lang w:val="ro-RO"/>
                 </w:rPr>
@@ -23294,6 +23938,119 @@
     </w:lvl>
   </w:abstractNum>
   <w:abstractNum w:abstractNumId="4">
+    <w:nsid w:val="63DD50C5"/>
+    <w:multiLevelType w:val="hybridMultilevel"/>
+    <w:tmpl w:val="950ED0B0"/>
+    <w:lvl w:ilvl="0" w:tplc="04180001">
+      <w:start w:val="1"/>
+      <w:numFmt w:val="bullet"/>
+      <w:lvlText w:val=""/>
+      <w:lvlJc w:val="left"/>
+      <w:pPr>
+        <w:ind w:left="720" w:hanging="360"/>
+      </w:pPr>
+      <w:rPr>
+        <w:rFonts w:ascii="Symbol" w:hAnsi="Symbol" w:hint="default"/>
+      </w:rPr>
+    </w:lvl>
+    <w:lvl w:ilvl="1" w:tplc="04180003" w:tentative="1">
+      <w:start w:val="1"/>
+      <w:numFmt w:val="bullet"/>
+      <w:lvlText w:val="o"/>
+      <w:lvlJc w:val="left"/>
+      <w:pPr>
+        <w:ind w:left="1440" w:hanging="360"/>
+      </w:pPr>
+      <w:rPr>
+        <w:rFonts w:ascii="Courier New" w:hAnsi="Courier New" w:cs="Courier New" w:hint="default"/>
+      </w:rPr>
+    </w:lvl>
+    <w:lvl w:ilvl="2" w:tplc="04180005" w:tentative="1">
+      <w:start w:val="1"/>
+      <w:numFmt w:val="bullet"/>
+      <w:lvlText w:val=""/>
+      <w:lvlJc w:val="left"/>
+      <w:pPr>
+        <w:ind w:left="2160" w:hanging="360"/>
+      </w:pPr>
+      <w:rPr>
+        <w:rFonts w:ascii="Wingdings" w:hAnsi="Wingdings" w:hint="default"/>
+      </w:rPr>
+    </w:lvl>
+    <w:lvl w:ilvl="3" w:tplc="04180001" w:tentative="1">
+      <w:start w:val="1"/>
+      <w:numFmt w:val="bullet"/>
+      <w:lvlText w:val=""/>
+      <w:lvlJc w:val="left"/>
+      <w:pPr>
+        <w:ind w:left="2880" w:hanging="360"/>
+      </w:pPr>
+      <w:rPr>
+        <w:rFonts w:ascii="Symbol" w:hAnsi="Symbol" w:hint="default"/>
+      </w:rPr>
+    </w:lvl>
+    <w:lvl w:ilvl="4" w:tplc="04180003" w:tentative="1">
+      <w:start w:val="1"/>
+      <w:numFmt w:val="bullet"/>
+      <w:lvlText w:val="o"/>
+      <w:lvlJc w:val="left"/>
+      <w:pPr>
+        <w:ind w:left="3600" w:hanging="360"/>
+      </w:pPr>
+      <w:rPr>
+        <w:rFonts w:ascii="Courier New" w:hAnsi="Courier New" w:cs="Courier New" w:hint="default"/>
+      </w:rPr>
+    </w:lvl>
+    <w:lvl w:ilvl="5" w:tplc="04180005" w:tentative="1">
+      <w:start w:val="1"/>
+      <w:numFmt w:val="bullet"/>
+      <w:lvlText w:val=""/>
+      <w:lvlJc w:val="left"/>
+      <w:pPr>
+        <w:ind w:left="4320" w:hanging="360"/>
+      </w:pPr>
+      <w:rPr>
+        <w:rFonts w:ascii="Wingdings" w:hAnsi="Wingdings" w:hint="default"/>
+      </w:rPr>
+    </w:lvl>
+    <w:lvl w:ilvl="6" w:tplc="04180001" w:tentative="1">
+      <w:start w:val="1"/>
+      <w:numFmt w:val="bullet"/>
+      <w:lvlText w:val=""/>
+      <w:lvlJc w:val="left"/>
+      <w:pPr>
+        <w:ind w:left="5040" w:hanging="360"/>
+      </w:pPr>
+      <w:rPr>
+        <w:rFonts w:ascii="Symbol" w:hAnsi="Symbol" w:hint="default"/>
+      </w:rPr>
+    </w:lvl>
+    <w:lvl w:ilvl="7" w:tplc="04180003" w:tentative="1">
+      <w:start w:val="1"/>
+      <w:numFmt w:val="bullet"/>
+      <w:lvlText w:val="o"/>
+      <w:lvlJc w:val="left"/>
+      <w:pPr>
+        <w:ind w:left="5760" w:hanging="360"/>
+      </w:pPr>
+      <w:rPr>
+        <w:rFonts w:ascii="Courier New" w:hAnsi="Courier New" w:cs="Courier New" w:hint="default"/>
+      </w:rPr>
+    </w:lvl>
+    <w:lvl w:ilvl="8" w:tplc="04180005" w:tentative="1">
+      <w:start w:val="1"/>
+      <w:numFmt w:val="bullet"/>
+      <w:lvlText w:val=""/>
+      <w:lvlJc w:val="left"/>
+      <w:pPr>
+        <w:ind w:left="6480" w:hanging="360"/>
+      </w:pPr>
+      <w:rPr>
+        <w:rFonts w:ascii="Wingdings" w:hAnsi="Wingdings" w:hint="default"/>
+      </w:rPr>
+    </w:lvl>
+  </w:abstractNum>
+  <w:abstractNum w:abstractNumId="5">
     <w:nsid w:val="70BC26DB"/>
     <w:multiLevelType w:val="hybridMultilevel"/>
     <w:tmpl w:val="4B766AA8"/>
@@ -23382,7 +24139,7 @@
       </w:pPr>
     </w:lvl>
   </w:abstractNum>
-  <w:abstractNum w:abstractNumId="5">
+  <w:abstractNum w:abstractNumId="6">
     <w:nsid w:val="723C3D68"/>
     <w:multiLevelType w:val="hybridMultilevel"/>
     <w:tmpl w:val="C194FFC0"/>
@@ -23471,7 +24228,7 @@
       </w:pPr>
     </w:lvl>
   </w:abstractNum>
-  <w:abstractNum w:abstractNumId="6">
+  <w:abstractNum w:abstractNumId="7">
     <w:nsid w:val="7E5562C7"/>
     <w:multiLevelType w:val="multilevel"/>
     <w:tmpl w:val="73FE7A0E"/>
@@ -23588,7 +24345,7 @@
     <w:abstractNumId w:val="1"/>
   </w:num>
   <w:num w:numId="2">
-    <w:abstractNumId w:val="6"/>
+    <w:abstractNumId w:val="7"/>
   </w:num>
   <w:num w:numId="3">
     <w:abstractNumId w:val="3"/>
@@ -23600,10 +24357,13 @@
     <w:abstractNumId w:val="0"/>
   </w:num>
   <w:num w:numId="6">
-    <w:abstractNumId w:val="4"/>
+    <w:abstractNumId w:val="5"/>
   </w:num>
   <w:num w:numId="7">
-    <w:abstractNumId w:val="5"/>
+    <w:abstractNumId w:val="6"/>
+  </w:num>
+  <w:num w:numId="8">
+    <w:abstractNumId w:val="4"/>
   </w:num>
 </w:numbering>
 </file>
@@ -23795,7 +24555,6 @@
   <w:style w:type="character" w:default="1" w:styleId="Fontdeparagrafimplicit">
     <w:name w:val="Default Paragraph Font"/>
     <w:uiPriority w:val="1"/>
-    <w:semiHidden/>
     <w:unhideWhenUsed/>
   </w:style>
   <w:style w:type="table" w:default="1" w:styleId="TabelNormal">
@@ -24625,7 +25384,7 @@
 </file>
 
 <file path=customXml/itemProps1.xml><?xml version="1.0" encoding="utf-8"?>
-<ds:datastoreItem xmlns:ds="http://schemas.openxmlformats.org/officeDocument/2006/customXml" ds:itemID="{638F6361-E83B-47D2-8DC7-ED76F56E811C}">
+<ds:datastoreItem xmlns:ds="http://schemas.openxmlformats.org/officeDocument/2006/customXml" ds:itemID="{5F99C768-BF5F-4A21-B429-548D50178A05}">
   <ds:schemaRefs>
     <ds:schemaRef ds:uri="http://schemas.openxmlformats.org/officeDocument/2006/bibliography"/>
   </ds:schemaRefs>

</xml_diff>

<commit_message>
Addressed 4est's review comments
</commit_message>
<xml_diff>
--- a/docs/Lucrare disertatie.docx
+++ b/docs/Lucrare disertatie.docx
@@ -4626,32 +4626,21 @@
     </w:p>
     <w:p>
       <w:pPr>
-        <w:rPr>
-          <w:rFonts w:ascii="Times New Roman" w:eastAsia="SimSun" w:hAnsi="Times New Roman" w:cs="Times New Roman"/>
-          <w:sz w:val="24"/>
-          <w:szCs w:val="20"/>
-        </w:rPr>
-      </w:pPr>
-      <w:r>
-        <w:rPr>
-          <w:rFonts w:ascii="Times New Roman" w:eastAsia="SimSun" w:hAnsi="Times New Roman" w:cs="Times New Roman"/>
-          <w:sz w:val="24"/>
-          <w:szCs w:val="20"/>
-        </w:rPr>
-        <w:lastRenderedPageBreak/>
+        <w:ind w:firstLine="708"/>
+        <w:rPr>
+          <w:rFonts w:ascii="Times New Roman" w:eastAsia="SimSun" w:hAnsi="Times New Roman" w:cs="Times New Roman"/>
+          <w:sz w:val="24"/>
+          <w:szCs w:val="20"/>
+        </w:rPr>
+      </w:pPr>
+      <w:r>
+        <w:rPr>
+          <w:rFonts w:ascii="Times New Roman" w:eastAsia="SimSun" w:hAnsi="Times New Roman" w:cs="Times New Roman"/>
+          <w:sz w:val="24"/>
+          <w:szCs w:val="20"/>
+        </w:rPr>
         <w:br w:type="page"/>
       </w:r>
-    </w:p>
-    <w:p>
-      <w:pPr>
-        <w:ind w:firstLine="708"/>
-        <w:jc w:val="both"/>
-        <w:rPr>
-          <w:rFonts w:ascii="Times New Roman" w:eastAsia="SimSun" w:hAnsi="Times New Roman" w:cs="Times New Roman"/>
-          <w:sz w:val="24"/>
-          <w:szCs w:val="20"/>
-        </w:rPr>
-      </w:pPr>
       <w:r>
         <w:rPr>
           <w:rFonts w:ascii="Times New Roman" w:eastAsia="SimSun" w:hAnsi="Times New Roman" w:cs="Times New Roman"/>
@@ -5643,23 +5632,6 @@
           <w:szCs w:val="20"/>
         </w:rPr>
         <w:t>a deep scratch (b), and heavy groove wear (c)</w:t>
-      </w:r>
-    </w:p>
-    <w:p>
-      <w:pPr>
-        <w:rPr>
-          <w:rFonts w:ascii="Times New Roman" w:eastAsia="SimSun" w:hAnsi="Times New Roman" w:cs="Times New Roman"/>
-          <w:sz w:val="24"/>
-          <w:szCs w:val="20"/>
-        </w:rPr>
-      </w:pPr>
-      <w:r>
-        <w:rPr>
-          <w:rFonts w:ascii="Times New Roman" w:eastAsia="SimSun" w:hAnsi="Times New Roman" w:cs="Times New Roman"/>
-          <w:sz w:val="24"/>
-          <w:szCs w:val="20"/>
-        </w:rPr>
-        <w:br w:type="page"/>
       </w:r>
     </w:p>
     <w:p>
@@ -6749,7 +6721,21 @@
           <w:rFonts w:ascii="Times New Roman" w:hAnsi="Times New Roman" w:cs="Times New Roman"/>
           <w:sz w:val="24"/>
         </w:rPr>
-        <w:t xml:space="preserve"> One of the in-memory Audio Data Sources is a caching mechanism, consisting of several fixed-size cache pages, that is designed to reduce the number of read/writes to an underly</w:t>
+        <w:t xml:space="preserve"> One of the in-memory Audio Data Sources</w:t>
+      </w:r>
+      <w:r>
+        <w:rPr>
+          <w:rFonts w:ascii="Times New Roman" w:hAnsi="Times New Roman" w:cs="Times New Roman"/>
+          <w:sz w:val="24"/>
+        </w:rPr>
+        <w:t xml:space="preserve"> (ADS)</w:t>
+      </w:r>
+      <w:r>
+        <w:rPr>
+          <w:rFonts w:ascii="Times New Roman" w:hAnsi="Times New Roman" w:cs="Times New Roman"/>
+          <w:sz w:val="24"/>
+        </w:rPr>
+        <w:t xml:space="preserve"> is a caching mechanism, consisting of several fixed-size cache pages, that is designed to reduce the number of read/writes to an underly</w:t>
       </w:r>
       <w:r>
         <w:rPr>
@@ -13690,7 +13676,7 @@
                     <a:blip r:embed="rId19">
                       <a:extLst>
                         <a:ext uri="{28A0092B-C50C-407E-A947-70E740481C1C}">
-                          <a14:useLocalDpi xmlns="" xmlns:wpc="http://schemas.microsoft.com/office/word/2010/wordprocessingCanvas" xmlns:cx="http://schemas.microsoft.com/office/drawing/2014/chartex" xmlns:cx1="http://schemas.microsoft.com/office/drawing/2015/9/8/chartex" xmlns:cx2="http://schemas.microsoft.com/office/drawing/2015/10/21/chartex" xmlns:cx3="http://schemas.microsoft.com/office/drawing/2016/5/9/chartex" xmlns:cx4="http://schemas.microsoft.com/office/drawing/2016/5/10/chartex" xmlns:cx5="http://schemas.microsoft.com/office/drawing/2016/5/11/chartex" xmlns:cx6="http://schemas.microsoft.com/office/drawing/2016/5/12/chartex" xmlns:cx7="http://schemas.microsoft.com/office/drawing/2016/5/13/chartex" xmlns:cx8="http://schemas.microsoft.com/office/drawing/2016/5/14/chartex" xmlns:mc="http://schemas.openxmlformats.org/markup-compatibility/2006" xmlns:aink="http://schemas.microsoft.com/office/drawing/2016/ink" xmlns:am3d="http://schemas.microsoft.com/office/drawing/2017/model3d" xmlns:o="urn:schemas-microsoft-com:office:office" xmlns:v="urn:schemas-microsoft-com:vml" xmlns:wp14="http://schemas.microsoft.com/office/word/2010/wordprocessingDrawing" xmlns:w10="urn:schemas-microsoft-com:office:word" xmlns:w="http://schemas.openxmlformats.org/wordprocessingml/2006/main" xmlns:w14="http://schemas.microsoft.com/office/word/2010/wordml" xmlns:w15="http://schemas.microsoft.com/office/word/2012/wordml" xmlns:w16cid="http://schemas.microsoft.com/office/word/2016/wordml/cid" xmlns:w16se="http://schemas.microsoft.com/office/word/2015/wordml/symex" xmlns:wpg="http://schemas.microsoft.com/office/word/2010/wordprocessingGroup" xmlns:wpi="http://schemas.microsoft.com/office/word/2010/wordprocessingInk" xmlns:wps="http://schemas.microsoft.com/office/word/2010/wordprocessingShape" xmlns:a14="http://schemas.microsoft.com/office/drawing/2010/main" val="0"/>
+                          <a14:useLocalDpi xmlns:a14="http://schemas.microsoft.com/office/drawing/2010/main" xmlns:wps="http://schemas.microsoft.com/office/word/2010/wordprocessingShape" xmlns:wpi="http://schemas.microsoft.com/office/word/2010/wordprocessingInk" xmlns:wpg="http://schemas.microsoft.com/office/word/2010/wordprocessingGroup" xmlns:w16se="http://schemas.microsoft.com/office/word/2015/wordml/symex" xmlns:w16cid="http://schemas.microsoft.com/office/word/2016/wordml/cid" xmlns:w15="http://schemas.microsoft.com/office/word/2012/wordml" xmlns:w14="http://schemas.microsoft.com/office/word/2010/wordml" xmlns:w="http://schemas.openxmlformats.org/wordprocessingml/2006/main" xmlns:w10="urn:schemas-microsoft-com:office:word" xmlns:wp14="http://schemas.microsoft.com/office/word/2010/wordprocessingDrawing" xmlns:v="urn:schemas-microsoft-com:vml" xmlns:o="urn:schemas-microsoft-com:office:office" xmlns:am3d="http://schemas.microsoft.com/office/drawing/2017/model3d" xmlns:aink="http://schemas.microsoft.com/office/drawing/2016/ink" xmlns:mc="http://schemas.openxmlformats.org/markup-compatibility/2006" xmlns:cx8="http://schemas.microsoft.com/office/drawing/2016/5/14/chartex" xmlns:cx7="http://schemas.microsoft.com/office/drawing/2016/5/13/chartex" xmlns:cx6="http://schemas.microsoft.com/office/drawing/2016/5/12/chartex" xmlns:cx5="http://schemas.microsoft.com/office/drawing/2016/5/11/chartex" xmlns:cx4="http://schemas.microsoft.com/office/drawing/2016/5/10/chartex" xmlns:cx3="http://schemas.microsoft.com/office/drawing/2016/5/9/chartex" xmlns:cx2="http://schemas.microsoft.com/office/drawing/2015/10/21/chartex" xmlns:cx1="http://schemas.microsoft.com/office/drawing/2015/9/8/chartex" xmlns:cx="http://schemas.microsoft.com/office/drawing/2014/chartex" xmlns:wpc="http://schemas.microsoft.com/office/word/2010/wordprocessingCanvas" xmlns="" val="0"/>
                         </a:ext>
                       </a:extLst>
                     </a:blip>
@@ -23870,7 +23856,15 @@
           <w:sz w:val="24"/>
           <w:szCs w:val="20"/>
         </w:rPr>
-        <w:t>baud rate of</w:t>
+        <w:t>transmission</w:t>
+      </w:r>
+      <w:r>
+        <w:rPr>
+          <w:rFonts w:ascii="Times New Roman" w:eastAsia="SimSun" w:hAnsi="Times New Roman" w:cs="Times New Roman"/>
+          <w:sz w:val="24"/>
+          <w:szCs w:val="20"/>
+        </w:rPr>
+        <w:t xml:space="preserve"> rate of</w:t>
       </w:r>
       <w:r>
         <w:rPr>
@@ -24496,7 +24490,23 @@
           <w:sz w:val="24"/>
           <w:szCs w:val="20"/>
         </w:rPr>
-        <w:t xml:space="preserve">One can notice that some of them contain few to no distortion. This is intended, and was done to prevent lots of false positives in heavily modulated passages. For example, because of the Shostakovich and </w:t>
+        <w:t xml:space="preserve">One can notice that some of them contain few to no distortion. This is intended, and was done to prevent </w:t>
+      </w:r>
+      <w:r>
+        <w:rPr>
+          <w:rFonts w:ascii="Times New Roman" w:eastAsia="SimSun" w:hAnsi="Times New Roman" w:cs="Times New Roman"/>
+          <w:sz w:val="24"/>
+          <w:szCs w:val="20"/>
+        </w:rPr>
+        <w:t xml:space="preserve">the prediction of </w:t>
+      </w:r>
+      <w:r>
+        <w:rPr>
+          <w:rFonts w:ascii="Times New Roman" w:eastAsia="SimSun" w:hAnsi="Times New Roman" w:cs="Times New Roman"/>
+          <w:sz w:val="24"/>
+          <w:szCs w:val="20"/>
+        </w:rPr>
+        <w:t xml:space="preserve">false positives in heavily modulated passages. For example, because of the Shostakovich and </w:t>
       </w:r>
       <w:r>
         <w:rPr>
@@ -24512,7 +24522,23 @@
           <w:sz w:val="24"/>
           <w:szCs w:val="20"/>
         </w:rPr>
-        <w:t xml:space="preserve"> recordings contained in the dataset, all passages containing lots of high frequency components, such as cymbals, “s” sounds and trumpets were marked as being damaged, even if they actually had no damage whatsoever. The</w:t>
+        <w:t xml:space="preserve"> recordings contained in the dataset, all passages containing lots of high frequency components, such as cymbals, “s” sounds and trumpets were marked </w:t>
+      </w:r>
+      <w:r>
+        <w:rPr>
+          <w:rFonts w:ascii="Times New Roman" w:eastAsia="SimSun" w:hAnsi="Times New Roman" w:cs="Times New Roman"/>
+          <w:sz w:val="24"/>
+          <w:szCs w:val="20"/>
+        </w:rPr>
+        <w:t xml:space="preserve">by the classifier </w:t>
+      </w:r>
+      <w:r>
+        <w:rPr>
+          <w:rFonts w:ascii="Times New Roman" w:eastAsia="SimSun" w:hAnsi="Times New Roman" w:cs="Times New Roman"/>
+          <w:sz w:val="24"/>
+          <w:szCs w:val="20"/>
+        </w:rPr>
+        <w:t>as being damaged, even if they actually had no damage whatsoever. The</w:t>
       </w:r>
       <w:r>
         <w:rPr>
@@ -25178,6 +25204,419 @@
         <w:ind w:firstLine="708"/>
         <w:jc w:val="both"/>
         <w:rPr>
+          <w:rFonts w:eastAsia="SimSun"/>
+          <w:szCs w:val="20"/>
+          <w:lang w:val="en-US"/>
+        </w:rPr>
+      </w:pPr>
+      <w:r>
+        <w:rPr>
+          <w:rFonts w:eastAsia="SimSun"/>
+          <w:szCs w:val="20"/>
+          <w:lang w:val="en-US"/>
+        </w:rPr>
+        <w:lastRenderedPageBreak/>
+        <w:t>The metric we hoped to improve was the overall F1 score, while using a binary</w:t>
+      </w:r>
+      <w:r>
+        <w:rPr>
+          <w:rFonts w:eastAsia="SimSun"/>
+          <w:szCs w:val="20"/>
+          <w:lang w:val="en-US"/>
+        </w:rPr>
+        <w:t>-</w:t>
+      </w:r>
+      <w:r>
+        <w:rPr>
+          <w:rFonts w:eastAsia="SimSun"/>
+          <w:szCs w:val="20"/>
+          <w:lang w:val="en-US"/>
+        </w:rPr>
+        <w:t>crossentropy loss</w:t>
+      </w:r>
+      <w:r>
+        <w:rPr>
+          <w:rFonts w:eastAsia="SimSun"/>
+          <w:szCs w:val="20"/>
+          <w:lang w:val="en-US"/>
+        </w:rPr>
+        <w:t xml:space="preserve"> function and the default Adam optimizer</w:t>
+      </w:r>
+      <w:r>
+        <w:rPr>
+          <w:rFonts w:eastAsia="SimSun"/>
+          <w:szCs w:val="20"/>
+          <w:lang w:val="en-US"/>
+        </w:rPr>
+        <w:t xml:space="preserve">. </w:t>
+      </w:r>
+      <w:r>
+        <w:rPr>
+          <w:rFonts w:eastAsia="SimSun"/>
+          <w:szCs w:val="20"/>
+          <w:lang w:val="en-US"/>
+        </w:rPr>
+        <w:t>The F1 score is a metric</w:t>
+      </w:r>
+      <w:r>
+        <w:rPr>
+          <w:rFonts w:eastAsia="SimSun"/>
+          <w:szCs w:val="20"/>
+          <w:lang w:val="en-US"/>
+        </w:rPr>
+        <w:t xml:space="preserve"> </w:t>
+      </w:r>
+      <w:r>
+        <w:rPr>
+          <w:rFonts w:eastAsia="SimSun"/>
+          <w:szCs w:val="20"/>
+          <w:lang w:val="en-US"/>
+        </w:rPr>
+        <w:t>useful</w:t>
+      </w:r>
+      <w:r>
+        <w:rPr>
+          <w:rFonts w:eastAsia="SimSun"/>
+          <w:szCs w:val="20"/>
+          <w:lang w:val="en-US"/>
+        </w:rPr>
+        <w:t xml:space="preserve"> when attempting to measure </w:t>
+      </w:r>
+      <w:r>
+        <w:rPr>
+          <w:rFonts w:eastAsia="SimSun"/>
+          <w:szCs w:val="20"/>
+          <w:lang w:val="en-US"/>
+        </w:rPr>
+        <w:t xml:space="preserve">the </w:t>
+      </w:r>
+      <w:r>
+        <w:rPr>
+          <w:rFonts w:eastAsia="SimSun"/>
+          <w:szCs w:val="20"/>
+          <w:lang w:val="en-US"/>
+        </w:rPr>
+        <w:t>classification</w:t>
+      </w:r>
+      <w:r>
+        <w:rPr>
+          <w:rFonts w:eastAsia="SimSun"/>
+          <w:szCs w:val="20"/>
+          <w:lang w:val="en-US"/>
+        </w:rPr>
+        <w:t xml:space="preserve"> accuracy</w:t>
+      </w:r>
+      <w:r>
+        <w:rPr>
+          <w:rFonts w:eastAsia="SimSun"/>
+          <w:szCs w:val="20"/>
+          <w:lang w:val="en-US"/>
+        </w:rPr>
+        <w:t xml:space="preserve"> in datasets with imbalanced classes. It is based on the Precision (Eq. 5.1 – how many of the predictions belong to the positive class) and Recall (Eq. 5.2 – how many of the actual positives were correctly predicted) metrics, and its formula is given in Eq. 5.3</w:t>
+      </w:r>
+      <w:r>
+        <w:rPr>
+          <w:rStyle w:val="Referinnotdesubsol"/>
+          <w:rFonts w:eastAsia="SimSun"/>
+          <w:szCs w:val="20"/>
+          <w:lang w:val="en-US"/>
+        </w:rPr>
+        <w:footnoteReference w:id="14"/>
+      </w:r>
+      <w:r>
+        <w:rPr>
+          <w:rFonts w:eastAsia="SimSun"/>
+          <w:szCs w:val="20"/>
+          <w:lang w:val="en-US"/>
+        </w:rPr>
+        <w:t>.</w:t>
+      </w:r>
+    </w:p>
+    <w:p>
+      <w:pPr>
+        <w:pStyle w:val="NormalWeb"/>
+        <w:spacing w:before="0" w:beforeAutospacing="0" w:after="0" w:afterAutospacing="0"/>
+        <w:ind w:firstLine="708"/>
+        <w:jc w:val="both"/>
+        <w:rPr>
+          <w:rFonts w:eastAsia="SimSun"/>
+          <w:szCs w:val="20"/>
+          <w:lang w:val="en-US"/>
+        </w:rPr>
+      </w:pPr>
+      <m:oMathPara>
+        <m:oMathParaPr>
+          <m:jc m:val="right"/>
+        </m:oMathParaPr>
+        <m:oMath>
+          <m:r>
+            <w:rPr>
+              <w:rFonts w:ascii="Cambria Math" w:eastAsia="SimSun" w:hAnsi="Cambria Math"/>
+              <w:szCs w:val="20"/>
+              <w:lang w:val="en-US"/>
+            </w:rPr>
+            <m:t>Precision=</m:t>
+          </m:r>
+          <m:f>
+            <m:fPr>
+              <m:ctrlPr>
+                <w:rPr>
+                  <w:rFonts w:ascii="Cambria Math" w:eastAsia="SimSun" w:hAnsi="Cambria Math"/>
+                  <w:i/>
+                  <w:szCs w:val="20"/>
+                  <w:lang w:val="en-US"/>
+                </w:rPr>
+              </m:ctrlPr>
+            </m:fPr>
+            <m:num>
+              <m:r>
+                <w:rPr>
+                  <w:rFonts w:ascii="Cambria Math" w:eastAsia="SimSun" w:hAnsi="Cambria Math"/>
+                  <w:szCs w:val="20"/>
+                  <w:lang w:val="en-US"/>
+                </w:rPr>
+                <m:t>True Positive</m:t>
+              </m:r>
+            </m:num>
+            <m:den>
+              <m:r>
+                <w:rPr>
+                  <w:rFonts w:ascii="Cambria Math" w:eastAsia="SimSun" w:hAnsi="Cambria Math"/>
+                  <w:szCs w:val="20"/>
+                  <w:lang w:val="en-US"/>
+                </w:rPr>
+                <m:t>True Positive+False Positive</m:t>
+              </m:r>
+            </m:den>
+          </m:f>
+          <m:r>
+            <w:rPr>
+              <w:rFonts w:ascii="Cambria Math" w:eastAsia="SimSun" w:hAnsi="Cambria Math"/>
+              <w:szCs w:val="20"/>
+              <w:lang w:val="en-US"/>
+            </w:rPr>
+            <w:tab/>
+            <m:t xml:space="preserve">                                        Eq.5.</m:t>
+          </m:r>
+          <m:r>
+            <w:rPr>
+              <w:rFonts w:ascii="Cambria Math" w:eastAsia="SimSun" w:hAnsi="Cambria Math"/>
+              <w:szCs w:val="20"/>
+              <w:lang w:val="en-US"/>
+            </w:rPr>
+            <m:t>1</m:t>
+          </m:r>
+        </m:oMath>
+      </m:oMathPara>
+    </w:p>
+    <w:p>
+      <w:pPr>
+        <w:pStyle w:val="NormalWeb"/>
+        <w:spacing w:before="0" w:beforeAutospacing="0" w:after="0" w:afterAutospacing="0"/>
+        <w:ind w:firstLine="708"/>
+        <w:jc w:val="both"/>
+        <w:rPr>
+          <w:rFonts w:eastAsia="SimSun"/>
+          <w:sz w:val="16"/>
+          <w:szCs w:val="20"/>
+          <w:lang w:val="en-US"/>
+        </w:rPr>
+      </w:pPr>
+    </w:p>
+    <w:p>
+      <w:pPr>
+        <w:pStyle w:val="NormalWeb"/>
+        <w:spacing w:before="0" w:beforeAutospacing="0" w:after="0" w:afterAutospacing="0"/>
+        <w:ind w:firstLine="708"/>
+        <w:jc w:val="both"/>
+        <w:rPr>
+          <w:rFonts w:eastAsia="SimSun"/>
+          <w:szCs w:val="20"/>
+          <w:lang w:val="en-US"/>
+        </w:rPr>
+      </w:pPr>
+      <m:oMathPara>
+        <m:oMathParaPr>
+          <m:jc m:val="right"/>
+        </m:oMathParaPr>
+        <m:oMath>
+          <m:r>
+            <w:rPr>
+              <w:rFonts w:ascii="Cambria Math" w:eastAsia="SimSun" w:hAnsi="Cambria Math"/>
+              <w:szCs w:val="20"/>
+              <w:lang w:val="en-US"/>
+            </w:rPr>
+            <m:t>Recall=</m:t>
+          </m:r>
+          <m:f>
+            <m:fPr>
+              <m:ctrlPr>
+                <w:rPr>
+                  <w:rFonts w:ascii="Cambria Math" w:eastAsia="SimSun" w:hAnsi="Cambria Math"/>
+                  <w:i/>
+                  <w:szCs w:val="20"/>
+                  <w:lang w:val="en-US"/>
+                </w:rPr>
+              </m:ctrlPr>
+            </m:fPr>
+            <m:num>
+              <m:r>
+                <w:rPr>
+                  <w:rFonts w:ascii="Cambria Math" w:eastAsia="SimSun" w:hAnsi="Cambria Math"/>
+                  <w:szCs w:val="20"/>
+                  <w:lang w:val="en-US"/>
+                </w:rPr>
+                <m:t>True Positive</m:t>
+              </m:r>
+            </m:num>
+            <m:den>
+              <m:r>
+                <w:rPr>
+                  <w:rFonts w:ascii="Cambria Math" w:eastAsia="SimSun" w:hAnsi="Cambria Math"/>
+                  <w:szCs w:val="20"/>
+                  <w:lang w:val="en-US"/>
+                </w:rPr>
+                <m:t>True Positive+False Negative</m:t>
+              </m:r>
+            </m:den>
+          </m:f>
+          <m:r>
+            <w:rPr>
+              <w:rFonts w:ascii="Cambria Math" w:eastAsia="SimSun" w:hAnsi="Cambria Math"/>
+              <w:szCs w:val="20"/>
+              <w:lang w:val="en-US"/>
+            </w:rPr>
+            <m:t xml:space="preserve">                                      Eq.5.</m:t>
+          </m:r>
+          <m:r>
+            <w:rPr>
+              <w:rFonts w:ascii="Cambria Math" w:eastAsia="SimSun" w:hAnsi="Cambria Math"/>
+              <w:szCs w:val="20"/>
+              <w:lang w:val="en-US"/>
+            </w:rPr>
+            <m:t>2</m:t>
+          </m:r>
+        </m:oMath>
+      </m:oMathPara>
+    </w:p>
+    <w:p>
+      <w:pPr>
+        <w:pStyle w:val="NormalWeb"/>
+        <w:spacing w:before="0" w:beforeAutospacing="0" w:after="0" w:afterAutospacing="0"/>
+        <w:ind w:firstLine="708"/>
+        <w:jc w:val="both"/>
+        <w:rPr>
+          <w:rFonts w:eastAsia="SimSun"/>
+          <w:sz w:val="16"/>
+          <w:szCs w:val="20"/>
+          <w:lang w:val="en-US"/>
+        </w:rPr>
+      </w:pPr>
+    </w:p>
+    <w:p>
+      <w:pPr>
+        <w:pStyle w:val="NormalWeb"/>
+        <w:spacing w:before="0" w:beforeAutospacing="0" w:after="0" w:afterAutospacing="0"/>
+        <w:ind w:firstLine="708"/>
+        <w:jc w:val="both"/>
+        <w:rPr>
+          <w:rFonts w:eastAsia="SimSun"/>
+          <w:szCs w:val="20"/>
+          <w:lang w:val="en-US"/>
+        </w:rPr>
+      </w:pPr>
+      <m:oMathPara>
+        <m:oMathParaPr>
+          <m:jc m:val="right"/>
+        </m:oMathParaPr>
+        <m:oMath>
+          <m:r>
+            <w:rPr>
+              <w:rFonts w:ascii="Cambria Math" w:eastAsia="SimSun" w:hAnsi="Cambria Math"/>
+              <w:szCs w:val="20"/>
+              <w:lang w:val="en-US"/>
+            </w:rPr>
+            <m:t>F1 score=2</m:t>
+          </m:r>
+          <m:r>
+            <w:rPr>
+              <w:rFonts w:ascii="Cambria Math" w:eastAsia="SimSun" w:hAnsi="Cambria Math"/>
+              <w:szCs w:val="20"/>
+              <w:lang w:val="en-US"/>
+            </w:rPr>
+            <m:t>∙</m:t>
+          </m:r>
+          <m:f>
+            <m:fPr>
+              <m:ctrlPr>
+                <w:rPr>
+                  <w:rFonts w:ascii="Cambria Math" w:eastAsia="SimSun" w:hAnsi="Cambria Math"/>
+                  <w:i/>
+                  <w:szCs w:val="20"/>
+                  <w:lang w:val="en-US"/>
+                </w:rPr>
+              </m:ctrlPr>
+            </m:fPr>
+            <m:num>
+              <m:r>
+                <w:rPr>
+                  <w:rFonts w:ascii="Cambria Math" w:eastAsia="SimSun" w:hAnsi="Cambria Math"/>
+                  <w:szCs w:val="20"/>
+                  <w:lang w:val="en-US"/>
+                </w:rPr>
+                <m:t>Precision∙Recall</m:t>
+              </m:r>
+            </m:num>
+            <m:den>
+              <m:r>
+                <w:rPr>
+                  <w:rFonts w:ascii="Cambria Math" w:eastAsia="SimSun" w:hAnsi="Cambria Math"/>
+                  <w:szCs w:val="20"/>
+                  <w:lang w:val="en-US"/>
+                </w:rPr>
+                <m:t>Precision+Recall</m:t>
+              </m:r>
+            </m:den>
+          </m:f>
+          <m:r>
+            <w:rPr>
+              <w:rFonts w:ascii="Cambria Math" w:eastAsia="SimSun" w:hAnsi="Cambria Math"/>
+              <w:szCs w:val="20"/>
+              <w:lang w:val="en-US"/>
+            </w:rPr>
+            <m:t xml:space="preserve">                                                             Eq.5.</m:t>
+          </m:r>
+          <m:r>
+            <w:rPr>
+              <w:rFonts w:ascii="Cambria Math" w:eastAsia="SimSun" w:hAnsi="Cambria Math"/>
+              <w:szCs w:val="20"/>
+              <w:lang w:val="en-US"/>
+            </w:rPr>
+            <m:t>3</m:t>
+          </m:r>
+        </m:oMath>
+      </m:oMathPara>
+    </w:p>
+    <w:p>
+      <w:pPr>
+        <w:pStyle w:val="NormalWeb"/>
+        <w:spacing w:before="0" w:beforeAutospacing="0" w:after="0" w:afterAutospacing="0"/>
+        <w:ind w:firstLine="708"/>
+        <w:jc w:val="both"/>
+        <w:rPr>
+          <w:rFonts w:eastAsia="SimSun"/>
+          <w:szCs w:val="20"/>
+          <w:lang w:val="en-US"/>
+        </w:rPr>
+      </w:pPr>
+    </w:p>
+    <w:p>
+      <w:pPr>
+        <w:pStyle w:val="NormalWeb"/>
+        <w:spacing w:before="0" w:beforeAutospacing="0" w:after="0" w:afterAutospacing="0"/>
+        <w:ind w:firstLine="708"/>
+        <w:jc w:val="both"/>
+        <w:rPr>
           <w:color w:val="000000"/>
           <w:lang w:val="en-US"/>
         </w:rPr>
@@ -25188,17 +25627,15 @@
           <w:szCs w:val="20"/>
           <w:lang w:val="en-US"/>
         </w:rPr>
-        <w:lastRenderedPageBreak/>
-        <w:t>The metric we hoped to improve was the overall F1 score</w:t>
-      </w:r>
-      <w:r>
-        <w:rPr>
-          <w:rStyle w:val="Referinnotdesubsol"/>
+        <w:t xml:space="preserve">To mitigate the impact of class imbalance, we used different weights for each of the two classes while computing the loss. </w:t>
+      </w:r>
+      <w:r>
+        <w:rPr>
           <w:rFonts w:eastAsia="SimSun"/>
           <w:szCs w:val="20"/>
           <w:lang w:val="en-US"/>
         </w:rPr>
-        <w:footnoteReference w:id="14"/>
+        <w:t>The first attempts proved to be a failure. F1 score</w:t>
       </w:r>
       <w:r>
         <w:rPr>
@@ -25206,7 +25643,7 @@
           <w:szCs w:val="20"/>
           <w:lang w:val="en-US"/>
         </w:rPr>
-        <w:t>, while using a binary</w:t>
+        <w:t xml:space="preserve"> quickly stopped increasing and did not go over </w:t>
       </w:r>
       <w:r>
         <w:rPr>
@@ -25214,7 +25651,7 @@
           <w:szCs w:val="20"/>
           <w:lang w:val="en-US"/>
         </w:rPr>
-        <w:t>-</w:t>
+        <w:t>50%</w:t>
       </w:r>
       <w:r>
         <w:rPr>
@@ -25222,7 +25659,7 @@
           <w:szCs w:val="20"/>
           <w:lang w:val="en-US"/>
         </w:rPr>
-        <w:t>crossentropy loss</w:t>
+        <w:t>. The results of these attempts can be seen in columns 1-</w:t>
       </w:r>
       <w:r>
         <w:rPr>
@@ -25230,7 +25667,7 @@
           <w:szCs w:val="20"/>
           <w:lang w:val="en-US"/>
         </w:rPr>
-        <w:t xml:space="preserve"> function and the default Adam optimizer</w:t>
+        <w:t>2</w:t>
       </w:r>
       <w:r>
         <w:rPr>
@@ -25238,7 +25675,7 @@
           <w:szCs w:val="20"/>
           <w:lang w:val="en-US"/>
         </w:rPr>
-        <w:t xml:space="preserve">. </w:t>
+        <w:t xml:space="preserve"> of Table 5.2.</w:t>
       </w:r>
       <w:r>
         <w:rPr>
@@ -25246,7 +25683,7 @@
           <w:szCs w:val="20"/>
           <w:lang w:val="en-US"/>
         </w:rPr>
-        <w:t xml:space="preserve">To mitigate the impact of class imbalance, we used different weights for each of the two classes while computing the loss. </w:t>
+        <w:t xml:space="preserve"> The notation of the Structure should be interpreted </w:t>
       </w:r>
       <w:r>
         <w:rPr>
@@ -25254,7 +25691,7 @@
           <w:szCs w:val="20"/>
           <w:lang w:val="en-US"/>
         </w:rPr>
-        <w:t>The first attempts proved to be a failure. F1 score</w:t>
+        <w:t xml:space="preserve">as a list of hidden layers, with layer types notated </w:t>
       </w:r>
       <w:r>
         <w:rPr>
@@ -25262,47 +25699,7 @@
           <w:szCs w:val="20"/>
           <w:lang w:val="en-US"/>
         </w:rPr>
-        <w:t xml:space="preserve"> quickly stopped increasing and did not go over </w:t>
-      </w:r>
-      <w:r>
-        <w:rPr>
-          <w:rFonts w:eastAsia="SimSun"/>
-          <w:szCs w:val="20"/>
-          <w:lang w:val="en-US"/>
-        </w:rPr>
-        <w:t>50%</w:t>
-      </w:r>
-      <w:r>
-        <w:rPr>
-          <w:rFonts w:eastAsia="SimSun"/>
-          <w:szCs w:val="20"/>
-          <w:lang w:val="en-US"/>
-        </w:rPr>
-        <w:t>. The results of these attempts can be seen in columns 1-</w:t>
-      </w:r>
-      <w:r>
-        <w:rPr>
-          <w:rFonts w:eastAsia="SimSun"/>
-          <w:szCs w:val="20"/>
-          <w:lang w:val="en-US"/>
-        </w:rPr>
-        <w:t>2</w:t>
-      </w:r>
-      <w:r>
-        <w:rPr>
-          <w:rFonts w:eastAsia="SimSun"/>
-          <w:szCs w:val="20"/>
-          <w:lang w:val="en-US"/>
-        </w:rPr>
-        <w:t xml:space="preserve"> of Table 5.2.</w:t>
-      </w:r>
-      <w:r>
-        <w:rPr>
-          <w:rFonts w:eastAsia="SimSun"/>
-          <w:szCs w:val="20"/>
-          <w:lang w:val="en-US"/>
-        </w:rPr>
-        <w:t xml:space="preserve"> The notation of the Structure should be interpreted as follows: a Dense( X ) is a densely connected layer with X outputs, and a Conv( K, F</w:t>
+        <w:t>as follows: a Dense( X ) is a densely connected layer with X outputs, and a Conv( K, F</w:t>
       </w:r>
       <w:r>
         <w:rPr>
@@ -25721,7 +26118,16 @@
           <w:sz w:val="24"/>
           <w:szCs w:val="20"/>
         </w:rPr>
-        <w:t xml:space="preserve">l works as good as the previous one, we moved our attention to the training process variables: optimizer parameters and dataset. To visualize each model’s performance, we also improved the evaluation algorithm to output a confusion matrix instead of combined metrics. Also, we reverted to using an one-output model, which can be later expanded to a convolutional multi-output model by simply copying the weights: a densely connected model with structure “Input( X ), Dense( D1 ), Dense( D2 ), Dense( </w:t>
+        <w:t xml:space="preserve">l works as good as the previous one, we moved our attention to the training process variables: optimizer parameters and dataset. To visualize each model’s performance, we also improved the evaluation algorithm to output a confusion matrix instead of combined metrics. Also, we reverted to using an one-output model, which can be later expanded </w:t>
+      </w:r>
+      <w:r>
+        <w:rPr>
+          <w:rFonts w:ascii="Times New Roman" w:eastAsia="SimSun" w:hAnsi="Times New Roman" w:cs="Times New Roman"/>
+          <w:sz w:val="24"/>
+          <w:szCs w:val="20"/>
+        </w:rPr>
+        <w:lastRenderedPageBreak/>
+        <w:t xml:space="preserve">to a convolutional multi-output model by simply copying the weights: a densely connected model with structure “Input( X ), Dense( D1 ), Dense( D2 ), Dense( </w:t>
       </w:r>
       <w:r>
         <w:rPr>
@@ -26190,16 +26596,7 @@
           <w:sz w:val="24"/>
           <w:szCs w:val="20"/>
         </w:rPr>
-        <w:t xml:space="preserve">. Starting from an initial learning rate of 0.01, which after some experiments seemed to be the upper limit that still allows the model to converge towards better results, the callback would half the learning rate every time some metric (in our case, the f1 </w:t>
-      </w:r>
-      <w:r>
-        <w:rPr>
-          <w:rFonts w:ascii="Times New Roman" w:eastAsia="SimSun" w:hAnsi="Times New Roman" w:cs="Times New Roman"/>
-          <w:sz w:val="24"/>
-          <w:szCs w:val="20"/>
-        </w:rPr>
-        <w:lastRenderedPageBreak/>
-        <w:t>score) failed to improve after a certain number of epochs. However, this did</w:t>
+        <w:t>. Starting from an initial learning rate of 0.01, which after some experiments seemed to be the upper limit that still allows the model to converge towards better results, the callback would half the learning rate every time some metric (in our case, the f1 score) failed to improve after a certain number of epochs. However, this did</w:t>
       </w:r>
       <w:r>
         <w:rPr>
@@ -27745,15 +28142,15 @@
           <w:szCs w:val="20"/>
         </w:rPr>
         <w:tab/>
-        <w:t xml:space="preserve">This thesis approached </w:t>
-      </w:r>
-      <w:r>
-        <w:rPr>
-          <w:rFonts w:ascii="Times New Roman" w:eastAsia="SimSun" w:hAnsi="Times New Roman" w:cs="Times New Roman"/>
-          <w:sz w:val="24"/>
-          <w:szCs w:val="20"/>
-        </w:rPr>
-        <w:t>blah blah</w:t>
+        <w:t xml:space="preserve">This thesis </w:t>
+      </w:r>
+      <w:r>
+        <w:rPr>
+          <w:rFonts w:ascii="Times New Roman" w:eastAsia="SimSun" w:hAnsi="Times New Roman" w:cs="Times New Roman"/>
+          <w:sz w:val="24"/>
+          <w:szCs w:val="20"/>
+        </w:rPr>
+        <w:t>tackled</w:t>
       </w:r>
       <w:r>
         <w:rPr>
@@ -27765,32 +28162,43 @@
       </w:r>
     </w:p>
     <w:p>
-      <w:r>
-        <w:rPr>
-          <w:rFonts w:ascii="Times New Roman" w:hAnsi="Times New Roman" w:cs="Times New Roman"/>
+      <w:pPr>
+        <w:pStyle w:val="Titlu1"/>
+        <w:rPr>
+          <w:b w:val="0"/>
+          <w:bCs w:val="0"/>
+        </w:rPr>
+      </w:pPr>
+      <w:r>
+        <w:rPr>
+          <w:rFonts w:ascii="Times New Roman" w:hAnsi="Times New Roman" w:cs="Times New Roman"/>
+          <w:b w:val="0"/>
+          <w:bCs w:val="0"/>
+          <w:color w:val="FF0000"/>
+        </w:rPr>
+        <w:t>E</w:t>
+      </w:r>
+      <w:r>
+        <w:rPr>
+          <w:rFonts w:ascii="Times New Roman" w:hAnsi="Times New Roman" w:cs="Times New Roman"/>
+          <w:b w:val="0"/>
+          <w:bCs w:val="0"/>
+        </w:rPr>
+        <w:t>OP</w:t>
+      </w:r>
+      <w:r>
+        <w:rPr>
+          <w:b w:val="0"/>
+          <w:bCs w:val="0"/>
+        </w:rPr>
+        <w:br w:type="page"/>
+      </w:r>
+    </w:p>
+    <w:sdt>
+      <w:sdtPr>
+        <w:rPr>
           <w:b/>
           <w:bCs/>
-        </w:rPr>
-        <w:t>EOP</w:t>
-      </w:r>
-      <w:r>
-        <w:rPr>
-          <w:b/>
-          <w:bCs/>
-        </w:rPr>
-        <w:br w:type="page"/>
-      </w:r>
-    </w:p>
-    <w:sdt>
-      <w:sdtPr>
-        <w:rPr>
-          <w:rFonts w:asciiTheme="minorHAnsi" w:eastAsiaTheme="minorHAnsi" w:hAnsiTheme="minorHAnsi" w:cstheme="minorBidi"/>
-          <w:b w:val="0"/>
-          <w:bCs w:val="0"/>
-          <w:color w:val="auto"/>
-          <w:sz w:val="22"/>
-          <w:szCs w:val="22"/>
-          <w:lang w:val="en-US"/>
         </w:rPr>
         <w:id w:val="50013146"/>
         <w:docPartObj>
@@ -27798,18 +28206,48 @@
           <w:docPartUnique/>
         </w:docPartObj>
       </w:sdtPr>
+      <w:sdtEndPr>
+        <w:rPr>
+          <w:b w:val="0"/>
+          <w:bCs w:val="0"/>
+        </w:rPr>
+      </w:sdtEndPr>
       <w:sdtContent>
         <w:p>
           <w:pPr>
-            <w:pStyle w:val="Titlu1"/>
+            <w:rPr>
+              <w:rFonts w:ascii="Times New Roman" w:hAnsi="Times New Roman" w:cs="Times New Roman"/>
+              <w:sz w:val="32"/>
+            </w:rPr>
           </w:pPr>
           <w:r>
-            <w:t>Bibliografie</w:t>
+            <w:rPr>
+              <w:rFonts w:ascii="Times New Roman" w:hAnsi="Times New Roman" w:cs="Times New Roman"/>
+              <w:sz w:val="48"/>
+            </w:rPr>
+            <w:t>Bi</w:t>
           </w:r>
+          <w:r>
+            <w:rPr>
+              <w:rFonts w:ascii="Times New Roman" w:hAnsi="Times New Roman" w:cs="Times New Roman"/>
+              <w:sz w:val="48"/>
+            </w:rPr>
+            <w:t>bliography</w:t>
+          </w:r>
+        </w:p>
+        <w:p>
+          <w:pPr>
+            <w:rPr>
+              <w:rFonts w:ascii="Times New Roman" w:hAnsi="Times New Roman" w:cs="Times New Roman"/>
+              <w:sz w:val="24"/>
+            </w:rPr>
+          </w:pPr>
         </w:p>
         <w:sdt>
           <w:sdtPr>
             <w:rPr>
+              <w:rFonts w:ascii="Times New Roman" w:hAnsi="Times New Roman" w:cs="Times New Roman"/>
+              <w:sz w:val="24"/>
               <w:lang w:val="ro-RO"/>
             </w:rPr>
             <w:id w:val="111145805"/>
@@ -27826,18 +28264,24 @@
               </w:pPr>
               <w:r>
                 <w:rPr>
+                  <w:rFonts w:ascii="Times New Roman" w:hAnsi="Times New Roman" w:cs="Times New Roman"/>
+                  <w:sz w:val="24"/>
                   <w:lang w:val="ro-RO"/>
                 </w:rPr>
                 <w:fldChar w:fldCharType="begin"/>
               </w:r>
               <w:r>
                 <w:rPr>
+                  <w:rFonts w:ascii="Times New Roman" w:hAnsi="Times New Roman" w:cs="Times New Roman"/>
+                  <w:sz w:val="24"/>
                   <w:lang w:val="ro-RO"/>
                 </w:rPr>
                 <w:instrText xml:space="preserve"> BIBLIOGRAPHY \l 1048 </w:instrText>
               </w:r>
               <w:r>
                 <w:rPr>
+                  <w:rFonts w:ascii="Times New Roman" w:hAnsi="Times New Roman" w:cs="Times New Roman"/>
+                  <w:sz w:val="24"/>
                   <w:lang w:val="ro-RO"/>
                 </w:rPr>
                 <w:fldChar w:fldCharType="separate"/>
@@ -28372,6 +28816,8 @@
               </w:pPr>
               <w:r>
                 <w:rPr>
+                  <w:rFonts w:ascii="Times New Roman" w:hAnsi="Times New Roman" w:cs="Times New Roman"/>
+                  <w:sz w:val="24"/>
                   <w:lang w:val="ro-RO"/>
                 </w:rPr>
                 <w:fldChar w:fldCharType="end"/>
@@ -28518,7 +28964,7 @@
             <w:rPr>
               <w:noProof/>
             </w:rPr>
-            <w:t>34</w:t>
+            <w:t>33</w:t>
           </w:r>
         </w:fldSimple>
       </w:p>
@@ -28573,6 +29019,9 @@
         <w:t xml:space="preserve"> ***, </w:t>
       </w:r>
       <w:r>
+        <w:rPr>
+          <w:i/>
+        </w:rPr>
         <w:t>History of the Cylinder Phonograph</w:t>
       </w:r>
       <w:r>
@@ -28606,6 +29055,9 @@
         <w:t xml:space="preserve"> ***, </w:t>
       </w:r>
       <w:r>
+        <w:rPr>
+          <w:i/>
+        </w:rPr>
         <w:t>The History of Audio Recording</w:t>
       </w:r>
       <w:r>
@@ -28636,7 +29088,25 @@
         <w:footnoteRef/>
       </w:r>
       <w:r>
-        <w:t xml:space="preserve"> Graham Barber, Gramophone Needles, </w:t>
+        <w:t xml:space="preserve"> </w:t>
+      </w:r>
+      <w:r>
+        <w:rPr>
+          <w:b/>
+        </w:rPr>
+        <w:t>Graham Barber</w:t>
+      </w:r>
+      <w:r>
+        <w:t xml:space="preserve">, </w:t>
+      </w:r>
+      <w:r>
+        <w:rPr>
+          <w:i/>
+        </w:rPr>
+        <w:t>Gramophone Needles</w:t>
+      </w:r>
+      <w:r>
+        <w:t xml:space="preserve">, </w:t>
       </w:r>
       <w:hyperlink r:id="rId3" w:history="1">
         <w:r>
@@ -28663,7 +29133,16 @@
         <w:footnoteRef/>
       </w:r>
       <w:r>
-        <w:t xml:space="preserve"> ***, Pickup Cartridge History, </w:t>
+        <w:t xml:space="preserve"> ***, </w:t>
+      </w:r>
+      <w:r>
+        <w:rPr>
+          <w:i/>
+        </w:rPr>
+        <w:t>Pickup Cartridge History</w:t>
+      </w:r>
+      <w:r>
+        <w:t xml:space="preserve">, </w:t>
       </w:r>
       <w:hyperlink r:id="rId4" w:history="1">
         <w:r>
@@ -28693,7 +29172,13 @@
         <w:t xml:space="preserve"> </w:t>
       </w:r>
       <w:r>
-        <w:t xml:space="preserve">Barlow, </w:t>
+        <w:rPr>
+          <w:b/>
+        </w:rPr>
+        <w:t>Barlow</w:t>
+      </w:r>
+      <w:r>
+        <w:t xml:space="preserve">, </w:t>
       </w:r>
       <w:r>
         <w:rPr>
@@ -28724,7 +29209,11 @@
         <w:t xml:space="preserve"> </w:t>
       </w:r>
       <w:r>
-        <w:rPr>
+        <w:t xml:space="preserve">***, </w:t>
+      </w:r>
+      <w:r>
+        <w:rPr>
+          <w:i/>
           <w:lang w:val="ro-RO"/>
         </w:rPr>
         <w:t>Incredible photos of record grooves under an electron microscope</w:t>
@@ -28766,7 +29255,11 @@
         <w:t xml:space="preserve"> </w:t>
       </w:r>
       <w:r>
-        <w:rPr>
+        <w:t xml:space="preserve">***, </w:t>
+      </w:r>
+      <w:r>
+        <w:rPr>
+          <w:i/>
           <w:lang w:val="ro-RO"/>
         </w:rPr>
         <w:t>VINYL RECORDS - Review at microscope</w:t>
@@ -28802,10 +29295,16 @@
         <w:t xml:space="preserve"> </w:t>
       </w:r>
       <w:r>
-        <w:t xml:space="preserve">Wear in the loud </w:t>
-      </w:r>
-      <w:r>
-        <w:t xml:space="preserve">passages of a mono vinyl record, </w:t>
+        <w:t xml:space="preserve">***, </w:t>
+      </w:r>
+      <w:r>
+        <w:rPr>
+          <w:i/>
+        </w:rPr>
+        <w:t>Wear in the loud passages of a mono vinyl record</w:t>
+      </w:r>
+      <w:r>
+        <w:t xml:space="preserve">, </w:t>
       </w:r>
       <w:hyperlink r:id="rId7" w:history="1">
         <w:r>
@@ -28832,7 +29331,19 @@
         <w:footnoteRef/>
       </w:r>
       <w:r>
-        <w:t xml:space="preserve"> Badly worn stylus vs new stylus, </w:t>
+        <w:t xml:space="preserve"> </w:t>
+      </w:r>
+      <w:r>
+        <w:t xml:space="preserve">***, </w:t>
+      </w:r>
+      <w:r>
+        <w:rPr>
+          <w:i/>
+        </w:rPr>
+        <w:t>Badly worn stylus vs new stylus</w:t>
+      </w:r>
+      <w:r>
+        <w:t xml:space="preserve">, </w:t>
       </w:r>
       <w:hyperlink r:id="rId8" w:history="1">
         <w:r>
@@ -28862,6 +29373,12 @@
         <w:t xml:space="preserve"> </w:t>
       </w:r>
       <w:r>
+        <w:t xml:space="preserve">***, </w:t>
+      </w:r>
+      <w:r>
+        <w:rPr>
+          <w:i/>
+        </w:rPr>
         <w:t>Filter Design</w:t>
       </w:r>
       <w:r>
@@ -28892,7 +29409,16 @@
         <w:footnoteRef/>
       </w:r>
       <w:r>
-        <w:t xml:space="preserve">FFT convolution speed improvements, </w:t>
+        <w:t xml:space="preserve"> ***, </w:t>
+      </w:r>
+      <w:r>
+        <w:rPr>
+          <w:i/>
+        </w:rPr>
+        <w:t>FFT convolution speed improvements</w:t>
+      </w:r>
+      <w:r>
+        <w:t xml:space="preserve">, </w:t>
       </w:r>
       <w:hyperlink r:id="rId10" w:history="1">
         <w:r>
@@ -28918,47 +29444,53 @@
     <w:p>
       <w:pPr>
         <w:pStyle w:val="Textnotdesubsol"/>
+      </w:pPr>
+      <w:r>
+        <w:rPr>
+          <w:rStyle w:val="Referinnotdesubsol"/>
+        </w:rPr>
+        <w:footnoteRef/>
+      </w:r>
+      <w:r>
+        <w:rPr>
+          <w:lang w:val="ro-RO"/>
+        </w:rPr>
+        <w:t xml:space="preserve"> </w:t>
+      </w:r>
+      <w:r>
         <w:rPr>
           <w:b/>
-          <w:bCs/>
           <w:lang w:val="ro-RO"/>
         </w:rPr>
-      </w:pPr>
-      <w:r>
-        <w:rPr>
-          <w:rStyle w:val="Referinnotdesubsol"/>
-        </w:rPr>
-        <w:footnoteRef/>
-      </w:r>
-      <w:r>
-        <w:t xml:space="preserve"> Jason Brownlee, </w:t>
-      </w:r>
-      <w:r>
-        <w:rPr>
-          <w:b/>
-          <w:bCs/>
+        <w:t>Koo Ping Shung</w:t>
+      </w:r>
+      <w:r>
+        <w:rPr>
           <w:lang w:val="ro-RO"/>
         </w:rPr>
-        <w:t>How to Calculate Precision, Recall, F1, and More for Deep Learning Models</w:t>
-      </w:r>
-      <w:r>
-        <w:rPr>
-          <w:b/>
-          <w:bCs/>
+        <w:t xml:space="preserve">, </w:t>
+      </w:r>
+      <w:r>
+        <w:rPr>
+          <w:i/>
           <w:lang w:val="ro-RO"/>
         </w:rPr>
-        <w:t xml:space="preserve">, </w:t>
+        <w:t>Accuracy, Precision, Recall or F1?,</w:t>
+      </w:r>
+      <w:r>
+        <w:t xml:space="preserve"> </w:t>
       </w:r>
       <w:hyperlink r:id="rId11" w:history="1">
         <w:r>
           <w:rPr>
             <w:rStyle w:val="Hyperlink"/>
+            <w:lang w:val="ro-RO"/>
           </w:rPr>
-          <w:t>https://machinelearningmastery.com/how-to-calculate-precision-recall-f1-and-more-for-deep-learning-models/</w:t>
+          <w:t>https://towardsdatascience.com/accuracy-precision-recall-or-f1-331fb37c5cb9</w:t>
         </w:r>
       </w:hyperlink>
       <w:r>
-        <w:t>, retrieved 08.06.2020</w:t>
+        <w:t>, retrieved 13.06.2020</w:t>
       </w:r>
     </w:p>
   </w:footnote>
@@ -28974,7 +29506,19 @@
         <w:footnoteRef/>
       </w:r>
       <w:r>
-        <w:t xml:space="preserve"> sklearn StandardScaler documentation, </w:t>
+        <w:t xml:space="preserve"> </w:t>
+      </w:r>
+      <w:r>
+        <w:t xml:space="preserve">***, </w:t>
+      </w:r>
+      <w:r>
+        <w:rPr>
+          <w:i/>
+        </w:rPr>
+        <w:t>sklearn StandardScaler documentation</w:t>
+      </w:r>
+      <w:r>
+        <w:t xml:space="preserve">, </w:t>
       </w:r>
       <w:hyperlink r:id="rId12" w:history="1">
         <w:r>
@@ -30070,7 +30614,6 @@
   <w:style w:type="character" w:default="1" w:styleId="Fontdeparagrafimplicit">
     <w:name w:val="Default Paragraph Font"/>
     <w:uiPriority w:val="1"/>
-    <w:semiHidden/>
     <w:unhideWhenUsed/>
   </w:style>
   <w:style w:type="table" w:default="1" w:styleId="TabelNormal">
@@ -30359,6 +30902,336 @@
     </w:rPr>
   </w:style>
 </w:styles>
+</file>
+
+<file path=word/glossary/document.xml><?xml version="1.0" encoding="utf-8"?>
+<w:glossaryDocument xmlns:ve="http://schemas.openxmlformats.org/markup-compatibility/2006" xmlns:o="urn:schemas-microsoft-com:office:office" xmlns:r="http://schemas.openxmlformats.org/officeDocument/2006/relationships" xmlns:m="http://schemas.openxmlformats.org/officeDocument/2006/math" xmlns:v="urn:schemas-microsoft-com:vml" xmlns:wp="http://schemas.openxmlformats.org/drawingml/2006/wordprocessingDrawing" xmlns:w10="urn:schemas-microsoft-com:office:word" xmlns:w="http://schemas.openxmlformats.org/wordprocessingml/2006/main" xmlns:wne="http://schemas.microsoft.com/office/word/2006/wordml">
+  <w:docParts/>
+</w:glossaryDocument>
+</file>
+
+<file path=word/glossary/fontTable.xml><?xml version="1.0" encoding="utf-8"?>
+<w:fonts xmlns:r="http://schemas.openxmlformats.org/officeDocument/2006/relationships" xmlns:w="http://schemas.openxmlformats.org/wordprocessingml/2006/main">
+  <w:font w:name="Times New Roman">
+    <w:panose1 w:val="02020603050405020304"/>
+    <w:charset w:val="00"/>
+    <w:family w:val="roman"/>
+    <w:pitch w:val="variable"/>
+    <w:sig w:usb0="E0002EFF" w:usb1="C000785B" w:usb2="00000009" w:usb3="00000000" w:csb0="000001FF" w:csb1="00000000"/>
+  </w:font>
+  <w:font w:name="Calibri">
+    <w:panose1 w:val="020F0502020204030204"/>
+    <w:charset w:val="00"/>
+    <w:family w:val="swiss"/>
+    <w:pitch w:val="variable"/>
+    <w:sig w:usb0="E0002EFF" w:usb1="C000247B" w:usb2="00000009" w:usb3="00000000" w:csb0="000001FF" w:csb1="00000000"/>
+  </w:font>
+  <w:font w:name="Courier New">
+    <w:panose1 w:val="02070309020205020404"/>
+    <w:charset w:val="00"/>
+    <w:family w:val="modern"/>
+    <w:pitch w:val="fixed"/>
+    <w:sig w:usb0="E0002EFF" w:usb1="C0007843" w:usb2="00000009" w:usb3="00000000" w:csb0="000001FF" w:csb1="00000000"/>
+  </w:font>
+  <w:font w:name="Wingdings">
+    <w:panose1 w:val="05000000000000000000"/>
+    <w:charset w:val="02"/>
+    <w:family w:val="auto"/>
+    <w:pitch w:val="variable"/>
+    <w:sig w:usb0="00000000" w:usb1="10000000" w:usb2="00000000" w:usb3="00000000" w:csb0="80000000" w:csb1="00000000"/>
+  </w:font>
+  <w:font w:name="Symbol">
+    <w:panose1 w:val="05050102010706020507"/>
+    <w:charset w:val="02"/>
+    <w:family w:val="roman"/>
+    <w:pitch w:val="variable"/>
+    <w:sig w:usb0="00000000" w:usb1="10000000" w:usb2="00000000" w:usb3="00000000" w:csb0="80000000" w:csb1="00000000"/>
+  </w:font>
+  <w:font w:name="Cambria">
+    <w:panose1 w:val="02040503050406030204"/>
+    <w:charset w:val="00"/>
+    <w:family w:val="roman"/>
+    <w:pitch w:val="variable"/>
+    <w:sig w:usb0="E00006FF" w:usb1="420024FF" w:usb2="02000000" w:usb3="00000000" w:csb0="0000019F" w:csb1="00000000"/>
+  </w:font>
+  <w:font w:name="Consolas">
+    <w:panose1 w:val="020B0609020204030204"/>
+    <w:charset w:val="00"/>
+    <w:family w:val="modern"/>
+    <w:pitch w:val="fixed"/>
+    <w:sig w:usb0="E00006FF" w:usb1="0000FCFF" w:usb2="00000001" w:usb3="00000000" w:csb0="0000019F" w:csb1="00000000"/>
+  </w:font>
+  <w:font w:name="Tahoma">
+    <w:panose1 w:val="020B0604030504040204"/>
+    <w:charset w:val="00"/>
+    <w:family w:val="swiss"/>
+    <w:pitch w:val="variable"/>
+    <w:sig w:usb0="E1002EFF" w:usb1="C000605B" w:usb2="00000029" w:usb3="00000000" w:csb0="000101FF" w:csb1="00000000"/>
+  </w:font>
+  <w:font w:name="SimSun">
+    <w:altName w:val="宋体"/>
+    <w:panose1 w:val="02010600030101010101"/>
+    <w:charset w:val="86"/>
+    <w:family w:val="auto"/>
+    <w:pitch w:val="variable"/>
+    <w:sig w:usb0="00000003" w:usb1="288F0000" w:usb2="00000016" w:usb3="00000000" w:csb0="00040001" w:csb1="00000000"/>
+  </w:font>
+  <w:font w:name="Cambria Math">
+    <w:panose1 w:val="02040503050406030204"/>
+    <w:charset w:val="00"/>
+    <w:family w:val="roman"/>
+    <w:pitch w:val="variable"/>
+    <w:sig w:usb0="E00006FF" w:usb1="420024FF" w:usb2="02000000" w:usb3="00000000" w:csb0="0000019F" w:csb1="00000000"/>
+  </w:font>
+  <w:font w:name="Lucida Console">
+    <w:panose1 w:val="020B0609040504020204"/>
+    <w:charset w:val="00"/>
+    <w:family w:val="modern"/>
+    <w:pitch w:val="fixed"/>
+    <w:sig w:usb0="8000028F" w:usb1="00001800" w:usb2="00000000" w:usb3="00000000" w:csb0="0000001F" w:csb1="00000000"/>
+  </w:font>
+</w:fonts>
+</file>
+
+<file path=word/glossary/settings.xml><?xml version="1.0" encoding="utf-8"?>
+<w:settings xmlns:o="urn:schemas-microsoft-com:office:office" xmlns:r="http://schemas.openxmlformats.org/officeDocument/2006/relationships" xmlns:m="http://schemas.openxmlformats.org/officeDocument/2006/math" xmlns:v="urn:schemas-microsoft-com:vml" xmlns:w10="urn:schemas-microsoft-com:office:word" xmlns:w="http://schemas.openxmlformats.org/wordprocessingml/2006/main" xmlns:sl="http://schemas.openxmlformats.org/schemaLibrary/2006/main">
+  <w:view w:val="normal"/>
+  <w:defaultTabStop w:val="708"/>
+  <w:hyphenationZone w:val="425"/>
+  <w:characterSpacingControl w:val="doNotCompress"/>
+  <w:compat>
+    <w:useFELayout/>
+  </w:compat>
+  <w:rsids>
+    <w:rsidRoot w:val="00C61D00"/>
+    <w:rsid w:val="0081683A"/>
+    <w:rsid w:val="00C61D00"/>
+  </w:rsids>
+  <m:mathPr>
+    <m:mathFont m:val="Cambria Math"/>
+    <m:brkBin m:val="before"/>
+    <m:brkBinSub m:val="--"/>
+    <m:smallFrac m:val="off"/>
+    <m:dispDef/>
+    <m:lMargin m:val="0"/>
+    <m:rMargin m:val="0"/>
+    <m:defJc m:val="centerGroup"/>
+    <m:wrapIndent m:val="1440"/>
+    <m:intLim m:val="subSup"/>
+    <m:naryLim m:val="undOvr"/>
+  </m:mathPr>
+  <w:themeFontLang w:val="ro-RO"/>
+  <w:clrSchemeMapping w:bg1="light1" w:t1="dark1" w:bg2="light2" w:t2="dark2" w:accent1="accent1" w:accent2="accent2" w:accent3="accent3" w:accent4="accent4" w:accent5="accent5" w:accent6="accent6" w:hyperlink="hyperlink" w:followedHyperlink="followedHyperlink"/>
+  <w:decimalSymbol w:val=","/>
+  <w:listSeparator w:val=";"/>
+</w:settings>
+</file>
+
+<file path=word/glossary/styles.xml><?xml version="1.0" encoding="utf-8"?>
+<w:styles xmlns:r="http://schemas.openxmlformats.org/officeDocument/2006/relationships" xmlns:w="http://schemas.openxmlformats.org/wordprocessingml/2006/main">
+  <w:docDefaults>
+    <w:rPrDefault>
+      <w:rPr>
+        <w:rFonts w:asciiTheme="minorHAnsi" w:eastAsiaTheme="minorEastAsia" w:hAnsiTheme="minorHAnsi" w:cstheme="minorBidi"/>
+        <w:sz w:val="22"/>
+        <w:szCs w:val="22"/>
+        <w:lang w:val="ro-RO" w:eastAsia="ro-RO" w:bidi="ar-SA"/>
+      </w:rPr>
+    </w:rPrDefault>
+    <w:pPrDefault>
+      <w:pPr>
+        <w:spacing w:after="200" w:line="276" w:lineRule="auto"/>
+      </w:pPr>
+    </w:pPrDefault>
+  </w:docDefaults>
+  <w:latentStyles w:defLockedState="0" w:defUIPriority="99" w:defSemiHidden="1" w:defUnhideWhenUsed="1" w:defQFormat="0" w:count="267">
+    <w:lsdException w:name="Normal" w:semiHidden="0" w:uiPriority="0" w:unhideWhenUsed="0" w:qFormat="1"/>
+    <w:lsdException w:name="heading 1" w:semiHidden="0" w:uiPriority="9" w:unhideWhenUsed="0" w:qFormat="1"/>
+    <w:lsdException w:name="heading 2" w:uiPriority="9" w:qFormat="1"/>
+    <w:lsdException w:name="heading 3" w:uiPriority="9" w:qFormat="1"/>
+    <w:lsdException w:name="heading 4" w:uiPriority="9" w:qFormat="1"/>
+    <w:lsdException w:name="heading 5" w:uiPriority="9" w:qFormat="1"/>
+    <w:lsdException w:name="heading 6" w:uiPriority="9" w:qFormat="1"/>
+    <w:lsdException w:name="heading 7" w:uiPriority="9" w:qFormat="1"/>
+    <w:lsdException w:name="heading 8" w:uiPriority="9" w:qFormat="1"/>
+    <w:lsdException w:name="heading 9" w:uiPriority="9" w:qFormat="1"/>
+    <w:lsdException w:name="toc 1" w:uiPriority="39"/>
+    <w:lsdException w:name="toc 2" w:uiPriority="39"/>
+    <w:lsdException w:name="toc 3" w:uiPriority="39"/>
+    <w:lsdException w:name="toc 4" w:uiPriority="39"/>
+    <w:lsdException w:name="toc 5" w:uiPriority="39"/>
+    <w:lsdException w:name="toc 6" w:uiPriority="39"/>
+    <w:lsdException w:name="toc 7" w:uiPriority="39"/>
+    <w:lsdException w:name="toc 8" w:uiPriority="39"/>
+    <w:lsdException w:name="toc 9" w:uiPriority="39"/>
+    <w:lsdException w:name="caption" w:uiPriority="35" w:qFormat="1"/>
+    <w:lsdException w:name="Title" w:semiHidden="0" w:uiPriority="10" w:unhideWhenUsed="0" w:qFormat="1"/>
+    <w:lsdException w:name="Default Paragraph Font" w:uiPriority="1"/>
+    <w:lsdException w:name="Subtitle" w:semiHidden="0" w:uiPriority="11" w:unhideWhenUsed="0" w:qFormat="1"/>
+    <w:lsdException w:name="Strong" w:semiHidden="0" w:uiPriority="22" w:unhideWhenUsed="0" w:qFormat="1"/>
+    <w:lsdException w:name="Emphasis" w:semiHidden="0" w:uiPriority="20" w:unhideWhenUsed="0" w:qFormat="1"/>
+    <w:lsdException w:name="Table Grid" w:semiHidden="0" w:uiPriority="59" w:unhideWhenUsed="0"/>
+    <w:lsdException w:name="Placeholder Text" w:unhideWhenUsed="0"/>
+    <w:lsdException w:name="No Spacing" w:semiHidden="0" w:uiPriority="1" w:unhideWhenUsed="0" w:qFormat="1"/>
+    <w:lsdException w:name="Light Shading" w:semiHidden="0" w:uiPriority="60" w:unhideWhenUsed="0"/>
+    <w:lsdException w:name="Light List" w:semiHidden="0" w:uiPriority="61" w:unhideWhenUsed="0"/>
+    <w:lsdException w:name="Light Grid" w:semiHidden="0" w:uiPriority="62" w:unhideWhenUsed="0"/>
+    <w:lsdException w:name="Medium Shading 1" w:semiHidden="0" w:uiPriority="63" w:unhideWhenUsed="0"/>
+    <w:lsdException w:name="Medium Shading 2" w:semiHidden="0" w:uiPriority="64" w:unhideWhenUsed="0"/>
+    <w:lsdException w:name="Medium List 1" w:semiHidden="0" w:uiPriority="65" w:unhideWhenUsed="0"/>
+    <w:lsdException w:name="Medium List 2" w:semiHidden="0" w:uiPriority="66" w:unhideWhenUsed="0"/>
+    <w:lsdException w:name="Medium Grid 1" w:semiHidden="0" w:uiPriority="67" w:unhideWhenUsed="0"/>
+    <w:lsdException w:name="Medium Grid 2" w:semiHidden="0" w:uiPriority="68" w:unhideWhenUsed="0"/>
+    <w:lsdException w:name="Medium Grid 3" w:semiHidden="0" w:uiPriority="69" w:unhideWhenUsed="0"/>
+    <w:lsdException w:name="Dark List" w:semiHidden="0" w:uiPriority="70" w:unhideWhenUsed="0"/>
+    <w:lsdException w:name="Colorful Shading" w:semiHidden="0" w:uiPriority="71" w:unhideWhenUsed="0"/>
+    <w:lsdException w:name="Colorful List" w:semiHidden="0" w:uiPriority="72" w:unhideWhenUsed="0"/>
+    <w:lsdException w:name="Colorful Grid" w:semiHidden="0" w:uiPriority="73" w:unhideWhenUsed="0"/>
+    <w:lsdException w:name="Light Shading Accent 1" w:semiHidden="0" w:uiPriority="60" w:unhideWhenUsed="0"/>
+    <w:lsdException w:name="Light List Accent 1" w:semiHidden="0" w:uiPriority="61" w:unhideWhenUsed="0"/>
+    <w:lsdException w:name="Light Grid Accent 1" w:semiHidden="0" w:uiPriority="62" w:unhideWhenUsed="0"/>
+    <w:lsdException w:name="Medium Shading 1 Accent 1" w:semiHidden="0" w:uiPriority="63" w:unhideWhenUsed="0"/>
+    <w:lsdException w:name="Medium Shading 2 Accent 1" w:semiHidden="0" w:uiPriority="64" w:unhideWhenUsed="0"/>
+    <w:lsdException w:name="Medium List 1 Accent 1" w:semiHidden="0" w:uiPriority="65" w:unhideWhenUsed="0"/>
+    <w:lsdException w:name="Revision" w:unhideWhenUsed="0"/>
+    <w:lsdException w:name="List Paragraph" w:semiHidden="0" w:uiPriority="34" w:unhideWhenUsed="0" w:qFormat="1"/>
+    <w:lsdException w:name="Quote" w:semiHidden="0" w:uiPriority="29" w:unhideWhenUsed="0" w:qFormat="1"/>
+    <w:lsdException w:name="Intense Quote" w:semiHidden="0" w:uiPriority="30" w:unhideWhenUsed="0" w:qFormat="1"/>
+    <w:lsdException w:name="Medium List 2 Accent 1" w:semiHidden="0" w:uiPriority="66" w:unhideWhenUsed="0"/>
+    <w:lsdException w:name="Medium Grid 1 Accent 1" w:semiHidden="0" w:uiPriority="67" w:unhideWhenUsed="0"/>
+    <w:lsdException w:name="Medium Grid 2 Accent 1" w:semiHidden="0" w:uiPriority="68" w:unhideWhenUsed="0"/>
+    <w:lsdException w:name="Medium Grid 3 Accent 1" w:semiHidden="0" w:uiPriority="69" w:unhideWhenUsed="0"/>
+    <w:lsdException w:name="Dark List Accent 1" w:semiHidden="0" w:uiPriority="70" w:unhideWhenUsed="0"/>
+    <w:lsdException w:name="Colorful Shading Accent 1" w:semiHidden="0" w:uiPriority="71" w:unhideWhenUsed="0"/>
+    <w:lsdException w:name="Colorful List Accent 1" w:semiHidden="0" w:uiPriority="72" w:unhideWhenUsed="0"/>
+    <w:lsdException w:name="Colorful Grid Accent 1" w:semiHidden="0" w:uiPriority="73" w:unhideWhenUsed="0"/>
+    <w:lsdException w:name="Light Shading Accent 2" w:semiHidden="0" w:uiPriority="60" w:unhideWhenUsed="0"/>
+    <w:lsdException w:name="Light List Accent 2" w:semiHidden="0" w:uiPriority="61" w:unhideWhenUsed="0"/>
+    <w:lsdException w:name="Light Grid Accent 2" w:semiHidden="0" w:uiPriority="62" w:unhideWhenUsed="0"/>
+    <w:lsdException w:name="Medium Shading 1 Accent 2" w:semiHidden="0" w:uiPriority="63" w:unhideWhenUsed="0"/>
+    <w:lsdException w:name="Medium Shading 2 Accent 2" w:semiHidden="0" w:uiPriority="64" w:unhideWhenUsed="0"/>
+    <w:lsdException w:name="Medium List 1 Accent 2" w:semiHidden="0" w:uiPriority="65" w:unhideWhenUsed="0"/>
+    <w:lsdException w:name="Medium List 2 Accent 2" w:semiHidden="0" w:uiPriority="66" w:unhideWhenUsed="0"/>
+    <w:lsdException w:name="Medium Grid 1 Accent 2" w:semiHidden="0" w:uiPriority="67" w:unhideWhenUsed="0"/>
+    <w:lsdException w:name="Medium Grid 2 Accent 2" w:semiHidden="0" w:uiPriority="68" w:unhideWhenUsed="0"/>
+    <w:lsdException w:name="Medium Grid 3 Accent 2" w:semiHidden="0" w:uiPriority="69" w:unhideWhenUsed="0"/>
+    <w:lsdException w:name="Dark List Accent 2" w:semiHidden="0" w:uiPriority="70" w:unhideWhenUsed="0"/>
+    <w:lsdException w:name="Colorful Shading Accent 2" w:semiHidden="0" w:uiPriority="71" w:unhideWhenUsed="0"/>
+    <w:lsdException w:name="Colorful List Accent 2" w:semiHidden="0" w:uiPriority="72" w:unhideWhenUsed="0"/>
+    <w:lsdException w:name="Colorful Grid Accent 2" w:semiHidden="0" w:uiPriority="73" w:unhideWhenUsed="0"/>
+    <w:lsdException w:name="Light Shading Accent 3" w:semiHidden="0" w:uiPriority="60" w:unhideWhenUsed="0"/>
+    <w:lsdException w:name="Light List Accent 3" w:semiHidden="0" w:uiPriority="61" w:unhideWhenUsed="0"/>
+    <w:lsdException w:name="Light Grid Accent 3" w:semiHidden="0" w:uiPriority="62" w:unhideWhenUsed="0"/>
+    <w:lsdException w:name="Medium Shading 1 Accent 3" w:semiHidden="0" w:uiPriority="63" w:unhideWhenUsed="0"/>
+    <w:lsdException w:name="Medium Shading 2 Accent 3" w:semiHidden="0" w:uiPriority="64" w:unhideWhenUsed="0"/>
+    <w:lsdException w:name="Medium List 1 Accent 3" w:semiHidden="0" w:uiPriority="65" w:unhideWhenUsed="0"/>
+    <w:lsdException w:name="Medium List 2 Accent 3" w:semiHidden="0" w:uiPriority="66" w:unhideWhenUsed="0"/>
+    <w:lsdException w:name="Medium Grid 1 Accent 3" w:semiHidden="0" w:uiPriority="67" w:unhideWhenUsed="0"/>
+    <w:lsdException w:name="Medium Grid 2 Accent 3" w:semiHidden="0" w:uiPriority="68" w:unhideWhenUsed="0"/>
+    <w:lsdException w:name="Medium Grid 3 Accent 3" w:semiHidden="0" w:uiPriority="69" w:unhideWhenUsed="0"/>
+    <w:lsdException w:name="Dark List Accent 3" w:semiHidden="0" w:uiPriority="70" w:unhideWhenUsed="0"/>
+    <w:lsdException w:name="Colorful Shading Accent 3" w:semiHidden="0" w:uiPriority="71" w:unhideWhenUsed="0"/>
+    <w:lsdException w:name="Colorful List Accent 3" w:semiHidden="0" w:uiPriority="72" w:unhideWhenUsed="0"/>
+    <w:lsdException w:name="Colorful Grid Accent 3" w:semiHidden="0" w:uiPriority="73" w:unhideWhenUsed="0"/>
+    <w:lsdException w:name="Light Shading Accent 4" w:semiHidden="0" w:uiPriority="60" w:unhideWhenUsed="0"/>
+    <w:lsdException w:name="Light List Accent 4" w:semiHidden="0" w:uiPriority="61" w:unhideWhenUsed="0"/>
+    <w:lsdException w:name="Light Grid Accent 4" w:semiHidden="0" w:uiPriority="62" w:unhideWhenUsed="0"/>
+    <w:lsdException w:name="Medium Shading 1 Accent 4" w:semiHidden="0" w:uiPriority="63" w:unhideWhenUsed="0"/>
+    <w:lsdException w:name="Medium Shading 2 Accent 4" w:semiHidden="0" w:uiPriority="64" w:unhideWhenUsed="0"/>
+    <w:lsdException w:name="Medium List 1 Accent 4" w:semiHidden="0" w:uiPriority="65" w:unhideWhenUsed="0"/>
+    <w:lsdException w:name="Medium List 2 Accent 4" w:semiHidden="0" w:uiPriority="66" w:unhideWhenUsed="0"/>
+    <w:lsdException w:name="Medium Grid 1 Accent 4" w:semiHidden="0" w:uiPriority="67" w:unhideWhenUsed="0"/>
+    <w:lsdException w:name="Medium Grid 2 Accent 4" w:semiHidden="0" w:uiPriority="68" w:unhideWhenUsed="0"/>
+    <w:lsdException w:name="Medium Grid 3 Accent 4" w:semiHidden="0" w:uiPriority="69" w:unhideWhenUsed="0"/>
+    <w:lsdException w:name="Dark List Accent 4" w:semiHidden="0" w:uiPriority="70" w:unhideWhenUsed="0"/>
+    <w:lsdException w:name="Colorful Shading Accent 4" w:semiHidden="0" w:uiPriority="71" w:unhideWhenUsed="0"/>
+    <w:lsdException w:name="Colorful List Accent 4" w:semiHidden="0" w:uiPriority="72" w:unhideWhenUsed="0"/>
+    <w:lsdException w:name="Colorful Grid Accent 4" w:semiHidden="0" w:uiPriority="73" w:unhideWhenUsed="0"/>
+    <w:lsdException w:name="Light Shading Accent 5" w:semiHidden="0" w:uiPriority="60" w:unhideWhenUsed="0"/>
+    <w:lsdException w:name="Light List Accent 5" w:semiHidden="0" w:uiPriority="61" w:unhideWhenUsed="0"/>
+    <w:lsdException w:name="Light Grid Accent 5" w:semiHidden="0" w:uiPriority="62" w:unhideWhenUsed="0"/>
+    <w:lsdException w:name="Medium Shading 1 Accent 5" w:semiHidden="0" w:uiPriority="63" w:unhideWhenUsed="0"/>
+    <w:lsdException w:name="Medium Shading 2 Accent 5" w:semiHidden="0" w:uiPriority="64" w:unhideWhenUsed="0"/>
+    <w:lsdException w:name="Medium List 1 Accent 5" w:semiHidden="0" w:uiPriority="65" w:unhideWhenUsed="0"/>
+    <w:lsdException w:name="Medium List 2 Accent 5" w:semiHidden="0" w:uiPriority="66" w:unhideWhenUsed="0"/>
+    <w:lsdException w:name="Medium Grid 1 Accent 5" w:semiHidden="0" w:uiPriority="67" w:unhideWhenUsed="0"/>
+    <w:lsdException w:name="Medium Grid 2 Accent 5" w:semiHidden="0" w:uiPriority="68" w:unhideWhenUsed="0"/>
+    <w:lsdException w:name="Medium Grid 3 Accent 5" w:semiHidden="0" w:uiPriority="69" w:unhideWhenUsed="0"/>
+    <w:lsdException w:name="Dark List Accent 5" w:semiHidden="0" w:uiPriority="70" w:unhideWhenUsed="0"/>
+    <w:lsdException w:name="Colorful Shading Accent 5" w:semiHidden="0" w:uiPriority="71" w:unhideWhenUsed="0"/>
+    <w:lsdException w:name="Colorful List Accent 5" w:semiHidden="0" w:uiPriority="72" w:unhideWhenUsed="0"/>
+    <w:lsdException w:name="Colorful Grid Accent 5" w:semiHidden="0" w:uiPriority="73" w:unhideWhenUsed="0"/>
+    <w:lsdException w:name="Light Shading Accent 6" w:semiHidden="0" w:uiPriority="60" w:unhideWhenUsed="0"/>
+    <w:lsdException w:name="Light List Accent 6" w:semiHidden="0" w:uiPriority="61" w:unhideWhenUsed="0"/>
+    <w:lsdException w:name="Light Grid Accent 6" w:semiHidden="0" w:uiPriority="62" w:unhideWhenUsed="0"/>
+    <w:lsdException w:name="Medium Shading 1 Accent 6" w:semiHidden="0" w:uiPriority="63" w:unhideWhenUsed="0"/>
+    <w:lsdException w:name="Medium Shading 2 Accent 6" w:semiHidden="0" w:uiPriority="64" w:unhideWhenUsed="0"/>
+    <w:lsdException w:name="Medium List 1 Accent 6" w:semiHidden="0" w:uiPriority="65" w:unhideWhenUsed="0"/>
+    <w:lsdException w:name="Medium List 2 Accent 6" w:semiHidden="0" w:uiPriority="66" w:unhideWhenUsed="0"/>
+    <w:lsdException w:name="Medium Grid 1 Accent 6" w:semiHidden="0" w:uiPriority="67" w:unhideWhenUsed="0"/>
+    <w:lsdException w:name="Medium Grid 2 Accent 6" w:semiHidden="0" w:uiPriority="68" w:unhideWhenUsed="0"/>
+    <w:lsdException w:name="Medium Grid 3 Accent 6" w:semiHidden="0" w:uiPriority="69" w:unhideWhenUsed="0"/>
+    <w:lsdException w:name="Dark List Accent 6" w:semiHidden="0" w:uiPriority="70" w:unhideWhenUsed="0"/>
+    <w:lsdException w:name="Colorful Shading Accent 6" w:semiHidden="0" w:uiPriority="71" w:unhideWhenUsed="0"/>
+    <w:lsdException w:name="Colorful List Accent 6" w:semiHidden="0" w:uiPriority="72" w:unhideWhenUsed="0"/>
+    <w:lsdException w:name="Colorful Grid Accent 6" w:semiHidden="0" w:uiPriority="73" w:unhideWhenUsed="0"/>
+    <w:lsdException w:name="Subtle Emphasis" w:semiHidden="0" w:uiPriority="19" w:unhideWhenUsed="0" w:qFormat="1"/>
+    <w:lsdException w:name="Intense Emphasis" w:semiHidden="0" w:uiPriority="21" w:unhideWhenUsed="0" w:qFormat="1"/>
+    <w:lsdException w:name="Subtle Reference" w:semiHidden="0" w:uiPriority="31" w:unhideWhenUsed="0" w:qFormat="1"/>
+    <w:lsdException w:name="Intense Reference" w:semiHidden="0" w:uiPriority="32" w:unhideWhenUsed="0" w:qFormat="1"/>
+    <w:lsdException w:name="Book Title" w:semiHidden="0" w:uiPriority="33" w:unhideWhenUsed="0" w:qFormat="1"/>
+    <w:lsdException w:name="Bibliography" w:uiPriority="37"/>
+    <w:lsdException w:name="TOC Heading" w:uiPriority="39" w:qFormat="1"/>
+  </w:latentStyles>
+  <w:style w:type="paragraph" w:default="1" w:styleId="Normal">
+    <w:name w:val="Normal"/>
+    <w:qFormat/>
+  </w:style>
+  <w:style w:type="character" w:default="1" w:styleId="Fontdeparagrafimplicit">
+    <w:name w:val="Default Paragraph Font"/>
+    <w:uiPriority w:val="1"/>
+    <w:semiHidden/>
+    <w:unhideWhenUsed/>
+  </w:style>
+  <w:style w:type="table" w:default="1" w:styleId="TabelNormal">
+    <w:name w:val="Normal Table"/>
+    <w:uiPriority w:val="99"/>
+    <w:semiHidden/>
+    <w:unhideWhenUsed/>
+    <w:qFormat/>
+    <w:tblPr>
+      <w:tblInd w:w="0" w:type="dxa"/>
+      <w:tblCellMar>
+        <w:top w:w="0" w:type="dxa"/>
+        <w:left w:w="108" w:type="dxa"/>
+        <w:bottom w:w="0" w:type="dxa"/>
+        <w:right w:w="108" w:type="dxa"/>
+      </w:tblCellMar>
+    </w:tblPr>
+  </w:style>
+  <w:style w:type="numbering" w:default="1" w:styleId="FrListare">
+    <w:name w:val="No List"/>
+    <w:uiPriority w:val="99"/>
+    <w:semiHidden/>
+    <w:unhideWhenUsed/>
+  </w:style>
+  <w:style w:type="character" w:styleId="Textsubstituent">
+    <w:name w:val="Placeholder Text"/>
+    <w:basedOn w:val="Fontdeparagrafimplicit"/>
+    <w:uiPriority w:val="99"/>
+    <w:semiHidden/>
+    <w:rsid w:val="00C61D00"/>
+    <w:rPr>
+      <w:color w:val="808080"/>
+    </w:rPr>
+  </w:style>
+</w:styles>
+</file>
+
+<file path=word/glossary/webSettings.xml><?xml version="1.0" encoding="utf-8"?>
+<w:webSettings xmlns:r="http://schemas.openxmlformats.org/officeDocument/2006/relationships" xmlns:w="http://schemas.openxmlformats.org/wordprocessingml/2006/main">
+  <w:optimizeForBrowser/>
+</w:webSettings>
 </file>
 
 <file path=word/theme/theme1.xml><?xml version="1.0" encoding="utf-8"?>
@@ -30902,7 +31775,7 @@
 </file>
 
 <file path=customXml/itemProps1.xml><?xml version="1.0" encoding="utf-8"?>
-<ds:datastoreItem xmlns:ds="http://schemas.openxmlformats.org/officeDocument/2006/customXml" ds:itemID="{1716E51C-0B8C-4221-9E5D-E57FFEA81AEB}">
+<ds:datastoreItem xmlns:ds="http://schemas.openxmlformats.org/officeDocument/2006/customXml" ds:itemID="{FBF047FC-83D6-4103-B4F4-A9B92BC5A1E0}">
   <ds:schemaRefs>
     <ds:schemaRef ds:uri="http://schemas.openxmlformats.org/officeDocument/2006/bibliography"/>
   </ds:schemaRefs>

</xml_diff>